<commit_message>
Working on 1.5.1 on DS's report
</commit_message>
<xml_diff>
--- a/SAD_Template.docx
+++ b/SAD_Template.docx
@@ -33,9 +33,6 @@
         <w:t xml:space="preserve">     </w:t>
       </w:r>
       <w:r>
-        <w:rPr>
-          <w:lang w:val="pt-PT"/>
-        </w:rPr>
         <w:br/>
       </w:r>
       <w:r>
@@ -816,15 +813,7 @@
               <w:t xml:space="preserve">Create one volume </w:t>
             </w:r>
             <w:r>
-              <w:t xml:space="preserve">for each </w:t>
-            </w:r>
-            <w:proofErr w:type="spellStart"/>
-            <w:r>
-              <w:t>viewtype</w:t>
-            </w:r>
-            <w:proofErr w:type="spellEnd"/>
-            <w:r>
-              <w:t xml:space="preserve"> [Clements 2002</w:t>
+              <w:t>for each viewtype [Clements 2002</w:t>
             </w:r>
             <w:r>
               <w:t xml:space="preserve">] (module, component-and-connector, allocation) that contains the documentation for the relevant </w:t>
@@ -6191,15 +6180,7 @@
         <w:footnoteReference w:id="1"/>
       </w:r>
       <w:r>
-        <w:t xml:space="preserve"> is the structure or structures of that system, which comprise software elements, the externally-visible properties of those elements, and the relationships among them [Bass 2003].  "Externally visible” properties </w:t>
-      </w:r>
-      <w:proofErr w:type="gramStart"/>
-      <w:r>
-        <w:t>refers</w:t>
-      </w:r>
-      <w:proofErr w:type="gramEnd"/>
-      <w:r>
-        <w:t xml:space="preserve"> to those assumptions other elements can make of an element, such as its provided services, performance characteris</w:t>
+        <w:t xml:space="preserve"> is the structure or structures of that system, which comprise software elements, the externally-visible properties of those elements, and the relationships among them [Bass 2003].  "Externally visible” properties refers to those assumptions other elements can make of an element, such as its provided services, performance characteris</w:t>
       </w:r>
       <w:r>
         <w:softHyphen/>
@@ -6272,15 +6253,7 @@
       </w:r>
       <w:r>
         <w:softHyphen/>
-        <w:t xml:space="preserve">chiatrist are concerned with different aspects of the entire arrangement’s behavior. Although these perspectives are pictured differently and have very different properties, all are inherently related; together they describe the architecture of the human body.  </w:t>
-      </w:r>
-      <w:proofErr w:type="gramStart"/>
-      <w:r>
-        <w:t>So</w:t>
-      </w:r>
-      <w:proofErr w:type="gramEnd"/>
-      <w:r>
-        <w:t xml:space="preserve"> it is with software. Modern systems are more than complex </w:t>
+        <w:t xml:space="preserve">chiatrist are concerned with different aspects of the entire arrangement’s behavior. Although these perspectives are pictured differently and have very different properties, all are inherently related; together they describe the architecture of the human body.  So it is with software. Modern systems are more than complex </w:t>
       </w:r>
       <w:r>
         <w:lastRenderedPageBreak/>
@@ -6309,15 +6282,7 @@
       </w:r>
       <w:r>
         <w:softHyphen/>
-        <w:t xml:space="preserve">mentation units; these units are given specific responsibilities, and are the basis of work assignments for programming teams. This kind of element will comprise programs and data that software in other implementation units can call or access, and programs and data that are private. In large projects, the elements will almost certainly be subdivided for assignment to sub-teams. This is one kind of structure often used to describe a system. It is a very static </w:t>
-      </w:r>
-      <w:proofErr w:type="gramStart"/>
-      <w:r>
-        <w:t>structure,</w:t>
-      </w:r>
-      <w:proofErr w:type="gramEnd"/>
-      <w:r>
-        <w:t xml:space="preserve"> in that it focuses on the way the system’s functionality is divided up and assigned to implementation teams. </w:t>
+        <w:t xml:space="preserve">mentation units; these units are given specific responsibilities, and are the basis of work assignments for programming teams. This kind of element will comprise programs and data that software in other implementation units can call or access, and programs and data that are private. In large projects, the elements will almost certainly be subdivided for assignment to sub-teams. This is one kind of structure often used to describe a system. It is a very static structure, in that it focuses on the way the system’s functionality is divided up and assigned to implementation teams. </w:t>
       </w:r>
     </w:p>
     <w:p>
@@ -7297,6 +7262,7 @@
       <w:pPr>
         <w:pStyle w:val="Body"/>
         <w:rPr>
+          <w:vertAlign w:val="subscript"/>
           <w:lang w:val="pt-PT"/>
         </w:rPr>
       </w:pPr>
@@ -7328,7 +7294,6 @@
         </w:rPr>
         <w:t xml:space="preserve">Ana – Acho que precisamos de </w:t>
       </w:r>
-      <w:proofErr w:type="spellStart"/>
       <w:r>
         <w:rPr>
           <w:b/>
@@ -7336,9 +7301,15 @@
           <w:highlight w:val="yellow"/>
           <w:lang w:val="pt-PT"/>
         </w:rPr>
-        <w:t>Security</w:t>
-      </w:r>
-      <w:proofErr w:type="spellEnd"/>
+        <w:t>Security engineers and certifiers</w:t>
+      </w:r>
+      <w:r>
+        <w:rPr>
+          <w:highlight w:val="yellow"/>
+          <w:lang w:val="pt-PT"/>
+        </w:rPr>
+        <w:t xml:space="preserve"> porque os utilizadores colocam os seus dados como o NIF e address; </w:t>
+      </w:r>
       <w:r>
         <w:rPr>
           <w:b/>
@@ -7346,9 +7317,22 @@
           <w:highlight w:val="yellow"/>
           <w:lang w:val="pt-PT"/>
         </w:rPr>
-        <w:t xml:space="preserve"> </w:t>
-      </w:r>
-      <w:proofErr w:type="spellStart"/>
+        <w:t xml:space="preserve">Application system engineers </w:t>
+      </w:r>
+      <w:r>
+        <w:rPr>
+          <w:highlight w:val="yellow"/>
+          <w:lang w:val="pt-PT"/>
+        </w:rPr>
+        <w:t>para garantirem que a aplicação funciona eficientemente</w:t>
+      </w:r>
+      <w:r>
+        <w:rPr>
+          <w:highlight w:val="yellow"/>
+          <w:lang w:val="pt-PT"/>
+        </w:rPr>
+        <w:t xml:space="preserve">, </w:t>
+      </w:r>
       <w:r>
         <w:rPr>
           <w:b/>
@@ -7356,9 +7340,15 @@
           <w:highlight w:val="yellow"/>
           <w:lang w:val="pt-PT"/>
         </w:rPr>
-        <w:t>engineers</w:t>
-      </w:r>
-      <w:proofErr w:type="spellEnd"/>
+        <w:t>Project manager</w:t>
+      </w:r>
+      <w:r>
+        <w:rPr>
+          <w:highlight w:val="yellow"/>
+          <w:lang w:val="pt-PT"/>
+        </w:rPr>
+        <w:t xml:space="preserve"> pra comunicar com o frontend e backend e definir prazos, </w:t>
+      </w:r>
       <w:r>
         <w:rPr>
           <w:b/>
@@ -7366,9 +7356,15 @@
           <w:highlight w:val="yellow"/>
           <w:lang w:val="pt-PT"/>
         </w:rPr>
-        <w:t xml:space="preserve"> </w:t>
-      </w:r>
-      <w:proofErr w:type="spellStart"/>
+        <w:t xml:space="preserve">users </w:t>
+      </w:r>
+      <w:r>
+        <w:rPr>
+          <w:highlight w:val="yellow"/>
+          <w:lang w:val="pt-PT"/>
+        </w:rPr>
+        <w:t xml:space="preserve">usam ativamente o site, </w:t>
+      </w:r>
       <w:r>
         <w:rPr>
           <w:b/>
@@ -7376,9 +7372,15 @@
           <w:highlight w:val="yellow"/>
           <w:lang w:val="pt-PT"/>
         </w:rPr>
-        <w:t>and</w:t>
-      </w:r>
-      <w:proofErr w:type="spellEnd"/>
+        <w:t>costumer</w:t>
+      </w:r>
+      <w:r>
+        <w:rPr>
+          <w:highlight w:val="yellow"/>
+          <w:lang w:val="pt-PT"/>
+        </w:rPr>
+        <w:t xml:space="preserve"> aqueles que efetuam compras (acho que é esta a diferença entre users e costumers), </w:t>
+      </w:r>
       <w:r>
         <w:rPr>
           <w:b/>
@@ -7386,9 +7388,22 @@
           <w:highlight w:val="yellow"/>
           <w:lang w:val="pt-PT"/>
         </w:rPr>
-        <w:t xml:space="preserve"> </w:t>
-      </w:r>
-      <w:proofErr w:type="spellStart"/>
+        <w:t xml:space="preserve">maintainers </w:t>
+      </w:r>
+      <w:r>
+        <w:rPr>
+          <w:highlight w:val="yellow"/>
+          <w:lang w:val="pt-PT"/>
+        </w:rPr>
+        <w:t>acho que são quem se responsabiliza por manter frontend e backend atualizado mas acho que tb envolvem segurança</w:t>
+      </w:r>
+      <w:r>
+        <w:rPr>
+          <w:highlight w:val="yellow"/>
+          <w:lang w:val="pt-PT"/>
+        </w:rPr>
+        <w:t xml:space="preserve">, </w:t>
+      </w:r>
       <w:r>
         <w:rPr>
           <w:b/>
@@ -7396,456 +7411,28 @@
           <w:highlight w:val="yellow"/>
           <w:lang w:val="pt-PT"/>
         </w:rPr>
-        <w:t>certifiers</w:t>
-      </w:r>
-      <w:proofErr w:type="spellEnd"/>
+        <w:t>acquirers</w:t>
+      </w:r>
       <w:r>
         <w:rPr>
           <w:highlight w:val="yellow"/>
           <w:lang w:val="pt-PT"/>
         </w:rPr>
-        <w:t xml:space="preserve"> porque os utilizadores colocam os seus dados como o NIF e </w:t>
-      </w:r>
-      <w:proofErr w:type="spellStart"/>
+        <w:t xml:space="preserve"> acho que são as empresas que integram os </w:t>
+      </w:r>
       <w:r>
         <w:rPr>
           <w:highlight w:val="yellow"/>
           <w:lang w:val="pt-PT"/>
         </w:rPr>
-        <w:t>address</w:t>
-      </w:r>
-      <w:proofErr w:type="spellEnd"/>
+        <w:t>jogos. end users usam o produto diretamente. Dividimos developers em frontend e backend?</w:t>
+      </w:r>
       <w:r>
         <w:rPr>
           <w:highlight w:val="yellow"/>
           <w:lang w:val="pt-PT"/>
         </w:rPr>
-        <w:t xml:space="preserve">; </w:t>
-      </w:r>
-      <w:proofErr w:type="spellStart"/>
-      <w:r>
-        <w:rPr>
-          <w:b/>
-          <w:bCs/>
-          <w:highlight w:val="yellow"/>
-          <w:lang w:val="pt-PT"/>
-        </w:rPr>
-        <w:t>Application</w:t>
-      </w:r>
-      <w:proofErr w:type="spellEnd"/>
-      <w:r>
-        <w:rPr>
-          <w:b/>
-          <w:bCs/>
-          <w:highlight w:val="yellow"/>
-          <w:lang w:val="pt-PT"/>
-        </w:rPr>
-        <w:t xml:space="preserve"> </w:t>
-      </w:r>
-      <w:proofErr w:type="spellStart"/>
-      <w:r>
-        <w:rPr>
-          <w:b/>
-          <w:bCs/>
-          <w:highlight w:val="yellow"/>
-          <w:lang w:val="pt-PT"/>
-        </w:rPr>
-        <w:t>system</w:t>
-      </w:r>
-      <w:proofErr w:type="spellEnd"/>
-      <w:r>
-        <w:rPr>
-          <w:b/>
-          <w:bCs/>
-          <w:highlight w:val="yellow"/>
-          <w:lang w:val="pt-PT"/>
-        </w:rPr>
-        <w:t xml:space="preserve"> </w:t>
-      </w:r>
-      <w:proofErr w:type="spellStart"/>
-      <w:r>
-        <w:rPr>
-          <w:b/>
-          <w:bCs/>
-          <w:highlight w:val="yellow"/>
-          <w:lang w:val="pt-PT"/>
-        </w:rPr>
-        <w:t>engineers</w:t>
-      </w:r>
-      <w:proofErr w:type="spellEnd"/>
-      <w:r>
-        <w:rPr>
-          <w:b/>
-          <w:bCs/>
-          <w:highlight w:val="yellow"/>
-          <w:lang w:val="pt-PT"/>
-        </w:rPr>
-        <w:t xml:space="preserve"> </w:t>
-      </w:r>
-      <w:r>
-        <w:rPr>
-          <w:highlight w:val="yellow"/>
-          <w:lang w:val="pt-PT"/>
-        </w:rPr>
-        <w:t>para garantirem que a aplicação funciona eficientemente</w:t>
-      </w:r>
-      <w:r>
-        <w:rPr>
-          <w:highlight w:val="yellow"/>
-          <w:lang w:val="pt-PT"/>
-        </w:rPr>
-        <w:t xml:space="preserve">, </w:t>
-      </w:r>
-      <w:r>
-        <w:rPr>
-          <w:b/>
-          <w:bCs/>
-          <w:highlight w:val="yellow"/>
-          <w:lang w:val="pt-PT"/>
-        </w:rPr>
-        <w:t>Project manager</w:t>
-      </w:r>
-      <w:r>
-        <w:rPr>
-          <w:highlight w:val="yellow"/>
-          <w:lang w:val="pt-PT"/>
-        </w:rPr>
-        <w:t xml:space="preserve"> pra comunicar com o </w:t>
-      </w:r>
-      <w:proofErr w:type="spellStart"/>
-      <w:r>
-        <w:rPr>
-          <w:highlight w:val="yellow"/>
-          <w:lang w:val="pt-PT"/>
-        </w:rPr>
-        <w:t>frontend</w:t>
-      </w:r>
-      <w:proofErr w:type="spellEnd"/>
-      <w:r>
-        <w:rPr>
-          <w:highlight w:val="yellow"/>
-          <w:lang w:val="pt-PT"/>
-        </w:rPr>
-        <w:t xml:space="preserve"> e </w:t>
-      </w:r>
-      <w:proofErr w:type="spellStart"/>
-      <w:r>
-        <w:rPr>
-          <w:highlight w:val="yellow"/>
-          <w:lang w:val="pt-PT"/>
-        </w:rPr>
-        <w:t>backend</w:t>
-      </w:r>
-      <w:proofErr w:type="spellEnd"/>
-      <w:r>
-        <w:rPr>
-          <w:highlight w:val="yellow"/>
-          <w:lang w:val="pt-PT"/>
-        </w:rPr>
-        <w:t xml:space="preserve"> e definir prazos, </w:t>
-      </w:r>
-      <w:proofErr w:type="spellStart"/>
-      <w:r>
-        <w:rPr>
-          <w:b/>
-          <w:bCs/>
-          <w:highlight w:val="yellow"/>
-          <w:lang w:val="pt-PT"/>
-        </w:rPr>
-        <w:t>users</w:t>
-      </w:r>
-      <w:proofErr w:type="spellEnd"/>
-      <w:r>
-        <w:rPr>
-          <w:b/>
-          <w:bCs/>
-          <w:highlight w:val="yellow"/>
-          <w:lang w:val="pt-PT"/>
-        </w:rPr>
-        <w:t xml:space="preserve"> </w:t>
-      </w:r>
-      <w:r>
-        <w:rPr>
-          <w:highlight w:val="yellow"/>
-          <w:lang w:val="pt-PT"/>
-        </w:rPr>
-        <w:t xml:space="preserve">usam ativamente o site, </w:t>
-      </w:r>
-      <w:proofErr w:type="spellStart"/>
-      <w:r>
-        <w:rPr>
-          <w:b/>
-          <w:bCs/>
-          <w:highlight w:val="yellow"/>
-          <w:lang w:val="pt-PT"/>
-        </w:rPr>
-        <w:t>costumer</w:t>
-      </w:r>
-      <w:proofErr w:type="spellEnd"/>
-      <w:r>
-        <w:rPr>
-          <w:highlight w:val="yellow"/>
-          <w:lang w:val="pt-PT"/>
-        </w:rPr>
-        <w:t xml:space="preserve"> aqueles que efetuam compras (acho que é esta a diferença entre </w:t>
-      </w:r>
-      <w:proofErr w:type="spellStart"/>
-      <w:r>
-        <w:rPr>
-          <w:highlight w:val="yellow"/>
-          <w:lang w:val="pt-PT"/>
-        </w:rPr>
-        <w:t>users</w:t>
-      </w:r>
-      <w:proofErr w:type="spellEnd"/>
-      <w:r>
-        <w:rPr>
-          <w:highlight w:val="yellow"/>
-          <w:lang w:val="pt-PT"/>
-        </w:rPr>
-        <w:t xml:space="preserve"> e </w:t>
-      </w:r>
-      <w:proofErr w:type="spellStart"/>
-      <w:r>
-        <w:rPr>
-          <w:highlight w:val="yellow"/>
-          <w:lang w:val="pt-PT"/>
-        </w:rPr>
-        <w:t>costumers</w:t>
-      </w:r>
-      <w:proofErr w:type="spellEnd"/>
-      <w:r>
-        <w:rPr>
-          <w:highlight w:val="yellow"/>
-          <w:lang w:val="pt-PT"/>
-        </w:rPr>
-        <w:t xml:space="preserve">), </w:t>
-      </w:r>
-      <w:proofErr w:type="spellStart"/>
-      <w:r>
-        <w:rPr>
-          <w:b/>
-          <w:bCs/>
-          <w:highlight w:val="yellow"/>
-          <w:lang w:val="pt-PT"/>
-        </w:rPr>
-        <w:t>maintainers</w:t>
-      </w:r>
-      <w:proofErr w:type="spellEnd"/>
-      <w:r>
-        <w:rPr>
-          <w:b/>
-          <w:bCs/>
-          <w:highlight w:val="yellow"/>
-          <w:lang w:val="pt-PT"/>
-        </w:rPr>
-        <w:t xml:space="preserve"> </w:t>
-      </w:r>
-      <w:r>
-        <w:rPr>
-          <w:highlight w:val="yellow"/>
-          <w:lang w:val="pt-PT"/>
-        </w:rPr>
-        <w:t xml:space="preserve">acho que são quem se responsabiliza por manter </w:t>
-      </w:r>
-      <w:proofErr w:type="spellStart"/>
-      <w:r>
-        <w:rPr>
-          <w:highlight w:val="yellow"/>
-          <w:lang w:val="pt-PT"/>
-        </w:rPr>
-        <w:t>frontend</w:t>
-      </w:r>
-      <w:proofErr w:type="spellEnd"/>
-      <w:r>
-        <w:rPr>
-          <w:highlight w:val="yellow"/>
-          <w:lang w:val="pt-PT"/>
-        </w:rPr>
-        <w:t xml:space="preserve"> e </w:t>
-      </w:r>
-      <w:proofErr w:type="spellStart"/>
-      <w:r>
-        <w:rPr>
-          <w:highlight w:val="yellow"/>
-          <w:lang w:val="pt-PT"/>
-        </w:rPr>
-        <w:t>backend</w:t>
-      </w:r>
-      <w:proofErr w:type="spellEnd"/>
-      <w:r>
-        <w:rPr>
-          <w:highlight w:val="yellow"/>
-          <w:lang w:val="pt-PT"/>
-        </w:rPr>
-        <w:t xml:space="preserve"> atualizado mas acho que </w:t>
-      </w:r>
-      <w:proofErr w:type="spellStart"/>
-      <w:r>
-        <w:rPr>
-          <w:highlight w:val="yellow"/>
-          <w:lang w:val="pt-PT"/>
-        </w:rPr>
-        <w:t>tb</w:t>
-      </w:r>
-      <w:proofErr w:type="spellEnd"/>
-      <w:r>
-        <w:rPr>
-          <w:highlight w:val="yellow"/>
-          <w:lang w:val="pt-PT"/>
-        </w:rPr>
-        <w:t xml:space="preserve"> envolvem segurança</w:t>
-      </w:r>
-      <w:r>
-        <w:rPr>
-          <w:highlight w:val="yellow"/>
-          <w:lang w:val="pt-PT"/>
-        </w:rPr>
-        <w:t xml:space="preserve">, </w:t>
-      </w:r>
-      <w:proofErr w:type="spellStart"/>
-      <w:r>
-        <w:rPr>
-          <w:b/>
-          <w:bCs/>
-          <w:highlight w:val="yellow"/>
-          <w:lang w:val="pt-PT"/>
-        </w:rPr>
-        <w:t>acquirers</w:t>
-      </w:r>
-      <w:proofErr w:type="spellEnd"/>
-      <w:r>
-        <w:rPr>
-          <w:highlight w:val="yellow"/>
-          <w:lang w:val="pt-PT"/>
-        </w:rPr>
-        <w:t xml:space="preserve"> acho que são as empresas que integram os </w:t>
-      </w:r>
-      <w:r>
-        <w:rPr>
-          <w:highlight w:val="yellow"/>
-          <w:lang w:val="pt-PT"/>
-        </w:rPr>
-        <w:t xml:space="preserve">jogos. </w:t>
-      </w:r>
-      <w:proofErr w:type="spellStart"/>
-      <w:r>
-        <w:rPr>
-          <w:highlight w:val="yellow"/>
-          <w:lang w:val="pt-PT"/>
-        </w:rPr>
-        <w:t>end</w:t>
-      </w:r>
-      <w:proofErr w:type="spellEnd"/>
-      <w:r>
-        <w:rPr>
-          <w:highlight w:val="yellow"/>
-          <w:lang w:val="pt-PT"/>
-        </w:rPr>
-        <w:t xml:space="preserve"> </w:t>
-      </w:r>
-      <w:proofErr w:type="spellStart"/>
-      <w:r>
-        <w:rPr>
-          <w:highlight w:val="yellow"/>
-          <w:lang w:val="pt-PT"/>
-        </w:rPr>
-        <w:t>users</w:t>
-      </w:r>
-      <w:proofErr w:type="spellEnd"/>
-      <w:r>
-        <w:rPr>
-          <w:highlight w:val="yellow"/>
-          <w:lang w:val="pt-PT"/>
-        </w:rPr>
-        <w:t xml:space="preserve"> usam o produto diretamente. Dividimos </w:t>
-      </w:r>
-      <w:proofErr w:type="spellStart"/>
-      <w:r>
-        <w:rPr>
-          <w:highlight w:val="yellow"/>
-          <w:lang w:val="pt-PT"/>
-        </w:rPr>
-        <w:t>developers</w:t>
-      </w:r>
-      <w:proofErr w:type="spellEnd"/>
-      <w:r>
-        <w:rPr>
-          <w:highlight w:val="yellow"/>
-          <w:lang w:val="pt-PT"/>
-        </w:rPr>
-        <w:t xml:space="preserve"> em </w:t>
-      </w:r>
-      <w:proofErr w:type="spellStart"/>
-      <w:r>
-        <w:rPr>
-          <w:highlight w:val="yellow"/>
-          <w:lang w:val="pt-PT"/>
-        </w:rPr>
-        <w:t>frontend</w:t>
-      </w:r>
-      <w:proofErr w:type="spellEnd"/>
-      <w:r>
-        <w:rPr>
-          <w:highlight w:val="yellow"/>
-          <w:lang w:val="pt-PT"/>
-        </w:rPr>
-        <w:t xml:space="preserve"> e </w:t>
-      </w:r>
-      <w:proofErr w:type="spellStart"/>
-      <w:r>
-        <w:rPr>
-          <w:highlight w:val="yellow"/>
-          <w:lang w:val="pt-PT"/>
-        </w:rPr>
-        <w:t>backend</w:t>
-      </w:r>
-      <w:proofErr w:type="spellEnd"/>
-      <w:r>
-        <w:rPr>
-          <w:highlight w:val="yellow"/>
-          <w:lang w:val="pt-PT"/>
-        </w:rPr>
-        <w:t>?</w:t>
-      </w:r>
-      <w:r>
-        <w:rPr>
-          <w:highlight w:val="yellow"/>
-          <w:lang w:val="pt-PT"/>
-        </w:rPr>
-        <w:t xml:space="preserve"> Usamos também </w:t>
-      </w:r>
-      <w:proofErr w:type="spellStart"/>
-      <w:r>
-        <w:rPr>
-          <w:highlight w:val="yellow"/>
-          <w:lang w:val="pt-PT"/>
-        </w:rPr>
-        <w:t>complexity</w:t>
-      </w:r>
-      <w:proofErr w:type="spellEnd"/>
-      <w:r>
-        <w:rPr>
-          <w:highlight w:val="yellow"/>
-          <w:lang w:val="pt-PT"/>
-        </w:rPr>
-        <w:t xml:space="preserve"> nas colunas? Esta é a minha proposta </w:t>
-      </w:r>
-      <w:proofErr w:type="spellStart"/>
-      <w:r>
-        <w:rPr>
-          <w:highlight w:val="yellow"/>
-          <w:lang w:val="pt-PT"/>
-        </w:rPr>
-        <w:t>please</w:t>
-      </w:r>
-      <w:proofErr w:type="spellEnd"/>
-      <w:r>
-        <w:rPr>
-          <w:highlight w:val="yellow"/>
-          <w:lang w:val="pt-PT"/>
-        </w:rPr>
-        <w:t xml:space="preserve"> digam o que acham e adicionem o que falta.</w:t>
+        <w:t xml:space="preserve"> Usamos também complexity nas colunas? Esta é a minha proposta please digam o que acham e adicionem o que falta.</w:t>
       </w:r>
     </w:p>
     <w:tbl>
@@ -7874,6 +7461,7 @@
             <w:pPr>
               <w:pStyle w:val="Body"/>
               <w:rPr>
+                <w:highlight w:val="yellow"/>
                 <w:lang w:val="pt-PT"/>
               </w:rPr>
             </w:pPr>
@@ -7887,17 +7475,17 @@
             <w:pPr>
               <w:pStyle w:val="Body"/>
               <w:rPr>
+                <w:highlight w:val="yellow"/>
                 <w:lang w:val="pt-PT"/>
               </w:rPr>
             </w:pPr>
-            <w:proofErr w:type="spellStart"/>
-            <w:r>
-              <w:rPr>
+            <w:r>
+              <w:rPr>
+                <w:highlight w:val="yellow"/>
                 <w:lang w:val="pt-PT"/>
               </w:rPr>
               <w:t>Reliability</w:t>
             </w:r>
-            <w:proofErr w:type="spellEnd"/>
           </w:p>
         </w:tc>
         <w:tc>
@@ -7908,17 +7496,17 @@
             <w:pPr>
               <w:pStyle w:val="Body"/>
               <w:rPr>
+                <w:highlight w:val="yellow"/>
                 <w:lang w:val="pt-PT"/>
               </w:rPr>
             </w:pPr>
-            <w:proofErr w:type="spellStart"/>
-            <w:r>
-              <w:rPr>
+            <w:r>
+              <w:rPr>
+                <w:highlight w:val="yellow"/>
                 <w:lang w:val="pt-PT"/>
               </w:rPr>
               <w:t>Security</w:t>
             </w:r>
-            <w:proofErr w:type="spellEnd"/>
           </w:p>
         </w:tc>
         <w:tc>
@@ -7929,11 +7517,13 @@
             <w:pPr>
               <w:pStyle w:val="Body"/>
               <w:rPr>
+                <w:highlight w:val="yellow"/>
                 <w:lang w:val="pt-PT"/>
               </w:rPr>
             </w:pPr>
             <w:r>
               <w:rPr>
+                <w:highlight w:val="yellow"/>
                 <w:lang w:val="pt-PT"/>
               </w:rPr>
               <w:t>Performance</w:t>
@@ -7948,17 +7538,17 @@
             <w:pPr>
               <w:pStyle w:val="Body"/>
               <w:rPr>
+                <w:highlight w:val="yellow"/>
                 <w:lang w:val="pt-PT"/>
               </w:rPr>
             </w:pPr>
-            <w:proofErr w:type="spellStart"/>
-            <w:r>
-              <w:rPr>
+            <w:r>
+              <w:rPr>
+                <w:highlight w:val="yellow"/>
                 <w:lang w:val="pt-PT"/>
               </w:rPr>
               <w:t>Useability</w:t>
             </w:r>
-            <w:proofErr w:type="spellEnd"/>
           </w:p>
         </w:tc>
         <w:tc>
@@ -7969,17 +7559,17 @@
             <w:pPr>
               <w:pStyle w:val="Body"/>
               <w:rPr>
+                <w:highlight w:val="yellow"/>
                 <w:lang w:val="pt-PT"/>
               </w:rPr>
             </w:pPr>
-            <w:proofErr w:type="spellStart"/>
-            <w:r>
-              <w:rPr>
+            <w:r>
+              <w:rPr>
+                <w:highlight w:val="yellow"/>
                 <w:lang w:val="pt-PT"/>
               </w:rPr>
               <w:t>Availability</w:t>
             </w:r>
-            <w:proofErr w:type="spellEnd"/>
           </w:p>
         </w:tc>
         <w:tc>
@@ -7990,17 +7580,17 @@
             <w:pPr>
               <w:pStyle w:val="Body"/>
               <w:rPr>
+                <w:highlight w:val="yellow"/>
                 <w:lang w:val="pt-PT"/>
               </w:rPr>
             </w:pPr>
-            <w:proofErr w:type="spellStart"/>
-            <w:r>
-              <w:rPr>
+            <w:r>
+              <w:rPr>
+                <w:highlight w:val="yellow"/>
                 <w:lang w:val="pt-PT"/>
               </w:rPr>
               <w:t>Understandability</w:t>
             </w:r>
-            <w:proofErr w:type="spellEnd"/>
           </w:p>
         </w:tc>
         <w:tc>
@@ -8011,17 +7601,17 @@
             <w:pPr>
               <w:pStyle w:val="Body"/>
               <w:rPr>
+                <w:highlight w:val="yellow"/>
                 <w:lang w:val="pt-PT"/>
               </w:rPr>
             </w:pPr>
-            <w:proofErr w:type="spellStart"/>
-            <w:r>
-              <w:rPr>
+            <w:r>
+              <w:rPr>
+                <w:highlight w:val="yellow"/>
                 <w:lang w:val="pt-PT"/>
               </w:rPr>
               <w:t>Maintainability</w:t>
             </w:r>
-            <w:proofErr w:type="spellEnd"/>
           </w:p>
         </w:tc>
       </w:tr>
@@ -8034,17 +7624,17 @@
             <w:pPr>
               <w:pStyle w:val="Body"/>
               <w:rPr>
+                <w:highlight w:val="yellow"/>
                 <w:lang w:val="pt-PT"/>
               </w:rPr>
             </w:pPr>
-            <w:proofErr w:type="spellStart"/>
-            <w:r>
-              <w:rPr>
+            <w:r>
+              <w:rPr>
+                <w:highlight w:val="yellow"/>
                 <w:lang w:val="pt-PT"/>
               </w:rPr>
               <w:t>Users</w:t>
             </w:r>
-            <w:proofErr w:type="spellEnd"/>
           </w:p>
         </w:tc>
         <w:tc>
@@ -8056,11 +7646,13 @@
               <w:pStyle w:val="Body"/>
               <w:jc w:val="center"/>
               <w:rPr>
+                <w:highlight w:val="yellow"/>
                 <w:lang w:val="pt-PT"/>
               </w:rPr>
             </w:pPr>
             <w:r>
               <w:rPr>
+                <w:highlight w:val="yellow"/>
                 <w:lang w:val="pt-PT"/>
               </w:rPr>
               <w:t>A</w:t>
@@ -8076,11 +7668,13 @@
               <w:pStyle w:val="Body"/>
               <w:jc w:val="center"/>
               <w:rPr>
+                <w:highlight w:val="yellow"/>
                 <w:lang w:val="pt-PT"/>
               </w:rPr>
             </w:pPr>
             <w:r>
               <w:rPr>
+                <w:highlight w:val="yellow"/>
                 <w:lang w:val="pt-PT"/>
               </w:rPr>
               <w:t>A</w:t>
@@ -8096,11 +7690,13 @@
               <w:pStyle w:val="Body"/>
               <w:jc w:val="center"/>
               <w:rPr>
+                <w:highlight w:val="yellow"/>
                 <w:lang w:val="pt-PT"/>
               </w:rPr>
             </w:pPr>
             <w:r>
               <w:rPr>
+                <w:highlight w:val="yellow"/>
                 <w:lang w:val="pt-PT"/>
               </w:rPr>
               <w:t>A</w:t>
@@ -8116,11 +7712,13 @@
               <w:pStyle w:val="Body"/>
               <w:jc w:val="center"/>
               <w:rPr>
+                <w:highlight w:val="yellow"/>
                 <w:lang w:val="pt-PT"/>
               </w:rPr>
             </w:pPr>
             <w:r>
               <w:rPr>
+                <w:highlight w:val="yellow"/>
                 <w:lang w:val="pt-PT"/>
               </w:rPr>
               <w:t>A</w:t>
@@ -8136,11 +7734,13 @@
               <w:pStyle w:val="Body"/>
               <w:jc w:val="center"/>
               <w:rPr>
+                <w:highlight w:val="yellow"/>
                 <w:lang w:val="pt-PT"/>
               </w:rPr>
             </w:pPr>
             <w:r>
               <w:rPr>
+                <w:highlight w:val="yellow"/>
                 <w:lang w:val="pt-PT"/>
               </w:rPr>
               <w:t>A</w:t>
@@ -8156,11 +7756,13 @@
               <w:pStyle w:val="Body"/>
               <w:jc w:val="center"/>
               <w:rPr>
+                <w:highlight w:val="yellow"/>
                 <w:lang w:val="pt-PT"/>
               </w:rPr>
             </w:pPr>
             <w:r>
               <w:rPr>
+                <w:highlight w:val="yellow"/>
                 <w:lang w:val="pt-PT"/>
               </w:rPr>
               <w:t>A</w:t>
@@ -8176,11 +7778,13 @@
               <w:pStyle w:val="Body"/>
               <w:jc w:val="center"/>
               <w:rPr>
+                <w:highlight w:val="yellow"/>
                 <w:lang w:val="pt-PT"/>
               </w:rPr>
             </w:pPr>
             <w:r>
               <w:rPr>
+                <w:highlight w:val="yellow"/>
                 <w:lang w:val="pt-PT"/>
               </w:rPr>
               <w:t>C</w:t>
@@ -8197,17 +7801,17 @@
             <w:pPr>
               <w:pStyle w:val="Body"/>
               <w:rPr>
+                <w:highlight w:val="yellow"/>
                 <w:lang w:val="pt-PT"/>
               </w:rPr>
             </w:pPr>
-            <w:proofErr w:type="spellStart"/>
-            <w:r>
-              <w:rPr>
+            <w:r>
+              <w:rPr>
+                <w:highlight w:val="yellow"/>
                 <w:lang w:val="pt-PT"/>
               </w:rPr>
               <w:t>Acquirers</w:t>
             </w:r>
-            <w:proofErr w:type="spellEnd"/>
           </w:p>
         </w:tc>
         <w:tc>
@@ -8219,11 +7823,13 @@
               <w:pStyle w:val="Body"/>
               <w:jc w:val="center"/>
               <w:rPr>
+                <w:highlight w:val="yellow"/>
                 <w:lang w:val="pt-PT"/>
               </w:rPr>
             </w:pPr>
             <w:r>
               <w:rPr>
+                <w:highlight w:val="yellow"/>
                 <w:lang w:val="pt-PT"/>
               </w:rPr>
               <w:t>A</w:t>
@@ -8239,11 +7845,13 @@
               <w:pStyle w:val="Body"/>
               <w:jc w:val="center"/>
               <w:rPr>
+                <w:highlight w:val="yellow"/>
                 <w:lang w:val="pt-PT"/>
               </w:rPr>
             </w:pPr>
             <w:r>
               <w:rPr>
+                <w:highlight w:val="yellow"/>
                 <w:lang w:val="pt-PT"/>
               </w:rPr>
               <w:t>A</w:t>
@@ -8259,11 +7867,13 @@
               <w:pStyle w:val="Body"/>
               <w:jc w:val="center"/>
               <w:rPr>
+                <w:highlight w:val="yellow"/>
                 <w:lang w:val="pt-PT"/>
               </w:rPr>
             </w:pPr>
             <w:r>
               <w:rPr>
+                <w:highlight w:val="yellow"/>
                 <w:lang w:val="pt-PT"/>
               </w:rPr>
               <w:t>A</w:t>
@@ -8279,11 +7889,13 @@
               <w:pStyle w:val="Body"/>
               <w:jc w:val="center"/>
               <w:rPr>
+                <w:highlight w:val="yellow"/>
                 <w:lang w:val="pt-PT"/>
               </w:rPr>
             </w:pPr>
             <w:r>
               <w:rPr>
+                <w:highlight w:val="yellow"/>
                 <w:lang w:val="pt-PT"/>
               </w:rPr>
               <w:t>A</w:t>
@@ -8299,11 +7911,13 @@
               <w:pStyle w:val="Body"/>
               <w:jc w:val="center"/>
               <w:rPr>
+                <w:highlight w:val="yellow"/>
                 <w:lang w:val="pt-PT"/>
               </w:rPr>
             </w:pPr>
             <w:r>
               <w:rPr>
+                <w:highlight w:val="yellow"/>
                 <w:lang w:val="pt-PT"/>
               </w:rPr>
               <w:t>A</w:t>
@@ -8319,11 +7933,13 @@
               <w:pStyle w:val="Body"/>
               <w:jc w:val="center"/>
               <w:rPr>
+                <w:highlight w:val="yellow"/>
                 <w:lang w:val="pt-PT"/>
               </w:rPr>
             </w:pPr>
             <w:r>
               <w:rPr>
+                <w:highlight w:val="yellow"/>
                 <w:lang w:val="pt-PT"/>
               </w:rPr>
               <w:t>C</w:t>
@@ -8339,11 +7955,13 @@
               <w:pStyle w:val="Body"/>
               <w:jc w:val="center"/>
               <w:rPr>
+                <w:highlight w:val="yellow"/>
                 <w:lang w:val="pt-PT"/>
               </w:rPr>
             </w:pPr>
             <w:r>
               <w:rPr>
+                <w:highlight w:val="yellow"/>
                 <w:lang w:val="pt-PT"/>
               </w:rPr>
               <w:t>B</w:t>
@@ -8360,31 +7978,17 @@
             <w:pPr>
               <w:pStyle w:val="Body"/>
               <w:rPr>
+                <w:highlight w:val="yellow"/>
                 <w:lang w:val="pt-PT"/>
               </w:rPr>
             </w:pPr>
-            <w:proofErr w:type="spellStart"/>
-            <w:r>
-              <w:rPr>
+            <w:r>
+              <w:rPr>
+                <w:highlight w:val="yellow"/>
                 <w:lang w:val="pt-PT"/>
               </w:rPr>
-              <w:t>Security</w:t>
-            </w:r>
-            <w:proofErr w:type="spellEnd"/>
-            <w:r>
-              <w:rPr>
-                <w:lang w:val="pt-PT"/>
-              </w:rPr>
-              <w:t xml:space="preserve"> </w:t>
-            </w:r>
-            <w:proofErr w:type="spellStart"/>
-            <w:r>
-              <w:rPr>
-                <w:lang w:val="pt-PT"/>
-              </w:rPr>
-              <w:t>engineers</w:t>
-            </w:r>
-            <w:proofErr w:type="spellEnd"/>
+              <w:t>Security engineers</w:t>
+            </w:r>
           </w:p>
         </w:tc>
         <w:tc>
@@ -8396,11 +8000,13 @@
               <w:pStyle w:val="Body"/>
               <w:jc w:val="center"/>
               <w:rPr>
+                <w:highlight w:val="yellow"/>
                 <w:lang w:val="pt-PT"/>
               </w:rPr>
             </w:pPr>
             <w:r>
               <w:rPr>
+                <w:highlight w:val="yellow"/>
                 <w:lang w:val="pt-PT"/>
               </w:rPr>
               <w:t>A</w:t>
@@ -8416,11 +8022,13 @@
               <w:pStyle w:val="Body"/>
               <w:jc w:val="center"/>
               <w:rPr>
+                <w:highlight w:val="yellow"/>
                 <w:lang w:val="pt-PT"/>
               </w:rPr>
             </w:pPr>
             <w:r>
               <w:rPr>
+                <w:highlight w:val="yellow"/>
                 <w:lang w:val="pt-PT"/>
               </w:rPr>
               <w:t>A</w:t>
@@ -8436,11 +8044,13 @@
               <w:pStyle w:val="Body"/>
               <w:jc w:val="center"/>
               <w:rPr>
+                <w:highlight w:val="yellow"/>
                 <w:lang w:val="pt-PT"/>
               </w:rPr>
             </w:pPr>
             <w:r>
               <w:rPr>
+                <w:highlight w:val="yellow"/>
                 <w:lang w:val="pt-PT"/>
               </w:rPr>
               <w:t>C</w:t>
@@ -8456,11 +8066,13 @@
               <w:pStyle w:val="Body"/>
               <w:jc w:val="center"/>
               <w:rPr>
+                <w:highlight w:val="yellow"/>
                 <w:lang w:val="pt-PT"/>
               </w:rPr>
             </w:pPr>
             <w:r>
               <w:rPr>
+                <w:highlight w:val="yellow"/>
                 <w:lang w:val="pt-PT"/>
               </w:rPr>
               <w:t>C</w:t>
@@ -8476,11 +8088,13 @@
               <w:pStyle w:val="Body"/>
               <w:jc w:val="center"/>
               <w:rPr>
+                <w:highlight w:val="yellow"/>
                 <w:lang w:val="pt-PT"/>
               </w:rPr>
             </w:pPr>
             <w:r>
               <w:rPr>
+                <w:highlight w:val="yellow"/>
                 <w:lang w:val="pt-PT"/>
               </w:rPr>
               <w:t>C</w:t>
@@ -8496,11 +8110,13 @@
               <w:pStyle w:val="Body"/>
               <w:jc w:val="center"/>
               <w:rPr>
+                <w:highlight w:val="yellow"/>
                 <w:lang w:val="pt-PT"/>
               </w:rPr>
             </w:pPr>
             <w:r>
               <w:rPr>
+                <w:highlight w:val="yellow"/>
                 <w:lang w:val="pt-PT"/>
               </w:rPr>
               <w:t>C</w:t>
@@ -8516,11 +8132,13 @@
               <w:pStyle w:val="Body"/>
               <w:jc w:val="center"/>
               <w:rPr>
+                <w:highlight w:val="yellow"/>
                 <w:lang w:val="pt-PT"/>
               </w:rPr>
             </w:pPr>
             <w:r>
               <w:rPr>
+                <w:highlight w:val="yellow"/>
                 <w:lang w:val="pt-PT"/>
               </w:rPr>
               <w:t>A</w:t>
@@ -8537,17 +8155,17 @@
             <w:pPr>
               <w:pStyle w:val="Body"/>
               <w:rPr>
+                <w:highlight w:val="yellow"/>
                 <w:lang w:val="pt-PT"/>
               </w:rPr>
             </w:pPr>
-            <w:proofErr w:type="spellStart"/>
-            <w:r>
-              <w:rPr>
+            <w:r>
+              <w:rPr>
+                <w:highlight w:val="yellow"/>
                 <w:lang w:val="pt-PT"/>
               </w:rPr>
               <w:t>Developers</w:t>
             </w:r>
-            <w:proofErr w:type="spellEnd"/>
           </w:p>
         </w:tc>
         <w:tc>
@@ -8559,11 +8177,13 @@
               <w:pStyle w:val="Body"/>
               <w:jc w:val="center"/>
               <w:rPr>
+                <w:highlight w:val="yellow"/>
                 <w:lang w:val="pt-PT"/>
               </w:rPr>
             </w:pPr>
             <w:r>
               <w:rPr>
+                <w:highlight w:val="yellow"/>
                 <w:lang w:val="pt-PT"/>
               </w:rPr>
               <w:t>A</w:t>
@@ -8579,11 +8199,13 @@
               <w:pStyle w:val="Body"/>
               <w:jc w:val="center"/>
               <w:rPr>
+                <w:highlight w:val="yellow"/>
                 <w:lang w:val="pt-PT"/>
               </w:rPr>
             </w:pPr>
             <w:r>
               <w:rPr>
+                <w:highlight w:val="yellow"/>
                 <w:lang w:val="pt-PT"/>
               </w:rPr>
               <w:t>B</w:t>
@@ -8599,11 +8221,13 @@
               <w:pStyle w:val="Body"/>
               <w:jc w:val="center"/>
               <w:rPr>
+                <w:highlight w:val="yellow"/>
                 <w:lang w:val="pt-PT"/>
               </w:rPr>
             </w:pPr>
             <w:r>
               <w:rPr>
+                <w:highlight w:val="yellow"/>
                 <w:lang w:val="pt-PT"/>
               </w:rPr>
               <w:t>A</w:t>
@@ -8619,11 +8243,13 @@
               <w:pStyle w:val="Body"/>
               <w:jc w:val="center"/>
               <w:rPr>
+                <w:highlight w:val="yellow"/>
                 <w:lang w:val="pt-PT"/>
               </w:rPr>
             </w:pPr>
             <w:r>
               <w:rPr>
+                <w:highlight w:val="yellow"/>
                 <w:lang w:val="pt-PT"/>
               </w:rPr>
               <w:t>C</w:t>
@@ -8639,11 +8265,13 @@
               <w:pStyle w:val="Body"/>
               <w:jc w:val="center"/>
               <w:rPr>
+                <w:highlight w:val="yellow"/>
                 <w:lang w:val="pt-PT"/>
               </w:rPr>
             </w:pPr>
             <w:r>
               <w:rPr>
+                <w:highlight w:val="yellow"/>
                 <w:lang w:val="pt-PT"/>
               </w:rPr>
               <w:t>B</w:t>
@@ -8659,11 +8287,13 @@
               <w:pStyle w:val="Body"/>
               <w:jc w:val="center"/>
               <w:rPr>
+                <w:highlight w:val="yellow"/>
                 <w:lang w:val="pt-PT"/>
               </w:rPr>
             </w:pPr>
             <w:r>
               <w:rPr>
+                <w:highlight w:val="yellow"/>
                 <w:lang w:val="pt-PT"/>
               </w:rPr>
               <w:t>C</w:t>
@@ -8679,11 +8309,13 @@
               <w:pStyle w:val="Body"/>
               <w:jc w:val="center"/>
               <w:rPr>
+                <w:highlight w:val="yellow"/>
                 <w:lang w:val="pt-PT"/>
               </w:rPr>
             </w:pPr>
             <w:r>
               <w:rPr>
+                <w:highlight w:val="yellow"/>
                 <w:lang w:val="pt-PT"/>
               </w:rPr>
               <w:t>A</w:t>
@@ -8700,45 +8332,17 @@
             <w:pPr>
               <w:pStyle w:val="Body"/>
               <w:rPr>
+                <w:highlight w:val="yellow"/>
                 <w:lang w:val="pt-PT"/>
               </w:rPr>
             </w:pPr>
-            <w:proofErr w:type="spellStart"/>
-            <w:r>
-              <w:rPr>
+            <w:r>
+              <w:rPr>
+                <w:highlight w:val="yellow"/>
                 <w:lang w:val="pt-PT"/>
               </w:rPr>
-              <w:t>Application</w:t>
-            </w:r>
-            <w:proofErr w:type="spellEnd"/>
-            <w:r>
-              <w:rPr>
-                <w:lang w:val="pt-PT"/>
-              </w:rPr>
-              <w:t xml:space="preserve"> </w:t>
-            </w:r>
-            <w:proofErr w:type="spellStart"/>
-            <w:r>
-              <w:rPr>
-                <w:lang w:val="pt-PT"/>
-              </w:rPr>
-              <w:t>system</w:t>
-            </w:r>
-            <w:proofErr w:type="spellEnd"/>
-            <w:r>
-              <w:rPr>
-                <w:lang w:val="pt-PT"/>
-              </w:rPr>
-              <w:t xml:space="preserve"> </w:t>
-            </w:r>
-            <w:proofErr w:type="spellStart"/>
-            <w:r>
-              <w:rPr>
-                <w:lang w:val="pt-PT"/>
-              </w:rPr>
-              <w:t>engineers</w:t>
-            </w:r>
-            <w:proofErr w:type="spellEnd"/>
+              <w:t>Application system engineers</w:t>
+            </w:r>
           </w:p>
         </w:tc>
         <w:tc>
@@ -8750,11 +8354,13 @@
               <w:pStyle w:val="Body"/>
               <w:jc w:val="center"/>
               <w:rPr>
+                <w:highlight w:val="yellow"/>
                 <w:lang w:val="pt-PT"/>
               </w:rPr>
             </w:pPr>
             <w:r>
               <w:rPr>
+                <w:highlight w:val="yellow"/>
                 <w:lang w:val="pt-PT"/>
               </w:rPr>
               <w:t>A</w:t>
@@ -8770,11 +8376,13 @@
               <w:pStyle w:val="Body"/>
               <w:jc w:val="center"/>
               <w:rPr>
+                <w:highlight w:val="yellow"/>
                 <w:lang w:val="pt-PT"/>
               </w:rPr>
             </w:pPr>
             <w:r>
               <w:rPr>
+                <w:highlight w:val="yellow"/>
                 <w:lang w:val="pt-PT"/>
               </w:rPr>
               <w:t>A</w:t>
@@ -8790,11 +8398,13 @@
               <w:pStyle w:val="Body"/>
               <w:jc w:val="center"/>
               <w:rPr>
+                <w:highlight w:val="yellow"/>
                 <w:lang w:val="pt-PT"/>
               </w:rPr>
             </w:pPr>
             <w:r>
               <w:rPr>
+                <w:highlight w:val="yellow"/>
                 <w:lang w:val="pt-PT"/>
               </w:rPr>
               <w:t>A</w:t>
@@ -8810,11 +8420,13 @@
               <w:pStyle w:val="Body"/>
               <w:jc w:val="center"/>
               <w:rPr>
+                <w:highlight w:val="yellow"/>
                 <w:lang w:val="pt-PT"/>
               </w:rPr>
             </w:pPr>
             <w:r>
               <w:rPr>
+                <w:highlight w:val="yellow"/>
                 <w:lang w:val="pt-PT"/>
               </w:rPr>
               <w:t>A</w:t>
@@ -8830,11 +8442,13 @@
               <w:pStyle w:val="Body"/>
               <w:jc w:val="center"/>
               <w:rPr>
+                <w:highlight w:val="yellow"/>
                 <w:lang w:val="pt-PT"/>
               </w:rPr>
             </w:pPr>
             <w:r>
               <w:rPr>
+                <w:highlight w:val="yellow"/>
                 <w:lang w:val="pt-PT"/>
               </w:rPr>
               <w:t>A</w:t>
@@ -8850,11 +8464,13 @@
               <w:pStyle w:val="Body"/>
               <w:jc w:val="center"/>
               <w:rPr>
+                <w:highlight w:val="yellow"/>
                 <w:lang w:val="pt-PT"/>
               </w:rPr>
             </w:pPr>
             <w:r>
               <w:rPr>
+                <w:highlight w:val="yellow"/>
                 <w:lang w:val="pt-PT"/>
               </w:rPr>
               <w:t>A</w:t>
@@ -8870,11 +8486,13 @@
               <w:pStyle w:val="Body"/>
               <w:jc w:val="center"/>
               <w:rPr>
+                <w:highlight w:val="yellow"/>
                 <w:lang w:val="pt-PT"/>
               </w:rPr>
             </w:pPr>
             <w:r>
               <w:rPr>
+                <w:highlight w:val="yellow"/>
                 <w:lang w:val="pt-PT"/>
               </w:rPr>
               <w:t>B</w:t>
@@ -8891,11 +8509,13 @@
             <w:pPr>
               <w:pStyle w:val="Body"/>
               <w:rPr>
+                <w:highlight w:val="yellow"/>
                 <w:lang w:val="pt-PT"/>
               </w:rPr>
             </w:pPr>
             <w:r>
               <w:rPr>
+                <w:highlight w:val="yellow"/>
                 <w:lang w:val="pt-PT"/>
               </w:rPr>
               <w:t>Project Manager</w:t>
@@ -8911,11 +8531,13 @@
               <w:pStyle w:val="Body"/>
               <w:jc w:val="center"/>
               <w:rPr>
+                <w:highlight w:val="yellow"/>
                 <w:lang w:val="pt-PT"/>
               </w:rPr>
             </w:pPr>
             <w:r>
               <w:rPr>
+                <w:highlight w:val="yellow"/>
                 <w:lang w:val="pt-PT"/>
               </w:rPr>
               <w:t>A</w:t>
@@ -8931,11 +8553,13 @@
               <w:pStyle w:val="Body"/>
               <w:jc w:val="center"/>
               <w:rPr>
+                <w:highlight w:val="yellow"/>
                 <w:lang w:val="pt-PT"/>
               </w:rPr>
             </w:pPr>
             <w:r>
               <w:rPr>
+                <w:highlight w:val="yellow"/>
                 <w:lang w:val="pt-PT"/>
               </w:rPr>
               <w:t>B</w:t>
@@ -8951,11 +8575,13 @@
               <w:pStyle w:val="Body"/>
               <w:jc w:val="center"/>
               <w:rPr>
+                <w:highlight w:val="yellow"/>
                 <w:lang w:val="pt-PT"/>
               </w:rPr>
             </w:pPr>
             <w:r>
               <w:rPr>
+                <w:highlight w:val="yellow"/>
                 <w:lang w:val="pt-PT"/>
               </w:rPr>
               <w:t>A</w:t>
@@ -8971,11 +8597,13 @@
               <w:pStyle w:val="Body"/>
               <w:jc w:val="center"/>
               <w:rPr>
+                <w:highlight w:val="yellow"/>
                 <w:lang w:val="pt-PT"/>
               </w:rPr>
             </w:pPr>
             <w:r>
               <w:rPr>
+                <w:highlight w:val="yellow"/>
                 <w:lang w:val="pt-PT"/>
               </w:rPr>
               <w:t>B</w:t>
@@ -8991,11 +8619,13 @@
               <w:pStyle w:val="Body"/>
               <w:jc w:val="center"/>
               <w:rPr>
+                <w:highlight w:val="yellow"/>
                 <w:lang w:val="pt-PT"/>
               </w:rPr>
             </w:pPr>
             <w:r>
               <w:rPr>
+                <w:highlight w:val="yellow"/>
                 <w:lang w:val="pt-PT"/>
               </w:rPr>
               <w:t>A</w:t>
@@ -9011,11 +8641,13 @@
               <w:pStyle w:val="Body"/>
               <w:jc w:val="center"/>
               <w:rPr>
+                <w:highlight w:val="yellow"/>
                 <w:lang w:val="pt-PT"/>
               </w:rPr>
             </w:pPr>
             <w:r>
               <w:rPr>
+                <w:highlight w:val="yellow"/>
                 <w:lang w:val="pt-PT"/>
               </w:rPr>
               <w:t>A</w:t>
@@ -9031,11 +8663,13 @@
               <w:pStyle w:val="Body"/>
               <w:jc w:val="center"/>
               <w:rPr>
+                <w:highlight w:val="yellow"/>
                 <w:lang w:val="pt-PT"/>
               </w:rPr>
             </w:pPr>
             <w:r>
               <w:rPr>
+                <w:highlight w:val="yellow"/>
                 <w:lang w:val="pt-PT"/>
               </w:rPr>
               <w:t>A</w:t>
@@ -9055,17 +8689,17 @@
             <w:pPr>
               <w:pStyle w:val="Body"/>
               <w:rPr>
+                <w:highlight w:val="yellow"/>
                 <w:lang w:val="pt-PT"/>
               </w:rPr>
             </w:pPr>
-            <w:proofErr w:type="spellStart"/>
-            <w:r>
-              <w:rPr>
+            <w:r>
+              <w:rPr>
+                <w:highlight w:val="yellow"/>
                 <w:lang w:val="pt-PT"/>
               </w:rPr>
               <w:t>Customer</w:t>
             </w:r>
-            <w:proofErr w:type="spellEnd"/>
           </w:p>
         </w:tc>
         <w:tc>
@@ -9077,11 +8711,13 @@
               <w:pStyle w:val="Body"/>
               <w:jc w:val="center"/>
               <w:rPr>
+                <w:highlight w:val="yellow"/>
                 <w:lang w:val="pt-PT"/>
               </w:rPr>
             </w:pPr>
             <w:r>
               <w:rPr>
+                <w:highlight w:val="yellow"/>
                 <w:lang w:val="pt-PT"/>
               </w:rPr>
               <w:t>A</w:t>
@@ -9097,11 +8733,13 @@
               <w:pStyle w:val="Body"/>
               <w:jc w:val="center"/>
               <w:rPr>
+                <w:highlight w:val="yellow"/>
                 <w:lang w:val="pt-PT"/>
               </w:rPr>
             </w:pPr>
             <w:r>
               <w:rPr>
+                <w:highlight w:val="yellow"/>
                 <w:lang w:val="pt-PT"/>
               </w:rPr>
               <w:t>A</w:t>
@@ -9117,11 +8755,13 @@
               <w:pStyle w:val="Body"/>
               <w:jc w:val="center"/>
               <w:rPr>
+                <w:highlight w:val="yellow"/>
                 <w:lang w:val="pt-PT"/>
               </w:rPr>
             </w:pPr>
             <w:r>
               <w:rPr>
+                <w:highlight w:val="yellow"/>
                 <w:lang w:val="pt-PT"/>
               </w:rPr>
               <w:t>A</w:t>
@@ -9137,11 +8777,13 @@
               <w:pStyle w:val="Body"/>
               <w:jc w:val="center"/>
               <w:rPr>
+                <w:highlight w:val="yellow"/>
                 <w:lang w:val="pt-PT"/>
               </w:rPr>
             </w:pPr>
             <w:r>
               <w:rPr>
+                <w:highlight w:val="yellow"/>
                 <w:lang w:val="pt-PT"/>
               </w:rPr>
               <w:t>A</w:t>
@@ -9157,11 +8799,13 @@
               <w:pStyle w:val="Body"/>
               <w:jc w:val="center"/>
               <w:rPr>
+                <w:highlight w:val="yellow"/>
                 <w:lang w:val="pt-PT"/>
               </w:rPr>
             </w:pPr>
             <w:r>
               <w:rPr>
+                <w:highlight w:val="yellow"/>
                 <w:lang w:val="pt-PT"/>
               </w:rPr>
               <w:t>A</w:t>
@@ -9177,11 +8821,13 @@
               <w:pStyle w:val="Body"/>
               <w:jc w:val="center"/>
               <w:rPr>
+                <w:highlight w:val="yellow"/>
                 <w:lang w:val="pt-PT"/>
               </w:rPr>
             </w:pPr>
             <w:r>
               <w:rPr>
+                <w:highlight w:val="yellow"/>
                 <w:lang w:val="pt-PT"/>
               </w:rPr>
               <w:t>A</w:t>
@@ -9197,11 +8843,13 @@
               <w:pStyle w:val="Body"/>
               <w:jc w:val="center"/>
               <w:rPr>
+                <w:highlight w:val="yellow"/>
                 <w:lang w:val="pt-PT"/>
               </w:rPr>
             </w:pPr>
             <w:r>
               <w:rPr>
+                <w:highlight w:val="yellow"/>
                 <w:lang w:val="pt-PT"/>
               </w:rPr>
               <w:t>C</w:t>
@@ -9221,17 +8869,17 @@
             <w:pPr>
               <w:pStyle w:val="Body"/>
               <w:rPr>
+                <w:highlight w:val="yellow"/>
                 <w:lang w:val="pt-PT"/>
               </w:rPr>
             </w:pPr>
-            <w:proofErr w:type="spellStart"/>
-            <w:r>
-              <w:rPr>
+            <w:r>
+              <w:rPr>
+                <w:highlight w:val="yellow"/>
                 <w:lang w:val="pt-PT"/>
               </w:rPr>
               <w:t>Maintainer</w:t>
             </w:r>
-            <w:proofErr w:type="spellEnd"/>
           </w:p>
         </w:tc>
         <w:tc>
@@ -9243,11 +8891,13 @@
               <w:pStyle w:val="Body"/>
               <w:jc w:val="center"/>
               <w:rPr>
+                <w:highlight w:val="yellow"/>
                 <w:lang w:val="pt-PT"/>
               </w:rPr>
             </w:pPr>
             <w:r>
               <w:rPr>
+                <w:highlight w:val="yellow"/>
                 <w:lang w:val="pt-PT"/>
               </w:rPr>
               <w:t>A</w:t>
@@ -9263,11 +8913,13 @@
               <w:pStyle w:val="Body"/>
               <w:jc w:val="center"/>
               <w:rPr>
+                <w:highlight w:val="yellow"/>
                 <w:lang w:val="pt-PT"/>
               </w:rPr>
             </w:pPr>
             <w:r>
               <w:rPr>
+                <w:highlight w:val="yellow"/>
                 <w:lang w:val="pt-PT"/>
               </w:rPr>
               <w:t>A</w:t>
@@ -9283,11 +8935,13 @@
               <w:pStyle w:val="Body"/>
               <w:jc w:val="center"/>
               <w:rPr>
+                <w:highlight w:val="yellow"/>
                 <w:lang w:val="pt-PT"/>
               </w:rPr>
             </w:pPr>
             <w:r>
               <w:rPr>
+                <w:highlight w:val="yellow"/>
                 <w:lang w:val="pt-PT"/>
               </w:rPr>
               <w:t>B</w:t>
@@ -9303,11 +8957,13 @@
               <w:pStyle w:val="Body"/>
               <w:jc w:val="center"/>
               <w:rPr>
+                <w:highlight w:val="yellow"/>
                 <w:lang w:val="pt-PT"/>
               </w:rPr>
             </w:pPr>
             <w:r>
               <w:rPr>
+                <w:highlight w:val="yellow"/>
                 <w:lang w:val="pt-PT"/>
               </w:rPr>
               <w:t>B</w:t>
@@ -9323,11 +8979,13 @@
               <w:pStyle w:val="Body"/>
               <w:jc w:val="center"/>
               <w:rPr>
+                <w:highlight w:val="yellow"/>
                 <w:lang w:val="pt-PT"/>
               </w:rPr>
             </w:pPr>
             <w:r>
               <w:rPr>
+                <w:highlight w:val="yellow"/>
                 <w:lang w:val="pt-PT"/>
               </w:rPr>
               <w:t>B</w:t>
@@ -9343,11 +9001,13 @@
               <w:pStyle w:val="Body"/>
               <w:jc w:val="center"/>
               <w:rPr>
+                <w:highlight w:val="yellow"/>
                 <w:lang w:val="pt-PT"/>
               </w:rPr>
             </w:pPr>
             <w:r>
               <w:rPr>
+                <w:highlight w:val="yellow"/>
                 <w:lang w:val="pt-PT"/>
               </w:rPr>
               <w:t>B</w:t>
@@ -9363,11 +9023,13 @@
               <w:pStyle w:val="Body"/>
               <w:jc w:val="center"/>
               <w:rPr>
+                <w:highlight w:val="yellow"/>
                 <w:lang w:val="pt-PT"/>
               </w:rPr>
             </w:pPr>
             <w:r>
               <w:rPr>
+                <w:highlight w:val="yellow"/>
                 <w:lang w:val="pt-PT"/>
               </w:rPr>
               <w:t>A</w:t>
@@ -9381,7 +9043,13 @@
         <w:pStyle w:val="Body"/>
       </w:pPr>
       <w:r>
-        <w:t xml:space="preserve">Scale: A – big concern; B – some concern; C – a slight concern </w:t>
+        <w:rPr>
+          <w:highlight w:val="yellow"/>
+        </w:rPr>
+        <w:t>Scale: A – big concern; B – some concern; C – a slight concern</w:t>
+      </w:r>
+      <w:r>
+        <w:t xml:space="preserve"> </w:t>
       </w:r>
     </w:p>
     <w:p>
@@ -9648,11 +9316,9 @@
             <w:pPr>
               <w:pStyle w:val="z-list-bulleted-1"/>
             </w:pPr>
-            <w:proofErr w:type="gramStart"/>
             <w:r>
               <w:t>External  organizations</w:t>
             </w:r>
-            <w:proofErr w:type="gramEnd"/>
           </w:p>
           <w:p>
             <w:pPr>
@@ -9891,7 +9557,7 @@
         </w:trPr>
         <w:tc>
           <w:tcPr>
-            <w:tcW w:w="4340" w:type="dxa"/>
+            <w:tcW w:w="4311" w:type="dxa"/>
           </w:tcPr>
           <w:p>
             <w:pPr>
@@ -9904,7 +9570,7 @@
         </w:tc>
         <w:tc>
           <w:tcPr>
-            <w:tcW w:w="4340" w:type="dxa"/>
+            <w:tcW w:w="4313" w:type="dxa"/>
           </w:tcPr>
           <w:p>
             <w:pPr>
@@ -9922,21 +9588,33 @@
         </w:trPr>
         <w:tc>
           <w:tcPr>
-            <w:tcW w:w="4340" w:type="dxa"/>
+            <w:tcW w:w="4311" w:type="dxa"/>
           </w:tcPr>
           <w:p>
             <w:pPr>
               <w:pStyle w:val="TableBody"/>
-            </w:pPr>
-          </w:p>
-        </w:tc>
-        <w:tc>
-          <w:tcPr>
-            <w:tcW w:w="4340" w:type="dxa"/>
+              <w:rPr>
+                <w:highlight w:val="yellow"/>
+              </w:rPr>
+            </w:pPr>
+            <w:r>
+              <w:rPr>
+                <w:highlight w:val="yellow"/>
+              </w:rPr>
+              <w:t>Users</w:t>
+            </w:r>
+          </w:p>
+        </w:tc>
+        <w:tc>
+          <w:tcPr>
+            <w:tcW w:w="4313" w:type="dxa"/>
           </w:tcPr>
           <w:p>
             <w:pPr>
               <w:pStyle w:val="TableBody"/>
+              <w:rPr>
+                <w:highlight w:val="yellow"/>
+              </w:rPr>
             </w:pPr>
           </w:p>
         </w:tc>
@@ -9947,21 +9625,33 @@
         </w:trPr>
         <w:tc>
           <w:tcPr>
-            <w:tcW w:w="4340" w:type="dxa"/>
+            <w:tcW w:w="4311" w:type="dxa"/>
           </w:tcPr>
           <w:p>
             <w:pPr>
               <w:pStyle w:val="TableBody"/>
-            </w:pPr>
-          </w:p>
-        </w:tc>
-        <w:tc>
-          <w:tcPr>
-            <w:tcW w:w="4340" w:type="dxa"/>
+              <w:rPr>
+                <w:highlight w:val="yellow"/>
+              </w:rPr>
+            </w:pPr>
+            <w:r>
+              <w:rPr>
+                <w:highlight w:val="yellow"/>
+              </w:rPr>
+              <w:t>Acquirers</w:t>
+            </w:r>
+          </w:p>
+        </w:tc>
+        <w:tc>
+          <w:tcPr>
+            <w:tcW w:w="4313" w:type="dxa"/>
           </w:tcPr>
           <w:p>
             <w:pPr>
               <w:pStyle w:val="TableBody"/>
+              <w:rPr>
+                <w:highlight w:val="yellow"/>
+              </w:rPr>
             </w:pPr>
           </w:p>
         </w:tc>
@@ -9972,22 +9662,40 @@
         </w:trPr>
         <w:tc>
           <w:tcPr>
-            <w:tcW w:w="4340" w:type="dxa"/>
+            <w:tcW w:w="4311" w:type="dxa"/>
           </w:tcPr>
           <w:p>
             <w:pPr>
               <w:pStyle w:val="TableBody"/>
-            </w:pPr>
-          </w:p>
-        </w:tc>
-        <w:tc>
-          <w:tcPr>
-            <w:tcW w:w="4340" w:type="dxa"/>
+              <w:rPr>
+                <w:highlight w:val="yellow"/>
+              </w:rPr>
+            </w:pPr>
+            <w:r>
+              <w:rPr>
+                <w:highlight w:val="yellow"/>
+              </w:rPr>
+              <w:t>Security engineers</w:t>
+            </w:r>
+          </w:p>
+        </w:tc>
+        <w:tc>
+          <w:tcPr>
+            <w:tcW w:w="4313" w:type="dxa"/>
           </w:tcPr>
           <w:p>
             <w:pPr>
               <w:pStyle w:val="TableBody"/>
-            </w:pPr>
+              <w:rPr>
+                <w:highlight w:val="yellow"/>
+              </w:rPr>
+            </w:pPr>
+            <w:r>
+              <w:rPr>
+                <w:highlight w:val="yellow"/>
+              </w:rPr>
+              <w:t>Client-Server</w:t>
+            </w:r>
           </w:p>
         </w:tc>
       </w:tr>
@@ -9997,22 +9705,200 @@
         </w:trPr>
         <w:tc>
           <w:tcPr>
-            <w:tcW w:w="4340" w:type="dxa"/>
+            <w:tcW w:w="4311" w:type="dxa"/>
           </w:tcPr>
           <w:p>
             <w:pPr>
               <w:pStyle w:val="TableBody"/>
-            </w:pPr>
-          </w:p>
-        </w:tc>
-        <w:tc>
-          <w:tcPr>
-            <w:tcW w:w="4340" w:type="dxa"/>
+              <w:rPr>
+                <w:highlight w:val="yellow"/>
+              </w:rPr>
+            </w:pPr>
+            <w:r>
+              <w:rPr>
+                <w:highlight w:val="yellow"/>
+              </w:rPr>
+              <w:t>Developers</w:t>
+            </w:r>
+          </w:p>
+        </w:tc>
+        <w:tc>
+          <w:tcPr>
+            <w:tcW w:w="4313" w:type="dxa"/>
           </w:tcPr>
           <w:p>
             <w:pPr>
               <w:pStyle w:val="TableBody"/>
-            </w:pPr>
+              <w:rPr>
+                <w:highlight w:val="yellow"/>
+              </w:rPr>
+            </w:pPr>
+            <w:r>
+              <w:rPr>
+                <w:highlight w:val="yellow"/>
+              </w:rPr>
+              <w:t>Client-Server</w:t>
+            </w:r>
+          </w:p>
+        </w:tc>
+      </w:tr>
+      <w:tr>
+        <w:trPr>
+          <w:trHeight w:val="757"/>
+        </w:trPr>
+        <w:tc>
+          <w:tcPr>
+            <w:tcW w:w="4311" w:type="dxa"/>
+          </w:tcPr>
+          <w:p>
+            <w:pPr>
+              <w:pStyle w:val="TableBody"/>
+              <w:rPr>
+                <w:highlight w:val="yellow"/>
+              </w:rPr>
+            </w:pPr>
+            <w:r>
+              <w:rPr>
+                <w:highlight w:val="yellow"/>
+              </w:rPr>
+              <w:t>Application System engineers</w:t>
+            </w:r>
+          </w:p>
+        </w:tc>
+        <w:tc>
+          <w:tcPr>
+            <w:tcW w:w="4313" w:type="dxa"/>
+          </w:tcPr>
+          <w:p>
+            <w:pPr>
+              <w:pStyle w:val="TableBody"/>
+              <w:rPr>
+                <w:highlight w:val="yellow"/>
+              </w:rPr>
+            </w:pPr>
+          </w:p>
+        </w:tc>
+      </w:tr>
+      <w:tr>
+        <w:trPr>
+          <w:trHeight w:val="757"/>
+        </w:trPr>
+        <w:tc>
+          <w:tcPr>
+            <w:tcW w:w="4311" w:type="dxa"/>
+          </w:tcPr>
+          <w:p>
+            <w:pPr>
+              <w:pStyle w:val="TableBody"/>
+              <w:rPr>
+                <w:highlight w:val="yellow"/>
+              </w:rPr>
+            </w:pPr>
+            <w:r>
+              <w:rPr>
+                <w:highlight w:val="yellow"/>
+              </w:rPr>
+              <w:t>Project Manager</w:t>
+            </w:r>
+          </w:p>
+        </w:tc>
+        <w:tc>
+          <w:tcPr>
+            <w:tcW w:w="4313" w:type="dxa"/>
+          </w:tcPr>
+          <w:p>
+            <w:pPr>
+              <w:pStyle w:val="TableBody"/>
+              <w:rPr>
+                <w:highlight w:val="yellow"/>
+              </w:rPr>
+            </w:pPr>
+            <w:r>
+              <w:rPr>
+                <w:highlight w:val="yellow"/>
+              </w:rPr>
+              <w:t>Client-Server</w:t>
+            </w:r>
+          </w:p>
+        </w:tc>
+      </w:tr>
+      <w:tr>
+        <w:trPr>
+          <w:trHeight w:val="757"/>
+        </w:trPr>
+        <w:tc>
+          <w:tcPr>
+            <w:tcW w:w="4311" w:type="dxa"/>
+          </w:tcPr>
+          <w:p>
+            <w:pPr>
+              <w:pStyle w:val="TableBody"/>
+              <w:rPr>
+                <w:highlight w:val="yellow"/>
+              </w:rPr>
+            </w:pPr>
+            <w:r>
+              <w:rPr>
+                <w:highlight w:val="yellow"/>
+              </w:rPr>
+              <w:t>Customer</w:t>
+            </w:r>
+          </w:p>
+        </w:tc>
+        <w:tc>
+          <w:tcPr>
+            <w:tcW w:w="4313" w:type="dxa"/>
+          </w:tcPr>
+          <w:p>
+            <w:pPr>
+              <w:pStyle w:val="TableBody"/>
+              <w:rPr>
+                <w:highlight w:val="yellow"/>
+              </w:rPr>
+            </w:pPr>
+          </w:p>
+        </w:tc>
+      </w:tr>
+      <w:tr>
+        <w:trPr>
+          <w:trHeight w:val="757"/>
+        </w:trPr>
+        <w:tc>
+          <w:tcPr>
+            <w:tcW w:w="4311" w:type="dxa"/>
+          </w:tcPr>
+          <w:p>
+            <w:pPr>
+              <w:pStyle w:val="TableBody"/>
+              <w:rPr>
+                <w:highlight w:val="yellow"/>
+              </w:rPr>
+            </w:pPr>
+            <w:r>
+              <w:rPr>
+                <w:highlight w:val="yellow"/>
+              </w:rPr>
+              <w:t>Maintainer</w:t>
+            </w:r>
+          </w:p>
+        </w:tc>
+        <w:tc>
+          <w:tcPr>
+            <w:tcW w:w="4313" w:type="dxa"/>
+          </w:tcPr>
+          <w:p>
+            <w:pPr>
+              <w:pStyle w:val="TableBody"/>
+              <w:rPr>
+                <w:highlight w:val="yellow"/>
+              </w:rPr>
+            </w:pPr>
+            <w:r>
+              <w:rPr>
+                <w:highlight w:val="yellow"/>
+              </w:rPr>
+              <w:t>Client-Server</w:t>
+            </w:r>
           </w:p>
         </w:tc>
       </w:tr>
@@ -10030,8 +9916,14 @@
       <w:bookmarkStart w:id="44" w:name="_Toc87146862"/>
       <w:bookmarkStart w:id="45" w:name="_Toc126922695"/>
       <w:r>
+        <w:rPr>
+          <w:highlight w:val="yellow"/>
+        </w:rPr>
         <w:lastRenderedPageBreak/>
-        <w:t>&lt;Insert name of viewpoint&gt; Viewpoint</w:t>
+        <w:t>Client-Server</w:t>
+      </w:r>
+      <w:r>
+        <w:t xml:space="preserve"> Viewpoint</w:t>
       </w:r>
       <w:bookmarkEnd w:id="43"/>
       <w:bookmarkEnd w:id="44"/>
@@ -10120,7 +10012,16 @@
               </w:numPr>
             </w:pPr>
             <w:r>
-              <w:t>Language(s) to model/represent conforming views: This section lists the language or languages that will be used to model or represent views conforming to this viewpoint, and cite a definition document for each.</w:t>
+              <w:t xml:space="preserve">Language(s) to model/represent conforming views: This </w:t>
+            </w:r>
+            <w:r>
+              <w:rPr>
+                <w:vertAlign w:val="subscript"/>
+              </w:rPr>
+              <w:t>section</w:t>
+            </w:r>
+            <w:r>
+              <w:t xml:space="preserve"> lists the language or languages that will be used to model or represent views conforming to this viewpoint, and cite a definition document for each.</w:t>
             </w:r>
           </w:p>
           <w:p>
@@ -10250,7 +10151,6 @@
                 <w:u w:val="single"/>
               </w:rPr>
             </w:pPr>
-            <w:proofErr w:type="gramStart"/>
             <w:r>
               <w:rPr>
                 <w:rFonts w:ascii="Arial" w:hAnsi="Arial" w:cs="Arial"/>
@@ -10258,9 +10158,44 @@
                 <w:szCs w:val="16"/>
                 <w:u w:val="single"/>
               </w:rPr>
-              <w:t>1.5.1.1  Abstract</w:t>
-            </w:r>
-            <w:proofErr w:type="gramEnd"/>
+              <w:t>1.5.1.1  Abstract.</w:t>
+            </w:r>
+            <w:r>
+              <w:rPr>
+                <w:rFonts w:ascii="Arial" w:hAnsi="Arial" w:cs="Arial"/>
+                <w:sz w:val="16"/>
+                <w:szCs w:val="16"/>
+              </w:rPr>
+              <w:t xml:space="preserve">  Views conforming to the module decomposition viewpoint partition the system into a unique non-overlapping set of hierarchically decomposable implementation units (</w:t>
+            </w:r>
+            <w:r>
+              <w:rPr>
+                <w:rFonts w:ascii="Arial" w:hAnsi="Arial" w:cs="Arial"/>
+                <w:i/>
+                <w:sz w:val="16"/>
+                <w:szCs w:val="16"/>
+              </w:rPr>
+              <w:t>modules</w:t>
+            </w:r>
+            <w:r>
+              <w:rPr>
+                <w:rFonts w:ascii="Arial" w:hAnsi="Arial" w:cs="Arial"/>
+                <w:sz w:val="16"/>
+                <w:szCs w:val="16"/>
+              </w:rPr>
+              <w:t>).</w:t>
+            </w:r>
+          </w:p>
+          <w:p>
+            <w:pPr>
+              <w:pStyle w:val="Lista2"/>
+              <w:spacing w:line="240" w:lineRule="auto"/>
+              <w:rPr>
+                <w:rFonts w:ascii="Arial" w:hAnsi="Arial" w:cs="Arial"/>
+                <w:sz w:val="16"/>
+                <w:szCs w:val="16"/>
+              </w:rPr>
+            </w:pPr>
             <w:r>
               <w:rPr>
                 <w:rFonts w:ascii="Arial" w:hAnsi="Arial" w:cs="Arial"/>
@@ -10268,63 +10203,7 @@
                 <w:szCs w:val="16"/>
                 <w:u w:val="single"/>
               </w:rPr>
-              <w:t>.</w:t>
-            </w:r>
-            <w:r>
-              <w:rPr>
-                <w:rFonts w:ascii="Arial" w:hAnsi="Arial" w:cs="Arial"/>
-                <w:sz w:val="16"/>
-                <w:szCs w:val="16"/>
-              </w:rPr>
-              <w:t xml:space="preserve">  Views conforming to the module decomposition viewpoint partition the system into a unique non-overlapping set of hierarchically decomposable implementation units (</w:t>
-            </w:r>
-            <w:r>
-              <w:rPr>
-                <w:rFonts w:ascii="Arial" w:hAnsi="Arial" w:cs="Arial"/>
-                <w:i/>
-                <w:sz w:val="16"/>
-                <w:szCs w:val="16"/>
-              </w:rPr>
-              <w:t>modules</w:t>
-            </w:r>
-            <w:r>
-              <w:rPr>
-                <w:rFonts w:ascii="Arial" w:hAnsi="Arial" w:cs="Arial"/>
-                <w:sz w:val="16"/>
-                <w:szCs w:val="16"/>
-              </w:rPr>
-              <w:t>).</w:t>
-            </w:r>
-          </w:p>
-          <w:p>
-            <w:pPr>
-              <w:pStyle w:val="Lista2"/>
-              <w:spacing w:line="240" w:lineRule="auto"/>
-              <w:rPr>
-                <w:rFonts w:ascii="Arial" w:hAnsi="Arial" w:cs="Arial"/>
-                <w:sz w:val="16"/>
-                <w:szCs w:val="16"/>
-              </w:rPr>
-            </w:pPr>
-            <w:proofErr w:type="gramStart"/>
-            <w:r>
-              <w:rPr>
-                <w:rFonts w:ascii="Arial" w:hAnsi="Arial" w:cs="Arial"/>
-                <w:sz w:val="16"/>
-                <w:szCs w:val="16"/>
-                <w:u w:val="single"/>
-              </w:rPr>
-              <w:t>1.5.1.2  Stakeholders</w:t>
-            </w:r>
-            <w:proofErr w:type="gramEnd"/>
-            <w:r>
-              <w:rPr>
-                <w:rFonts w:ascii="Arial" w:hAnsi="Arial" w:cs="Arial"/>
-                <w:sz w:val="16"/>
-                <w:szCs w:val="16"/>
-                <w:u w:val="single"/>
-              </w:rPr>
-              <w:t xml:space="preserve"> and Their Concerns Addressed.</w:t>
+              <w:t>1.5.1.2  Stakeholders and Their Concerns Addressed.</w:t>
             </w:r>
             <w:r>
               <w:rPr>
@@ -10642,7 +10521,6 @@
                 <w:szCs w:val="16"/>
               </w:rPr>
             </w:pPr>
-            <w:proofErr w:type="gramStart"/>
             <w:r>
               <w:rPr>
                 <w:rFonts w:ascii="Arial" w:hAnsi="Arial" w:cs="Arial"/>
@@ -10650,9 +10528,27 @@
                 <w:szCs w:val="16"/>
                 <w:u w:val="single"/>
               </w:rPr>
-              <w:t>1.5.1.3  Elements</w:t>
-            </w:r>
-            <w:proofErr w:type="gramEnd"/>
+              <w:t>1.5.1.3  Elements, Relations, Properties, and Constraints.</w:t>
+            </w:r>
+            <w:r>
+              <w:rPr>
+                <w:rFonts w:ascii="Arial" w:hAnsi="Arial" w:cs="Arial"/>
+                <w:sz w:val="16"/>
+                <w:szCs w:val="16"/>
+              </w:rPr>
+              <w:t xml:space="preserve">  Elements of the module decomposition viewpoint are modules, which are units of implementation that provide defined functionality.  Modules are hierarchically decomposable; hence, the relation is “is-part-of.”  Properties of elements include their names, the functionality assigned to them (including a statement of the quality attributes associated with that functionality), and their software-to-software interfaces.  The module properties may include requirements allocation, supporting requirements traceability.</w:t>
+            </w:r>
+          </w:p>
+          <w:p>
+            <w:pPr>
+              <w:pStyle w:val="Lista2"/>
+              <w:spacing w:line="240" w:lineRule="auto"/>
+              <w:rPr>
+                <w:rFonts w:ascii="Arial" w:hAnsi="Arial" w:cs="Arial"/>
+                <w:sz w:val="16"/>
+                <w:szCs w:val="16"/>
+              </w:rPr>
+            </w:pPr>
             <w:r>
               <w:rPr>
                 <w:rFonts w:ascii="Arial" w:hAnsi="Arial" w:cs="Arial"/>
@@ -10660,7 +10556,7 @@
                 <w:szCs w:val="16"/>
                 <w:u w:val="single"/>
               </w:rPr>
-              <w:t>, Relations, Properties, and Constraints.</w:t>
+              <w:t>1.5.1.4  Language(s) to Model/Represent Conforming Views.</w:t>
             </w:r>
             <w:r>
               <w:rPr>
@@ -10668,20 +10564,35 @@
                 <w:sz w:val="16"/>
                 <w:szCs w:val="16"/>
               </w:rPr>
-              <w:t xml:space="preserve">  Elements of the module decomposition viewpoint are modules, which are units of implementation that provide defined functionality.  Modules are hierarchically decomposable; hence, the relation is “is-part-of.”  Properties of elements include their names, the functionality assigned to them (including a statement of the quality attributes associated with that functionality), and their software-to-software interfaces.  The module properties may include requirements allocation, supporting requirements traceability.</w:t>
-            </w:r>
-          </w:p>
-          <w:p>
-            <w:pPr>
-              <w:pStyle w:val="Lista2"/>
-              <w:spacing w:line="240" w:lineRule="auto"/>
+              <w:t xml:space="preserve">  Views conforming to the module decomposition viewpoint may be represented by (a) plain text using indentation or outline form [</w:t>
+            </w:r>
+            <w:r>
               <w:rPr>
                 <w:rFonts w:ascii="Arial" w:hAnsi="Arial" w:cs="Arial"/>
                 <w:sz w:val="16"/>
                 <w:szCs w:val="16"/>
               </w:rPr>
-            </w:pPr>
-            <w:proofErr w:type="gramStart"/>
+              <w:t>Clements 2002</w:t>
+            </w:r>
+            <w:r>
+              <w:rPr>
+                <w:rFonts w:ascii="Arial" w:hAnsi="Arial" w:cs="Arial"/>
+                <w:sz w:val="16"/>
+                <w:szCs w:val="16"/>
+              </w:rPr>
+              <w:t>]; (b) UML, using subsystems or classes to represent elements and “is part of” or nesting to represent the decomposition relation.</w:t>
+            </w:r>
+          </w:p>
+          <w:p>
+            <w:pPr>
+              <w:pStyle w:val="Lista2"/>
+              <w:spacing w:line="240" w:lineRule="auto"/>
+              <w:rPr>
+                <w:rFonts w:ascii="Arial" w:hAnsi="Arial" w:cs="Arial"/>
+                <w:sz w:val="16"/>
+                <w:szCs w:val="16"/>
+              </w:rPr>
+            </w:pPr>
             <w:r>
               <w:rPr>
                 <w:rFonts w:ascii="Arial" w:hAnsi="Arial" w:cs="Arial"/>
@@ -10689,9 +10600,25 @@
                 <w:szCs w:val="16"/>
                 <w:u w:val="single"/>
               </w:rPr>
-              <w:t>1.5.1.4  Language</w:t>
-            </w:r>
-            <w:proofErr w:type="gramEnd"/>
+              <w:t xml:space="preserve">1.5.1.5  Applicable Evaluation/Analysis Techniques and Consistency/Completeness Criteria.  </w:t>
+            </w:r>
+            <w:r>
+              <w:rPr>
+                <w:rFonts w:ascii="Arial" w:hAnsi="Arial" w:cs="Arial"/>
+                <w:sz w:val="16"/>
+                <w:szCs w:val="16"/>
+              </w:rPr>
+              <w:t>Completeness/consistency criteria include (a) no element has more than one parent; (b) major functionality is provided for by exactly one element; (c) the union of all elements’ functionality covers the requirements for the system; (d) every piece of source code can be mapped to an element in the module decomposition view (if not, the view is not complete); (e) the selection of module aligns with current and proposed procurement decisions. Additional consistency/completeness criteria apply to the specifications of the elements’ interfaces.  Applicable evaluation/analysis techniques include (a) scenario-based evaluation techniques such as ATAM [Clements 2001] to assure that projected changes are supported economically by the decomposition; (b) disciplined and detailed mapping to requirements to assure coverage and non-overlapping functionality; (c) cost-based techniques that determine the number and composition of modules for efficient procurement.</w:t>
+            </w:r>
+          </w:p>
+          <w:p>
+            <w:pPr>
+              <w:pStyle w:val="Lista2"/>
+              <w:spacing w:line="240" w:lineRule="auto"/>
+              <w:rPr>
+                <w:sz w:val="20"/>
+              </w:rPr>
+            </w:pPr>
             <w:r>
               <w:rPr>
                 <w:rFonts w:ascii="Arial" w:hAnsi="Arial" w:cs="Arial"/>
@@ -10699,7 +10626,8 @@
                 <w:szCs w:val="16"/>
                 <w:u w:val="single"/>
               </w:rPr>
-              <w:t>(s) to Model/Represent Conforming Views.</w:t>
+              <w:lastRenderedPageBreak/>
+              <w:t>1.5.1.6  Viewpoint Source.</w:t>
             </w:r>
             <w:r>
               <w:rPr>
@@ -10707,7 +10635,7 @@
                 <w:sz w:val="16"/>
                 <w:szCs w:val="16"/>
               </w:rPr>
-              <w:t xml:space="preserve">  Views conforming to the module decomposition viewpoint may be represented by (a) plain text using indentation or outline form [</w:t>
+              <w:t xml:space="preserve">   [</w:t>
             </w:r>
             <w:r>
               <w:rPr>
@@ -10723,99 +10651,6 @@
                 <w:sz w:val="16"/>
                 <w:szCs w:val="16"/>
               </w:rPr>
-              <w:t>]; (b) UML, using subsystems or classes to represent elements and “is part of” or nesting to represent the decomposition relation.</w:t>
-            </w:r>
-          </w:p>
-          <w:p>
-            <w:pPr>
-              <w:pStyle w:val="Lista2"/>
-              <w:spacing w:line="240" w:lineRule="auto"/>
-              <w:rPr>
-                <w:rFonts w:ascii="Arial" w:hAnsi="Arial" w:cs="Arial"/>
-                <w:sz w:val="16"/>
-                <w:szCs w:val="16"/>
-              </w:rPr>
-            </w:pPr>
-            <w:proofErr w:type="gramStart"/>
-            <w:r>
-              <w:rPr>
-                <w:rFonts w:ascii="Arial" w:hAnsi="Arial" w:cs="Arial"/>
-                <w:sz w:val="16"/>
-                <w:szCs w:val="16"/>
-                <w:u w:val="single"/>
-              </w:rPr>
-              <w:t>1.5.1.5  Applicable</w:t>
-            </w:r>
-            <w:proofErr w:type="gramEnd"/>
-            <w:r>
-              <w:rPr>
-                <w:rFonts w:ascii="Arial" w:hAnsi="Arial" w:cs="Arial"/>
-                <w:sz w:val="16"/>
-                <w:szCs w:val="16"/>
-                <w:u w:val="single"/>
-              </w:rPr>
-              <w:t xml:space="preserve"> Evaluation/Analysis Techniques and Consistency/Completeness Criteria.  </w:t>
-            </w:r>
-            <w:r>
-              <w:rPr>
-                <w:rFonts w:ascii="Arial" w:hAnsi="Arial" w:cs="Arial"/>
-                <w:sz w:val="16"/>
-                <w:szCs w:val="16"/>
-              </w:rPr>
-              <w:t>Completeness/consistency criteria include (a) no element has more than one parent; (b) major functionality is provided for by exactly one element; (c) the union of all elements’ functionality covers the requirements for the system; (d) every piece of source code can be mapped to an element in the module decomposition view (if not, the view is not complete); (e) the selection of module aligns with current and proposed procurement decisions. Additional consistency/completeness criteria apply to the specifications of the elements’ interfaces.  Applicable evaluation/analysis techniques include (a) scenario-based evaluation techniques such as ATAM [Clements 2001] to assure that projected changes are supported economically by the decomposition; (b) disciplined and detailed mapping to requirements to assure coverage and non-overlapping functionality; (c) cost-based techniques that determine the number and composition of modules for efficient procurement.</w:t>
-            </w:r>
-          </w:p>
-          <w:p>
-            <w:pPr>
-              <w:pStyle w:val="Lista2"/>
-              <w:spacing w:line="240" w:lineRule="auto"/>
-              <w:rPr>
-                <w:sz w:val="20"/>
-              </w:rPr>
-            </w:pPr>
-            <w:proofErr w:type="gramStart"/>
-            <w:r>
-              <w:rPr>
-                <w:rFonts w:ascii="Arial" w:hAnsi="Arial" w:cs="Arial"/>
-                <w:sz w:val="16"/>
-                <w:szCs w:val="16"/>
-                <w:u w:val="single"/>
-              </w:rPr>
-              <w:lastRenderedPageBreak/>
-              <w:t>1.5.1.6  Viewpoint</w:t>
-            </w:r>
-            <w:proofErr w:type="gramEnd"/>
-            <w:r>
-              <w:rPr>
-                <w:rFonts w:ascii="Arial" w:hAnsi="Arial" w:cs="Arial"/>
-                <w:sz w:val="16"/>
-                <w:szCs w:val="16"/>
-                <w:u w:val="single"/>
-              </w:rPr>
-              <w:t xml:space="preserve"> Source.</w:t>
-            </w:r>
-            <w:r>
-              <w:rPr>
-                <w:rFonts w:ascii="Arial" w:hAnsi="Arial" w:cs="Arial"/>
-                <w:sz w:val="16"/>
-                <w:szCs w:val="16"/>
-              </w:rPr>
-              <w:t xml:space="preserve">   [</w:t>
-            </w:r>
-            <w:r>
-              <w:rPr>
-                <w:rFonts w:ascii="Arial" w:hAnsi="Arial" w:cs="Arial"/>
-                <w:sz w:val="16"/>
-                <w:szCs w:val="16"/>
-              </w:rPr>
-              <w:t>Clements 2002</w:t>
-            </w:r>
-            <w:r>
-              <w:rPr>
-                <w:rFonts w:ascii="Arial" w:hAnsi="Arial" w:cs="Arial"/>
-                <w:sz w:val="16"/>
-                <w:szCs w:val="16"/>
-              </w:rPr>
               <w:t>, Section 2.1] describes the module decomposition style, which corresponds in large measure to this viewpoint.</w:t>
             </w:r>
             <w:r>
@@ -10845,6 +10680,119 @@
     </w:p>
     <w:p>
       <w:pPr>
+        <w:pStyle w:val="Body"/>
+      </w:pPr>
+      <w:r>
+        <w:rPr>
+          <w:highlight w:val="yellow"/>
+        </w:rPr>
+        <w:t xml:space="preserve">The client-server viewpoint offers a structured approach to </w:t>
+      </w:r>
+      <w:r>
+        <w:rPr>
+          <w:highlight w:val="yellow"/>
+        </w:rPr>
+        <w:t>manage</w:t>
+      </w:r>
+      <w:r>
+        <w:rPr>
+          <w:highlight w:val="yellow"/>
+        </w:rPr>
+        <w:t xml:space="preserve"> shared resources and services </w:t>
+      </w:r>
+      <w:r>
+        <w:rPr>
+          <w:highlight w:val="yellow"/>
+        </w:rPr>
+        <w:t xml:space="preserve">in a distributed environment. It serves to </w:t>
+      </w:r>
+      <w:r>
+        <w:rPr>
+          <w:highlight w:val="yellow"/>
+        </w:rPr>
+        <w:t>separat</w:t>
+      </w:r>
+      <w:r>
+        <w:rPr>
+          <w:highlight w:val="yellow"/>
+        </w:rPr>
+        <w:t>e</w:t>
+      </w:r>
+      <w:r>
+        <w:rPr>
+          <w:highlight w:val="yellow"/>
+        </w:rPr>
+        <w:t xml:space="preserve"> client applications from service</w:t>
+      </w:r>
+      <w:r>
+        <w:rPr>
+          <w:highlight w:val="yellow"/>
+        </w:rPr>
+        <w:t xml:space="preserve"> implementations,</w:t>
+      </w:r>
+      <w:r>
+        <w:rPr>
+          <w:highlight w:val="yellow"/>
+        </w:rPr>
+        <w:t xml:space="preserve"> allowing for a clear and well-</w:t>
+      </w:r>
+      <w:r>
+        <w:rPr>
+          <w:highlight w:val="yellow"/>
+        </w:rPr>
+        <w:t>organized</w:t>
+      </w:r>
+      <w:r>
+        <w:rPr>
+          <w:highlight w:val="yellow"/>
+        </w:rPr>
+        <w:t xml:space="preserve"> system design </w:t>
+      </w:r>
+      <w:r>
+        <w:rPr>
+          <w:highlight w:val="yellow"/>
+        </w:rPr>
+        <w:t>that promotes</w:t>
+      </w:r>
+      <w:r>
+        <w:rPr>
+          <w:highlight w:val="yellow"/>
+        </w:rPr>
+        <w:t xml:space="preserve"> modifiability, scalability</w:t>
+      </w:r>
+      <w:r>
+        <w:rPr>
+          <w:highlight w:val="yellow"/>
+        </w:rPr>
+        <w:t>, security</w:t>
+      </w:r>
+      <w:r>
+        <w:rPr>
+          <w:highlight w:val="yellow"/>
+        </w:rPr>
+        <w:t xml:space="preserve"> and</w:t>
+      </w:r>
+      <w:r>
+        <w:rPr>
+          <w:highlight w:val="yellow"/>
+        </w:rPr>
+        <w:t xml:space="preserve"> other crucial factors</w:t>
+      </w:r>
+      <w:r>
+        <w:rPr>
+          <w:highlight w:val="yellow"/>
+        </w:rPr>
+        <w:t>.</w:t>
+      </w:r>
+      <w:r>
+        <w:t xml:space="preserve"> Feito by Ana </w:t>
+      </w:r>
+      <w:r>
+        <w:sym w:font="Wingdings" w:char="F04A"/>
+      </w:r>
+    </w:p>
+    <w:p>
+      <w:pPr>
         <w:pStyle w:val="Ttulo4"/>
       </w:pPr>
       <w:bookmarkStart w:id="49" w:name="_Toc64867653"/>
@@ -10859,12 +10807,294 @@
     </w:p>
     <w:p>
       <w:pPr>
+        <w:pStyle w:val="Body"/>
+      </w:pPr>
+      <w:r>
+        <w:rPr>
+          <w:highlight w:val="yellow"/>
+        </w:rPr>
+        <w:t>This</w:t>
+      </w:r>
+      <w:r>
+        <w:rPr>
+          <w:highlight w:val="yellow"/>
+        </w:rPr>
+        <w:t xml:space="preserve"> viewpoint </w:t>
+      </w:r>
+      <w:r>
+        <w:rPr>
+          <w:highlight w:val="yellow"/>
+        </w:rPr>
+        <w:t>involves several stakeholders, each with distinct concerns crucial to the successful operation of the system.</w:t>
+      </w:r>
+      <w:r>
+        <w:rPr>
+          <w:highlight w:val="yellow"/>
+        </w:rPr>
+        <w:t xml:space="preserve"> These stakeholders include security engineers, developers, project managers and maintainers</w:t>
+      </w:r>
+      <w:r>
+        <w:rPr>
+          <w:highlight w:val="yellow"/>
+        </w:rPr>
+        <w:t xml:space="preserve">. </w:t>
+      </w:r>
+      <w:r>
+        <w:rPr>
+          <w:b/>
+          <w:bCs/>
+          <w:highlight w:val="yellow"/>
+        </w:rPr>
+        <w:t>S</w:t>
+      </w:r>
+      <w:r>
+        <w:rPr>
+          <w:b/>
+          <w:bCs/>
+          <w:highlight w:val="yellow"/>
+        </w:rPr>
+        <w:t>ecurity engineers</w:t>
+      </w:r>
+      <w:r>
+        <w:rPr>
+          <w:highlight w:val="yellow"/>
+        </w:rPr>
+        <w:t xml:space="preserve"> </w:t>
+      </w:r>
+      <w:r>
+        <w:rPr>
+          <w:highlight w:val="yellow"/>
+        </w:rPr>
+        <w:t>play a crucial role in ensuring the</w:t>
+      </w:r>
+      <w:r>
+        <w:rPr>
+          <w:highlight w:val="yellow"/>
+        </w:rPr>
+        <w:t xml:space="preserve"> integrity, confidentiality and availability of the system</w:t>
+      </w:r>
+      <w:r>
+        <w:rPr>
+          <w:highlight w:val="yellow"/>
+        </w:rPr>
+        <w:t xml:space="preserve">, </w:t>
+      </w:r>
+      <w:r>
+        <w:rPr>
+          <w:highlight w:val="yellow"/>
+        </w:rPr>
+        <w:t xml:space="preserve">focusing on protecting </w:t>
+      </w:r>
+      <w:r>
+        <w:rPr>
+          <w:highlight w:val="yellow"/>
+        </w:rPr>
+        <w:t xml:space="preserve">it </w:t>
+      </w:r>
+      <w:r>
+        <w:rPr>
+          <w:highlight w:val="yellow"/>
+        </w:rPr>
+        <w:t>against several vulnerabilities and potential attacks</w:t>
+      </w:r>
+      <w:r>
+        <w:rPr>
+          <w:highlight w:val="yellow"/>
+        </w:rPr>
+        <w:t>, safeguarding the overall security</w:t>
+      </w:r>
+      <w:r>
+        <w:rPr>
+          <w:highlight w:val="yellow"/>
+        </w:rPr>
+        <w:t xml:space="preserve"> of the system</w:t>
+      </w:r>
+      <w:r>
+        <w:rPr>
+          <w:highlight w:val="yellow"/>
+        </w:rPr>
+        <w:t>.</w:t>
+      </w:r>
+      <w:r>
+        <w:rPr>
+          <w:highlight w:val="yellow"/>
+        </w:rPr>
+        <w:t xml:space="preserve"> </w:t>
+      </w:r>
+      <w:r>
+        <w:rPr>
+          <w:b/>
+          <w:bCs/>
+          <w:highlight w:val="yellow"/>
+        </w:rPr>
+        <w:t>D</w:t>
+      </w:r>
+      <w:r>
+        <w:rPr>
+          <w:b/>
+          <w:bCs/>
+          <w:highlight w:val="yellow"/>
+        </w:rPr>
+        <w:t>evelopers</w:t>
+      </w:r>
+      <w:r>
+        <w:rPr>
+          <w:highlight w:val="yellow"/>
+        </w:rPr>
+        <w:t xml:space="preserve"> </w:t>
+      </w:r>
+      <w:r>
+        <w:rPr>
+          <w:highlight w:val="yellow"/>
+        </w:rPr>
+        <w:t xml:space="preserve">not only </w:t>
+      </w:r>
+      <w:r>
+        <w:rPr>
+          <w:highlight w:val="yellow"/>
+        </w:rPr>
+        <w:t xml:space="preserve">prioritize </w:t>
+      </w:r>
+      <w:r>
+        <w:rPr>
+          <w:highlight w:val="yellow"/>
+        </w:rPr>
+        <w:t>creating a structured and modular architecture so the system is effectively organized and supports scalability</w:t>
+      </w:r>
+      <w:r>
+        <w:rPr>
+          <w:highlight w:val="yellow"/>
+        </w:rPr>
+        <w:t xml:space="preserve"> but also facilitating easier maintenance, updates and scalability. P</w:t>
+      </w:r>
+      <w:r>
+        <w:rPr>
+          <w:b/>
+          <w:bCs/>
+          <w:highlight w:val="yellow"/>
+        </w:rPr>
+        <w:t xml:space="preserve">roject managers </w:t>
+      </w:r>
+      <w:r>
+        <w:rPr>
+          <w:highlight w:val="yellow"/>
+        </w:rPr>
+        <w:t xml:space="preserve">act like intermediaries between clients and servers, so they benefit from the clear separation of concerns. This separation enhances project planning, contributing to </w:t>
+      </w:r>
+      <w:r>
+        <w:rPr>
+          <w:highlight w:val="yellow"/>
+        </w:rPr>
+        <w:t xml:space="preserve">defining timelines </w:t>
+      </w:r>
+      <w:r>
+        <w:rPr>
+          <w:highlight w:val="yellow"/>
+        </w:rPr>
+        <w:t>for deliveries and budget constraints</w:t>
+      </w:r>
+      <w:r>
+        <w:rPr>
+          <w:highlight w:val="yellow"/>
+        </w:rPr>
+        <w:t xml:space="preserve">. </w:t>
+      </w:r>
+      <w:r>
+        <w:rPr>
+          <w:b/>
+          <w:bCs/>
+          <w:highlight w:val="yellow"/>
+        </w:rPr>
+        <w:t>M</w:t>
+      </w:r>
+      <w:r>
+        <w:rPr>
+          <w:b/>
+          <w:bCs/>
+          <w:highlight w:val="yellow"/>
+        </w:rPr>
+        <w:t>aintainers</w:t>
+      </w:r>
+      <w:r>
+        <w:rPr>
+          <w:highlight w:val="yellow"/>
+        </w:rPr>
+        <w:t>,</w:t>
+      </w:r>
+      <w:r>
+        <w:rPr>
+          <w:highlight w:val="yellow"/>
+        </w:rPr>
+        <w:t xml:space="preserve"> </w:t>
+      </w:r>
+      <w:r>
+        <w:rPr>
+          <w:highlight w:val="yellow"/>
+        </w:rPr>
+        <w:t>responsible for code updates and bug</w:t>
+      </w:r>
+      <w:r>
+        <w:rPr>
+          <w:highlight w:val="yellow"/>
+        </w:rPr>
+        <w:t xml:space="preserve"> fixes</w:t>
+      </w:r>
+      <w:r>
+        <w:rPr>
+          <w:highlight w:val="yellow"/>
+        </w:rPr>
+        <w:t>,</w:t>
+      </w:r>
+      <w:r>
+        <w:rPr>
+          <w:highlight w:val="yellow"/>
+        </w:rPr>
+        <w:t xml:space="preserve"> </w:t>
+      </w:r>
+      <w:r>
+        <w:rPr>
+          <w:highlight w:val="yellow"/>
+        </w:rPr>
+        <w:t>appreciate well-organized system designs, being useful for</w:t>
+      </w:r>
+      <w:r>
+        <w:rPr>
+          <w:highlight w:val="yellow"/>
+        </w:rPr>
+        <w:t xml:space="preserve"> modifications without causing </w:t>
+      </w:r>
+      <w:r>
+        <w:rPr>
+          <w:highlight w:val="yellow"/>
+        </w:rPr>
+        <w:t xml:space="preserve">unintended </w:t>
+      </w:r>
+      <w:r>
+        <w:rPr>
+          <w:highlight w:val="yellow"/>
+        </w:rPr>
+        <w:t>effects on the client side</w:t>
+      </w:r>
+    </w:p>
+    <w:p>
+      <w:pPr>
+        <w:pStyle w:val="Body"/>
+      </w:pPr>
+    </w:p>
+    <w:p>
+      <w:pPr>
+        <w:pStyle w:val="Body"/>
+      </w:pPr>
+    </w:p>
+    <w:p>
+      <w:pPr>
         <w:pStyle w:val="Ttulo4"/>
       </w:pPr>
       <w:bookmarkStart w:id="52" w:name="_Toc64867654"/>
       <w:bookmarkStart w:id="53" w:name="_Toc87146865"/>
       <w:bookmarkStart w:id="54" w:name="_Toc126922698"/>
       <w:r>
+        <w:lastRenderedPageBreak/>
         <w:t>Elements, Relations, Properties, and Constraints</w:t>
       </w:r>
       <w:bookmarkEnd w:id="52"/>
@@ -11106,57 +11336,55 @@
         <w:pStyle w:val="Body"/>
       </w:pPr>
       <w:r>
+        <w:t xml:space="preserve">Each view is documented as follows, where the letter </w:t>
+      </w:r>
+      <w:r>
+        <w:rPr>
+          <w:i/>
+        </w:rPr>
+        <w:t>i</w:t>
+      </w:r>
+      <w:r>
+        <w:t xml:space="preserve"> stands for the number of the view:  1, 2, etc.:</w:t>
+      </w:r>
+    </w:p>
+    <w:p>
+      <w:pPr>
+        <w:pStyle w:val="ListBulleted1"/>
+        <w:rPr>
+          <w:u w:val="single"/>
+        </w:rPr>
+      </w:pPr>
+      <w:r>
+        <w:rPr>
+          <w:u w:val="single"/>
+        </w:rPr>
+        <w:t>Section 3.i:  Name of view.</w:t>
+      </w:r>
+    </w:p>
+    <w:p>
+      <w:pPr>
+        <w:pStyle w:val="ListBulleted1"/>
+      </w:pPr>
+      <w:r>
+        <w:rPr>
+          <w:u w:val="single"/>
+        </w:rPr>
+        <w:t>Section 3.i.1: View description.</w:t>
+      </w:r>
+      <w:r>
+        <w:t xml:space="preserve">  This section describes the purpose and contents of the view. It should refer to (and match) the viewpoint description in Section 1.5 to which this view conforms.</w:t>
+      </w:r>
+    </w:p>
+    <w:p>
+      <w:pPr>
+        <w:pStyle w:val="ListBulleted1"/>
+      </w:pPr>
+      <w:r>
+        <w:rPr>
+          <w:u w:val="single"/>
+        </w:rPr>
         <w:lastRenderedPageBreak/>
-        <w:t xml:space="preserve">Each view is documented as follows, where the letter </w:t>
-      </w:r>
-      <w:proofErr w:type="spellStart"/>
-      <w:r>
-        <w:rPr>
-          <w:i/>
-        </w:rPr>
-        <w:t>i</w:t>
-      </w:r>
-      <w:proofErr w:type="spellEnd"/>
-      <w:r>
-        <w:t xml:space="preserve"> stands for the number of the view:  1, 2, etc.:</w:t>
-      </w:r>
-    </w:p>
-    <w:p>
-      <w:pPr>
-        <w:pStyle w:val="ListBulleted1"/>
-        <w:rPr>
-          <w:u w:val="single"/>
-        </w:rPr>
-      </w:pPr>
-      <w:r>
-        <w:rPr>
-          <w:u w:val="single"/>
-        </w:rPr>
-        <w:t>Section 3.i:  Name of view.</w:t>
-      </w:r>
-    </w:p>
-    <w:p>
-      <w:pPr>
-        <w:pStyle w:val="ListBulleted1"/>
-      </w:pPr>
-      <w:r>
-        <w:rPr>
-          <w:u w:val="single"/>
-        </w:rPr>
-        <w:t>Section 3.i.1: View description.</w:t>
-      </w:r>
-      <w:r>
-        <w:t xml:space="preserve">  This section describes the purpose and contents of the view. It should refer to (and match) the viewpoint description in Section 1.5 to which this view conforms.</w:t>
-      </w:r>
-    </w:p>
-    <w:p>
-      <w:pPr>
-        <w:pStyle w:val="ListBulleted1"/>
-      </w:pPr>
-      <w:r>
-        <w:rPr>
-          <w:u w:val="single"/>
-        </w:rPr>
         <w:t>Section 3.i.2: View packet overview.</w:t>
       </w:r>
       <w:r>
@@ -11404,58 +11632,55 @@
         <w:t>Section 3.i.5.j.3: Context diagram.</w:t>
       </w:r>
       <w:r>
-        <w:t xml:space="preserve"> This section provides a context diagram showing the context of the part of the system represented by this view packet. It also designates the </w:t>
-      </w:r>
-      <w:r>
+        <w:t xml:space="preserve"> This section provides a context diagram showing the context of the part of the system represented by this view packet. It also designates the view packet’s scope with a distinguished symbol, and shows interactions with external entities in the vocabulary of the view.</w:t>
+      </w:r>
+    </w:p>
+    <w:p>
+      <w:pPr>
+        <w:pStyle w:val="ListBulleted2"/>
+        <w:rPr>
+          <w:u w:val="single"/>
+        </w:rPr>
+      </w:pPr>
+      <w:r>
+        <w:rPr>
+          <w:u w:val="single"/>
+        </w:rPr>
+        <w:t>Section 3.i.5.j.4: Variability mechanisms.</w:t>
+      </w:r>
+      <w:r>
+        <w:t xml:space="preserve">   This section describes any variabilities that are available in the portion of the system shown in the view packet, along with how and when those mechanisms may be exercised.</w:t>
+      </w:r>
+    </w:p>
+    <w:p>
+      <w:pPr>
+        <w:pStyle w:val="ListBulleted2"/>
+        <w:rPr>
+          <w:u w:val="single"/>
+        </w:rPr>
+      </w:pPr>
+      <w:r>
+        <w:rPr>
+          <w:u w:val="single"/>
+        </w:rPr>
+        <w:t>Section 3.i.5.j.5: Architecture background.</w:t>
+      </w:r>
+      <w:r>
+        <w:t xml:space="preserve">  This section provides rationale for any significant design decisions whose scope is limited to this view packet.</w:t>
+      </w:r>
+    </w:p>
+    <w:p>
+      <w:pPr>
+        <w:pStyle w:val="ListBulleted2"/>
+        <w:rPr>
+          <w:u w:val="single"/>
+        </w:rPr>
+      </w:pPr>
+      <w:r>
+        <w:rPr>
+          <w:u w:val="single"/>
+        </w:rPr>
         <w:lastRenderedPageBreak/>
-        <w:t>view packet’s scope with a distinguished symbol, and shows interactions with external entities in the vocabulary of the view.</w:t>
-      </w:r>
-    </w:p>
-    <w:p>
-      <w:pPr>
-        <w:pStyle w:val="ListBulleted2"/>
-        <w:rPr>
-          <w:u w:val="single"/>
-        </w:rPr>
-      </w:pPr>
-      <w:r>
-        <w:rPr>
-          <w:u w:val="single"/>
-        </w:rPr>
-        <w:t>Section 3.i.5.j.4: Variability mechanisms.</w:t>
-      </w:r>
-      <w:r>
-        <w:t xml:space="preserve">   This section describes any variabilities that are available in the portion of the system shown in the view packet, along with how and when those mechanisms may be exercised.</w:t>
-      </w:r>
-    </w:p>
-    <w:p>
-      <w:pPr>
-        <w:pStyle w:val="ListBulleted2"/>
-        <w:rPr>
-          <w:u w:val="single"/>
-        </w:rPr>
-      </w:pPr>
-      <w:r>
-        <w:rPr>
-          <w:u w:val="single"/>
-        </w:rPr>
-        <w:t>Section 3.i.5.j.5: Architecture background.</w:t>
-      </w:r>
-      <w:r>
-        <w:t xml:space="preserve">  This section provides rationale for any significant design decisions whose scope is limited to this view packet.</w:t>
-      </w:r>
-    </w:p>
-    <w:p>
-      <w:pPr>
-        <w:pStyle w:val="ListBulleted2"/>
-        <w:rPr>
-          <w:u w:val="single"/>
-        </w:rPr>
-      </w:pPr>
-      <w:r>
-        <w:rPr>
-          <w:u w:val="single"/>
-        </w:rPr>
         <w:t>Section 3.i.5.j.6: Relation to other view packets.</w:t>
       </w:r>
       <w:r>
@@ -11914,15 +12139,7 @@
               <w:t>CONTENTS OF THIS SECTION</w:t>
             </w:r>
             <w:r>
-              <w:t>: This section describes behavioral and quality attribute requirements (original or derived) that shaped the software architecture. Included are any scenarios that express driving behavioral and quality attribute goals, such as those crafted during a Quality Attribute Workshop (QAW) [</w:t>
-            </w:r>
-            <w:proofErr w:type="spellStart"/>
-            <w:r>
-              <w:t>Barbacci</w:t>
-            </w:r>
-            <w:proofErr w:type="spellEnd"/>
-            <w:r>
-              <w:t xml:space="preserve"> 2003] or software architecture evaluation using the Architecture Tradeoff Analysis Method</w:t>
+              <w:t>: This section describes behavioral and quality attribute requirements (original or derived) that shaped the software architecture. Included are any scenarios that express driving behavioral and quality attribute goals, such as those crafted during a Quality Attribute Workshop (QAW) [Barbacci 2003] or software architecture evaluation using the Architecture Tradeoff Analysis Method</w:t>
             </w:r>
             <w:r>
               <w:rPr>
@@ -12303,15 +12520,7 @@
               <w:t>CONTENTS OF THIS SECTION</w:t>
             </w:r>
             <w:r>
-              <w:t xml:space="preserve">: For versions of the SAD after the original release, this section summarizes the actions, decisions, decision drivers, analysis and trade study results that became decision drivers, requirements </w:t>
-            </w:r>
-            <w:proofErr w:type="gramStart"/>
-            <w:r>
-              <w:t>changes</w:t>
-            </w:r>
-            <w:proofErr w:type="gramEnd"/>
-            <w:r>
-              <w:t xml:space="preserve"> that became decision drivers, and how these decisions have caused the architecture to evolve or change.</w:t>
+              <w:t>: For versions of the SAD after the original release, this section summarizes the actions, decisions, decision drivers, analysis and trade study results that became decision drivers, requirements changes that became decision drivers, and how these decisions have caused the architecture to evolve or change.</w:t>
             </w:r>
           </w:p>
         </w:tc>
@@ -12377,15 +12586,7 @@
               <w:t xml:space="preserve">software </w:t>
             </w:r>
             <w:r>
-              <w:t xml:space="preserve">product line is being developed, this section details how the software covered by this SAD is planned or expected to be reused in order to support the product line vision. In particular, this section includes a complete list of the variations that are planned to be produced and supported. "Variation" refers to a variant of the software produced through the use of pre-planned variation mechanisms made available in the software architecture. It may refer to a variant of one of the modules identified in this SAD, or a collection of modules, or the entire system or subsystem covered by this SAD. For each variation, the section identifies the increment(s) of </w:t>
-            </w:r>
-            <w:proofErr w:type="gramStart"/>
-            <w:r>
-              <w:t>the  software</w:t>
-            </w:r>
-            <w:proofErr w:type="gramEnd"/>
-            <w:r>
-              <w:t xml:space="preserve"> build in which (a) the variation will be available; and (b) the variation will be used. Finally, this section describes any additional potential that exists to reuse one or more of the modules or their identified variations, even if this reuse is not currently planned for any increment.</w:t>
+              <w:t>product line is being developed, this section details how the software covered by this SAD is planned or expected to be reused in order to support the product line vision. In particular, this section includes a complete list of the variations that are planned to be produced and supported. "Variation" refers to a variant of the software produced through the use of pre-planned variation mechanisms made available in the software architecture. It may refer to a variant of one of the modules identified in this SAD, or a collection of modules, or the entire system or subsystem covered by this SAD. For each variation, the section identifies the increment(s) of the  software build in which (a) the variation will be available; and (b) the variation will be used. Finally, this section describes any additional potential that exists to reuse one or more of the modules or their identified variations, even if this reuse is not currently planned for any increment.</w:t>
             </w:r>
           </w:p>
         </w:tc>
@@ -12582,13 +12783,8 @@
       </w:pPr>
       <w:r>
         <w:lastRenderedPageBreak/>
-        <w:t>How is the system to be structured as a set of elements that have run-time behavior (components) and interactions (connectors</w:t>
-      </w:r>
-      <w:proofErr w:type="gramStart"/>
-      <w:r>
-        <w:t>) ?</w:t>
-      </w:r>
-      <w:proofErr w:type="gramEnd"/>
+        <w:t>How is the system to be structured as a set of elements that have run-time behavior (components) and interactions (connectors) ?</w:t>
+      </w:r>
     </w:p>
     <w:p>
       <w:pPr>
@@ -12666,14 +12862,12 @@
                 <w:b/>
               </w:rPr>
             </w:pPr>
-            <w:proofErr w:type="spellStart"/>
             <w:r>
               <w:rPr>
                 <w:b/>
               </w:rPr>
               <w:t>Viewtype</w:t>
             </w:r>
-            <w:proofErr w:type="spellEnd"/>
             <w:r>
               <w:rPr>
                 <w:b/>
@@ -13699,13 +13893,8 @@
               </w:tabs>
               <w:ind w:left="0" w:firstLine="0"/>
             </w:pPr>
-            <w:proofErr w:type="spellStart"/>
-            <w:r>
-              <w:t>Barbacci</w:t>
-            </w:r>
-            <w:proofErr w:type="spellEnd"/>
-            <w:r>
-              <w:t xml:space="preserve"> 2003</w:t>
+            <w:r>
+              <w:t>Barbacci 2003</w:t>
             </w:r>
           </w:p>
         </w:tc>
@@ -13722,21 +13911,8 @@
               </w:tabs>
               <w:ind w:left="0" w:firstLine="0"/>
             </w:pPr>
-            <w:proofErr w:type="spellStart"/>
-            <w:r>
-              <w:t>Barbacci</w:t>
-            </w:r>
-            <w:proofErr w:type="spellEnd"/>
-            <w:r>
-              <w:t xml:space="preserve">, M.; Ellison, R.; </w:t>
-            </w:r>
-            <w:proofErr w:type="spellStart"/>
-            <w:r>
-              <w:t>Lattanze</w:t>
-            </w:r>
-            <w:proofErr w:type="spellEnd"/>
-            <w:r>
-              <w:t xml:space="preserve">, A.; Stafford, J.; Weinstock, C.; &amp; Wood, W. </w:t>
+            <w:r>
+              <w:t xml:space="preserve">Barbacci, M.; Ellison, R.; Lattanze, A.; Stafford, J.; Weinstock, C.; &amp; Wood, W. </w:t>
             </w:r>
             <w:r>
               <w:rPr>
@@ -14309,7 +14485,6 @@
               <w:pStyle w:val="Body"/>
             </w:pPr>
             <w:r>
-              <w:lastRenderedPageBreak/>
               <w:t>viewpoint</w:t>
             </w:r>
           </w:p>
@@ -15140,19 +15315,19 @@
         <w:pStyle w:val="Body"/>
       </w:pPr>
     </w:p>
-    <w:bookmarkStart w:id="177" w:name="_MON_1124089397"/>
-    <w:bookmarkStart w:id="178" w:name="_MON_1124089578"/>
-    <w:bookmarkStart w:id="179" w:name="_MON_1124090261"/>
-    <w:bookmarkStart w:id="180" w:name="_MON_1124254081"/>
-    <w:bookmarkStart w:id="181" w:name="_MON_1124256227"/>
-    <w:bookmarkStart w:id="182" w:name="_MON_1124265664"/>
-    <w:bookmarkStart w:id="183" w:name="_MON_1124858493"/>
-    <w:bookmarkStart w:id="184" w:name="_MON_1124861934"/>
-    <w:bookmarkStart w:id="185" w:name="_MON_1124862820"/>
-    <w:bookmarkStart w:id="186" w:name="_MON_1124863485"/>
-    <w:bookmarkStart w:id="187" w:name="_MON_1124864324"/>
-    <w:bookmarkStart w:id="188" w:name="_MON_1124864448"/>
-    <w:bookmarkStart w:id="189" w:name="_MON_1124867434"/>
+    <w:bookmarkStart w:id="177" w:name="_MON_1124089578"/>
+    <w:bookmarkStart w:id="178" w:name="_MON_1124090261"/>
+    <w:bookmarkStart w:id="179" w:name="_MON_1124254081"/>
+    <w:bookmarkStart w:id="180" w:name="_MON_1124256227"/>
+    <w:bookmarkStart w:id="181" w:name="_MON_1124265664"/>
+    <w:bookmarkStart w:id="182" w:name="_MON_1124858493"/>
+    <w:bookmarkStart w:id="183" w:name="_MON_1124861934"/>
+    <w:bookmarkStart w:id="184" w:name="_MON_1124862820"/>
+    <w:bookmarkStart w:id="185" w:name="_MON_1124863485"/>
+    <w:bookmarkStart w:id="186" w:name="_MON_1124864324"/>
+    <w:bookmarkStart w:id="187" w:name="_MON_1124864448"/>
+    <w:bookmarkStart w:id="188" w:name="_MON_1124867434"/>
+    <w:bookmarkStart w:id="189" w:name="_MON_990362469"/>
     <w:bookmarkEnd w:id="177"/>
     <w:bookmarkEnd w:id="178"/>
     <w:bookmarkEnd w:id="179"/>
@@ -15166,7 +15341,7 @@
     <w:bookmarkEnd w:id="187"/>
     <w:bookmarkEnd w:id="188"/>
     <w:bookmarkEnd w:id="189"/>
-    <w:bookmarkStart w:id="190" w:name="_MON_990362469"/>
+    <w:bookmarkStart w:id="190" w:name="_MON_1124089397"/>
     <w:bookmarkEnd w:id="190"/>
     <w:p>
       <w:pPr>
@@ -15176,7 +15351,7 @@
         <w:rPr>
           <w:noProof/>
         </w:rPr>
-        <w:object w:dxaOrig="6331" w:dyaOrig="3481" w14:anchorId="3F353735">
+        <w:object w:dxaOrig="6331" w:dyaOrig="3481" w14:anchorId="76F976A2">
           <v:shapetype id="_x0000_t75" coordsize="21600,21600" o:spt="75" o:preferrelative="t" path="m@4@5l@4@11@9@11@9@5xe" filled="f" stroked="f">
             <v:stroke joinstyle="miter"/>
             <v:formulas>
@@ -15196,10 +15371,10 @@
             <v:path o:extrusionok="f" gradientshapeok="t" o:connecttype="rect"/>
             <o:lock v:ext="edit" aspectratio="t"/>
           </v:shapetype>
-          <v:shape id="_x0000_i1025" type="#_x0000_t75" alt="" style="width:316.5pt;height:174pt;mso-width-percent:0;mso-height-percent:0;mso-width-percent:0;mso-height-percent:0" o:ole="" fillcolor="window">
+          <v:shape id="_x0000_i1025" type="#_x0000_t75" alt="" style="width:316.7pt;height:174.2pt;mso-width-percent:0;mso-height-percent:0;mso-width-percent:0;mso-height-percent:0" o:ole="" fillcolor="window">
             <v:imagedata r:id="rId16" o:title=""/>
           </v:shape>
-          <o:OLEObject Type="Embed" ProgID="Word.Picture.8" ShapeID="_x0000_i1025" DrawAspect="Content" ObjectID="_1761043829" r:id="rId17"/>
+          <o:OLEObject Type="Embed" ProgID="Word.Picture.8" ShapeID="_x0000_i1025" DrawAspect="Content" ObjectID="_1761252005" r:id="rId17"/>
         </w:object>
       </w:r>
     </w:p>
@@ -15872,7 +16047,7 @@
       <w:rPr>
         <w:rStyle w:val="Nmerodepgina"/>
       </w:rPr>
-      <w:t>Thursday, November 09, 2023</w:t>
+      <w:t>Saturday, November 11, 2023</w:t>
     </w:r>
     <w:r>
       <w:rPr>
@@ -16005,7 +16180,7 @@
       <w:rPr>
         <w:rStyle w:val="Nmerodepgina"/>
       </w:rPr>
-      <w:t>Thursday, November 09, 2023</w:t>
+      <w:t>Saturday, November 11, 2023</w:t>
     </w:r>
     <w:r>
       <w:rPr>
@@ -16211,7 +16386,7 @@
       <w:rPr>
         <w:rStyle w:val="Nmerodepgina"/>
       </w:rPr>
-      <w:t>Thursday, November 09, 2023</w:t>
+      <w:t>Saturday, November 11, 2023</w:t>
     </w:r>
     <w:r>
       <w:rPr>
@@ -16344,7 +16519,7 @@
       <w:rPr>
         <w:rStyle w:val="Nmerodepgina"/>
       </w:rPr>
-      <w:t>Thursday, November 09, 2023</w:t>
+      <w:t>Saturday, November 11, 2023</w:t>
     </w:r>
     <w:r>
       <w:rPr>
@@ -16697,6 +16872,119 @@
     </w:lvl>
   </w:abstractNum>
   <w:abstractNum w:abstractNumId="2" w15:restartNumberingAfterBreak="0">
+    <w:nsid w:val="032C6F09"/>
+    <w:multiLevelType w:val="hybridMultilevel"/>
+    <w:tmpl w:val="D4D0C7FA"/>
+    <w:lvl w:ilvl="0" w:tplc="08160001">
+      <w:start w:val="1"/>
+      <w:numFmt w:val="bullet"/>
+      <w:lvlText w:val=""/>
+      <w:lvlJc w:val="left"/>
+      <w:pPr>
+        <w:ind w:left="720" w:hanging="360"/>
+      </w:pPr>
+      <w:rPr>
+        <w:rFonts w:ascii="Symbol" w:hAnsi="Symbol" w:hint="default"/>
+      </w:rPr>
+    </w:lvl>
+    <w:lvl w:ilvl="1" w:tplc="08160003" w:tentative="1">
+      <w:start w:val="1"/>
+      <w:numFmt w:val="bullet"/>
+      <w:lvlText w:val="o"/>
+      <w:lvlJc w:val="left"/>
+      <w:pPr>
+        <w:ind w:left="1440" w:hanging="360"/>
+      </w:pPr>
+      <w:rPr>
+        <w:rFonts w:ascii="Courier New" w:hAnsi="Courier New" w:cs="Courier New" w:hint="default"/>
+      </w:rPr>
+    </w:lvl>
+    <w:lvl w:ilvl="2" w:tplc="08160005" w:tentative="1">
+      <w:start w:val="1"/>
+      <w:numFmt w:val="bullet"/>
+      <w:lvlText w:val=""/>
+      <w:lvlJc w:val="left"/>
+      <w:pPr>
+        <w:ind w:left="2160" w:hanging="360"/>
+      </w:pPr>
+      <w:rPr>
+        <w:rFonts w:ascii="Wingdings" w:hAnsi="Wingdings" w:hint="default"/>
+      </w:rPr>
+    </w:lvl>
+    <w:lvl w:ilvl="3" w:tplc="08160001" w:tentative="1">
+      <w:start w:val="1"/>
+      <w:numFmt w:val="bullet"/>
+      <w:lvlText w:val=""/>
+      <w:lvlJc w:val="left"/>
+      <w:pPr>
+        <w:ind w:left="2880" w:hanging="360"/>
+      </w:pPr>
+      <w:rPr>
+        <w:rFonts w:ascii="Symbol" w:hAnsi="Symbol" w:hint="default"/>
+      </w:rPr>
+    </w:lvl>
+    <w:lvl w:ilvl="4" w:tplc="08160003" w:tentative="1">
+      <w:start w:val="1"/>
+      <w:numFmt w:val="bullet"/>
+      <w:lvlText w:val="o"/>
+      <w:lvlJc w:val="left"/>
+      <w:pPr>
+        <w:ind w:left="3600" w:hanging="360"/>
+      </w:pPr>
+      <w:rPr>
+        <w:rFonts w:ascii="Courier New" w:hAnsi="Courier New" w:cs="Courier New" w:hint="default"/>
+      </w:rPr>
+    </w:lvl>
+    <w:lvl w:ilvl="5" w:tplc="08160005" w:tentative="1">
+      <w:start w:val="1"/>
+      <w:numFmt w:val="bullet"/>
+      <w:lvlText w:val=""/>
+      <w:lvlJc w:val="left"/>
+      <w:pPr>
+        <w:ind w:left="4320" w:hanging="360"/>
+      </w:pPr>
+      <w:rPr>
+        <w:rFonts w:ascii="Wingdings" w:hAnsi="Wingdings" w:hint="default"/>
+      </w:rPr>
+    </w:lvl>
+    <w:lvl w:ilvl="6" w:tplc="08160001" w:tentative="1">
+      <w:start w:val="1"/>
+      <w:numFmt w:val="bullet"/>
+      <w:lvlText w:val=""/>
+      <w:lvlJc w:val="left"/>
+      <w:pPr>
+        <w:ind w:left="5040" w:hanging="360"/>
+      </w:pPr>
+      <w:rPr>
+        <w:rFonts w:ascii="Symbol" w:hAnsi="Symbol" w:hint="default"/>
+      </w:rPr>
+    </w:lvl>
+    <w:lvl w:ilvl="7" w:tplc="08160003" w:tentative="1">
+      <w:start w:val="1"/>
+      <w:numFmt w:val="bullet"/>
+      <w:lvlText w:val="o"/>
+      <w:lvlJc w:val="left"/>
+      <w:pPr>
+        <w:ind w:left="5760" w:hanging="360"/>
+      </w:pPr>
+      <w:rPr>
+        <w:rFonts w:ascii="Courier New" w:hAnsi="Courier New" w:cs="Courier New" w:hint="default"/>
+      </w:rPr>
+    </w:lvl>
+    <w:lvl w:ilvl="8" w:tplc="08160005" w:tentative="1">
+      <w:start w:val="1"/>
+      <w:numFmt w:val="bullet"/>
+      <w:lvlText w:val=""/>
+      <w:lvlJc w:val="left"/>
+      <w:pPr>
+        <w:ind w:left="6480" w:hanging="360"/>
+      </w:pPr>
+      <w:rPr>
+        <w:rFonts w:ascii="Wingdings" w:hAnsi="Wingdings" w:hint="default"/>
+      </w:rPr>
+    </w:lvl>
+  </w:abstractNum>
+  <w:abstractNum w:abstractNumId="3" w15:restartNumberingAfterBreak="0">
     <w:nsid w:val="07766789"/>
     <w:multiLevelType w:val="multilevel"/>
     <w:tmpl w:val="E1C4D8A4"/>
@@ -16837,7 +17125,7 @@
       </w:rPr>
     </w:lvl>
   </w:abstractNum>
-  <w:abstractNum w:abstractNumId="3" w15:restartNumberingAfterBreak="0">
+  <w:abstractNum w:abstractNumId="4" w15:restartNumberingAfterBreak="0">
     <w:nsid w:val="0DFC3845"/>
     <w:multiLevelType w:val="hybridMultilevel"/>
     <w:tmpl w:val="F288CF80"/>
@@ -16977,7 +17265,7 @@
       </w:rPr>
     </w:lvl>
   </w:abstractNum>
-  <w:abstractNum w:abstractNumId="4" w15:restartNumberingAfterBreak="0">
+  <w:abstractNum w:abstractNumId="5" w15:restartNumberingAfterBreak="0">
     <w:nsid w:val="15A461FE"/>
     <w:multiLevelType w:val="multilevel"/>
     <w:tmpl w:val="61406910"/>
@@ -17118,7 +17406,7 @@
       </w:rPr>
     </w:lvl>
   </w:abstractNum>
-  <w:abstractNum w:abstractNumId="5" w15:restartNumberingAfterBreak="0">
+  <w:abstractNum w:abstractNumId="6" w15:restartNumberingAfterBreak="0">
     <w:nsid w:val="1A027138"/>
     <w:multiLevelType w:val="hybridMultilevel"/>
     <w:tmpl w:val="A2E48C1C"/>
@@ -17258,7 +17546,7 @@
       </w:rPr>
     </w:lvl>
   </w:abstractNum>
-  <w:abstractNum w:abstractNumId="6" w15:restartNumberingAfterBreak="0">
+  <w:abstractNum w:abstractNumId="7" w15:restartNumberingAfterBreak="0">
     <w:nsid w:val="1D7008F2"/>
     <w:multiLevelType w:val="hybridMultilevel"/>
     <w:tmpl w:val="A0B0F1C4"/>
@@ -17398,7 +17686,156 @@
       </w:rPr>
     </w:lvl>
   </w:abstractNum>
-  <w:abstractNum w:abstractNumId="7" w15:restartNumberingAfterBreak="0">
+  <w:abstractNum w:abstractNumId="8" w15:restartNumberingAfterBreak="0">
+    <w:nsid w:val="251544D3"/>
+    <w:multiLevelType w:val="multilevel"/>
+    <w:tmpl w:val="21008520"/>
+    <w:lvl w:ilvl="0">
+      <w:start w:val="1"/>
+      <w:numFmt w:val="bullet"/>
+      <w:lvlText w:val=""/>
+      <w:lvlJc w:val="left"/>
+      <w:pPr>
+        <w:tabs>
+          <w:tab w:val="num" w:pos="720"/>
+        </w:tabs>
+        <w:ind w:left="720" w:hanging="360"/>
+      </w:pPr>
+      <w:rPr>
+        <w:rFonts w:ascii="Symbol" w:hAnsi="Symbol" w:hint="default"/>
+        <w:sz w:val="20"/>
+      </w:rPr>
+    </w:lvl>
+    <w:lvl w:ilvl="1">
+      <w:start w:val="1"/>
+      <w:numFmt w:val="bullet"/>
+      <w:lvlText w:val="o"/>
+      <w:lvlJc w:val="left"/>
+      <w:pPr>
+        <w:tabs>
+          <w:tab w:val="num" w:pos="1440"/>
+        </w:tabs>
+        <w:ind w:left="1440" w:hanging="360"/>
+      </w:pPr>
+      <w:rPr>
+        <w:rFonts w:ascii="Courier New" w:hAnsi="Courier New" w:hint="default"/>
+        <w:sz w:val="20"/>
+      </w:rPr>
+    </w:lvl>
+    <w:lvl w:ilvl="2" w:tentative="1">
+      <w:start w:val="1"/>
+      <w:numFmt w:val="bullet"/>
+      <w:lvlText w:val=""/>
+      <w:lvlJc w:val="left"/>
+      <w:pPr>
+        <w:tabs>
+          <w:tab w:val="num" w:pos="2160"/>
+        </w:tabs>
+        <w:ind w:left="2160" w:hanging="360"/>
+      </w:pPr>
+      <w:rPr>
+        <w:rFonts w:ascii="Wingdings" w:hAnsi="Wingdings" w:hint="default"/>
+        <w:sz w:val="20"/>
+      </w:rPr>
+    </w:lvl>
+    <w:lvl w:ilvl="3" w:tentative="1">
+      <w:start w:val="1"/>
+      <w:numFmt w:val="bullet"/>
+      <w:lvlText w:val=""/>
+      <w:lvlJc w:val="left"/>
+      <w:pPr>
+        <w:tabs>
+          <w:tab w:val="num" w:pos="2880"/>
+        </w:tabs>
+        <w:ind w:left="2880" w:hanging="360"/>
+      </w:pPr>
+      <w:rPr>
+        <w:rFonts w:ascii="Wingdings" w:hAnsi="Wingdings" w:hint="default"/>
+        <w:sz w:val="20"/>
+      </w:rPr>
+    </w:lvl>
+    <w:lvl w:ilvl="4" w:tentative="1">
+      <w:start w:val="1"/>
+      <w:numFmt w:val="bullet"/>
+      <w:lvlText w:val=""/>
+      <w:lvlJc w:val="left"/>
+      <w:pPr>
+        <w:tabs>
+          <w:tab w:val="num" w:pos="3600"/>
+        </w:tabs>
+        <w:ind w:left="3600" w:hanging="360"/>
+      </w:pPr>
+      <w:rPr>
+        <w:rFonts w:ascii="Wingdings" w:hAnsi="Wingdings" w:hint="default"/>
+        <w:sz w:val="20"/>
+      </w:rPr>
+    </w:lvl>
+    <w:lvl w:ilvl="5" w:tentative="1">
+      <w:start w:val="1"/>
+      <w:numFmt w:val="bullet"/>
+      <w:lvlText w:val=""/>
+      <w:lvlJc w:val="left"/>
+      <w:pPr>
+        <w:tabs>
+          <w:tab w:val="num" w:pos="4320"/>
+        </w:tabs>
+        <w:ind w:left="4320" w:hanging="360"/>
+      </w:pPr>
+      <w:rPr>
+        <w:rFonts w:ascii="Wingdings" w:hAnsi="Wingdings" w:hint="default"/>
+        <w:sz w:val="20"/>
+      </w:rPr>
+    </w:lvl>
+    <w:lvl w:ilvl="6" w:tentative="1">
+      <w:start w:val="1"/>
+      <w:numFmt w:val="bullet"/>
+      <w:lvlText w:val=""/>
+      <w:lvlJc w:val="left"/>
+      <w:pPr>
+        <w:tabs>
+          <w:tab w:val="num" w:pos="5040"/>
+        </w:tabs>
+        <w:ind w:left="5040" w:hanging="360"/>
+      </w:pPr>
+      <w:rPr>
+        <w:rFonts w:ascii="Wingdings" w:hAnsi="Wingdings" w:hint="default"/>
+        <w:sz w:val="20"/>
+      </w:rPr>
+    </w:lvl>
+    <w:lvl w:ilvl="7" w:tentative="1">
+      <w:start w:val="1"/>
+      <w:numFmt w:val="bullet"/>
+      <w:lvlText w:val=""/>
+      <w:lvlJc w:val="left"/>
+      <w:pPr>
+        <w:tabs>
+          <w:tab w:val="num" w:pos="5760"/>
+        </w:tabs>
+        <w:ind w:left="5760" w:hanging="360"/>
+      </w:pPr>
+      <w:rPr>
+        <w:rFonts w:ascii="Wingdings" w:hAnsi="Wingdings" w:hint="default"/>
+        <w:sz w:val="20"/>
+      </w:rPr>
+    </w:lvl>
+    <w:lvl w:ilvl="8" w:tentative="1">
+      <w:start w:val="1"/>
+      <w:numFmt w:val="bullet"/>
+      <w:lvlText w:val=""/>
+      <w:lvlJc w:val="left"/>
+      <w:pPr>
+        <w:tabs>
+          <w:tab w:val="num" w:pos="6480"/>
+        </w:tabs>
+        <w:ind w:left="6480" w:hanging="360"/>
+      </w:pPr>
+      <w:rPr>
+        <w:rFonts w:ascii="Wingdings" w:hAnsi="Wingdings" w:hint="default"/>
+        <w:sz w:val="20"/>
+      </w:rPr>
+    </w:lvl>
+  </w:abstractNum>
+  <w:abstractNum w:abstractNumId="9" w15:restartNumberingAfterBreak="0">
     <w:nsid w:val="2DF43085"/>
     <w:multiLevelType w:val="hybridMultilevel"/>
     <w:tmpl w:val="179AB788"/>
@@ -17538,14 +17975,162 @@
       </w:rPr>
     </w:lvl>
   </w:abstractNum>
-  <w:abstractNum w:abstractNumId="8" w15:restartNumberingAfterBreak="0">
+  <w:abstractNum w:abstractNumId="10" w15:restartNumberingAfterBreak="0">
+    <w:nsid w:val="31387383"/>
+    <w:multiLevelType w:val="multilevel"/>
+    <w:tmpl w:val="53AC4272"/>
+    <w:lvl w:ilvl="0">
+      <w:start w:val="1"/>
+      <w:numFmt w:val="bullet"/>
+      <w:lvlText w:val=""/>
+      <w:lvlJc w:val="left"/>
+      <w:pPr>
+        <w:tabs>
+          <w:tab w:val="num" w:pos="720"/>
+        </w:tabs>
+        <w:ind w:left="720" w:hanging="360"/>
+      </w:pPr>
+      <w:rPr>
+        <w:rFonts w:ascii="Symbol" w:hAnsi="Symbol" w:hint="default"/>
+        <w:sz w:val="20"/>
+      </w:rPr>
+    </w:lvl>
+    <w:lvl w:ilvl="1">
+      <w:start w:val="1"/>
+      <w:numFmt w:val="bullet"/>
+      <w:lvlText w:val="o"/>
+      <w:lvlJc w:val="left"/>
+      <w:pPr>
+        <w:tabs>
+          <w:tab w:val="num" w:pos="1440"/>
+        </w:tabs>
+        <w:ind w:left="1440" w:hanging="360"/>
+      </w:pPr>
+      <w:rPr>
+        <w:rFonts w:ascii="Courier New" w:hAnsi="Courier New" w:hint="default"/>
+        <w:sz w:val="20"/>
+      </w:rPr>
+    </w:lvl>
+    <w:lvl w:ilvl="2" w:tentative="1">
+      <w:start w:val="1"/>
+      <w:numFmt w:val="bullet"/>
+      <w:lvlText w:val=""/>
+      <w:lvlJc w:val="left"/>
+      <w:pPr>
+        <w:tabs>
+          <w:tab w:val="num" w:pos="2160"/>
+        </w:tabs>
+        <w:ind w:left="2160" w:hanging="360"/>
+      </w:pPr>
+      <w:rPr>
+        <w:rFonts w:ascii="Wingdings" w:hAnsi="Wingdings" w:hint="default"/>
+        <w:sz w:val="20"/>
+      </w:rPr>
+    </w:lvl>
+    <w:lvl w:ilvl="3" w:tentative="1">
+      <w:start w:val="1"/>
+      <w:numFmt w:val="bullet"/>
+      <w:lvlText w:val=""/>
+      <w:lvlJc w:val="left"/>
+      <w:pPr>
+        <w:tabs>
+          <w:tab w:val="num" w:pos="2880"/>
+        </w:tabs>
+        <w:ind w:left="2880" w:hanging="360"/>
+      </w:pPr>
+      <w:rPr>
+        <w:rFonts w:ascii="Wingdings" w:hAnsi="Wingdings" w:hint="default"/>
+        <w:sz w:val="20"/>
+      </w:rPr>
+    </w:lvl>
+    <w:lvl w:ilvl="4" w:tentative="1">
+      <w:start w:val="1"/>
+      <w:numFmt w:val="bullet"/>
+      <w:lvlText w:val=""/>
+      <w:lvlJc w:val="left"/>
+      <w:pPr>
+        <w:tabs>
+          <w:tab w:val="num" w:pos="3600"/>
+        </w:tabs>
+        <w:ind w:left="3600" w:hanging="360"/>
+      </w:pPr>
+      <w:rPr>
+        <w:rFonts w:ascii="Wingdings" w:hAnsi="Wingdings" w:hint="default"/>
+        <w:sz w:val="20"/>
+      </w:rPr>
+    </w:lvl>
+    <w:lvl w:ilvl="5" w:tentative="1">
+      <w:start w:val="1"/>
+      <w:numFmt w:val="bullet"/>
+      <w:lvlText w:val=""/>
+      <w:lvlJc w:val="left"/>
+      <w:pPr>
+        <w:tabs>
+          <w:tab w:val="num" w:pos="4320"/>
+        </w:tabs>
+        <w:ind w:left="4320" w:hanging="360"/>
+      </w:pPr>
+      <w:rPr>
+        <w:rFonts w:ascii="Wingdings" w:hAnsi="Wingdings" w:hint="default"/>
+        <w:sz w:val="20"/>
+      </w:rPr>
+    </w:lvl>
+    <w:lvl w:ilvl="6" w:tentative="1">
+      <w:start w:val="1"/>
+      <w:numFmt w:val="bullet"/>
+      <w:lvlText w:val=""/>
+      <w:lvlJc w:val="left"/>
+      <w:pPr>
+        <w:tabs>
+          <w:tab w:val="num" w:pos="5040"/>
+        </w:tabs>
+        <w:ind w:left="5040" w:hanging="360"/>
+      </w:pPr>
+      <w:rPr>
+        <w:rFonts w:ascii="Wingdings" w:hAnsi="Wingdings" w:hint="default"/>
+        <w:sz w:val="20"/>
+      </w:rPr>
+    </w:lvl>
+    <w:lvl w:ilvl="7" w:tentative="1">
+      <w:start w:val="1"/>
+      <w:numFmt w:val="bullet"/>
+      <w:lvlText w:val=""/>
+      <w:lvlJc w:val="left"/>
+      <w:pPr>
+        <w:tabs>
+          <w:tab w:val="num" w:pos="5760"/>
+        </w:tabs>
+        <w:ind w:left="5760" w:hanging="360"/>
+      </w:pPr>
+      <w:rPr>
+        <w:rFonts w:ascii="Wingdings" w:hAnsi="Wingdings" w:hint="default"/>
+        <w:sz w:val="20"/>
+      </w:rPr>
+    </w:lvl>
+    <w:lvl w:ilvl="8" w:tentative="1">
+      <w:start w:val="1"/>
+      <w:numFmt w:val="bullet"/>
+      <w:lvlText w:val=""/>
+      <w:lvlJc w:val="left"/>
+      <w:pPr>
+        <w:tabs>
+          <w:tab w:val="num" w:pos="6480"/>
+        </w:tabs>
+        <w:ind w:left="6480" w:hanging="360"/>
+      </w:pPr>
+      <w:rPr>
+        <w:rFonts w:ascii="Wingdings" w:hAnsi="Wingdings" w:hint="default"/>
+        <w:sz w:val="20"/>
+      </w:rPr>
+    </w:lvl>
+  </w:abstractNum>
+  <w:abstractNum w:abstractNumId="11" w15:restartNumberingAfterBreak="0">
     <w:nsid w:val="473B706D"/>
     <w:multiLevelType w:val="singleLevel"/>
     <w:tmpl w:val="DC1CE0BE"/>
     <w:lvl w:ilvl="0">
       <w:start w:val="1"/>
       <w:numFmt w:val="decimal"/>
-      <w:pStyle w:val="Reference"/>
       <w:lvlText w:val="%1."/>
       <w:lvlJc w:val="left"/>
       <w:pPr>
@@ -17556,7 +18141,7 @@
       </w:pPr>
     </w:lvl>
   </w:abstractNum>
-  <w:abstractNum w:abstractNumId="9" w15:restartNumberingAfterBreak="0">
+  <w:abstractNum w:abstractNumId="12" w15:restartNumberingAfterBreak="0">
     <w:nsid w:val="55F56CA5"/>
     <w:multiLevelType w:val="hybridMultilevel"/>
     <w:tmpl w:val="AA20297A"/>
@@ -17696,7 +18281,7 @@
       </w:rPr>
     </w:lvl>
   </w:abstractNum>
-  <w:abstractNum w:abstractNumId="10" w15:restartNumberingAfterBreak="0">
+  <w:abstractNum w:abstractNumId="13" w15:restartNumberingAfterBreak="0">
     <w:nsid w:val="5ACA4C97"/>
     <w:multiLevelType w:val="multilevel"/>
     <w:tmpl w:val="F3BAA60C"/>
@@ -17818,7 +18403,7 @@
       </w:pPr>
     </w:lvl>
   </w:abstractNum>
-  <w:abstractNum w:abstractNumId="11" w15:restartNumberingAfterBreak="0">
+  <w:abstractNum w:abstractNumId="14" w15:restartNumberingAfterBreak="0">
     <w:nsid w:val="5DBF2D37"/>
     <w:multiLevelType w:val="hybridMultilevel"/>
     <w:tmpl w:val="85C8E61E"/>
@@ -17958,7 +18543,7 @@
       </w:rPr>
     </w:lvl>
   </w:abstractNum>
-  <w:abstractNum w:abstractNumId="12" w15:restartNumberingAfterBreak="0">
+  <w:abstractNum w:abstractNumId="15" w15:restartNumberingAfterBreak="0">
     <w:nsid w:val="62F10239"/>
     <w:multiLevelType w:val="singleLevel"/>
     <w:tmpl w:val="37A07DC0"/>
@@ -17979,7 +18564,7 @@
       </w:rPr>
     </w:lvl>
   </w:abstractNum>
-  <w:abstractNum w:abstractNumId="13" w15:restartNumberingAfterBreak="0">
+  <w:abstractNum w:abstractNumId="16" w15:restartNumberingAfterBreak="0">
     <w:nsid w:val="74006AC3"/>
     <w:multiLevelType w:val="hybridMultilevel"/>
     <w:tmpl w:val="2D14C36C"/>
@@ -18119,47 +18704,176 @@
       </w:rPr>
     </w:lvl>
   </w:abstractNum>
+  <w:abstractNum w:abstractNumId="17" w15:restartNumberingAfterBreak="0">
+    <w:nsid w:val="752979A2"/>
+    <w:multiLevelType w:val="multilevel"/>
+    <w:tmpl w:val="237CAE04"/>
+    <w:lvl w:ilvl="0">
+      <w:start w:val="1"/>
+      <w:numFmt w:val="decimal"/>
+      <w:lvlText w:val="%1."/>
+      <w:lvlJc w:val="left"/>
+      <w:pPr>
+        <w:tabs>
+          <w:tab w:val="num" w:pos="720"/>
+        </w:tabs>
+        <w:ind w:left="720" w:hanging="360"/>
+      </w:pPr>
+    </w:lvl>
+    <w:lvl w:ilvl="1">
+      <w:start w:val="1"/>
+      <w:numFmt w:val="bullet"/>
+      <w:lvlText w:val="o"/>
+      <w:lvlJc w:val="left"/>
+      <w:pPr>
+        <w:tabs>
+          <w:tab w:val="num" w:pos="1440"/>
+        </w:tabs>
+        <w:ind w:left="1440" w:hanging="360"/>
+      </w:pPr>
+      <w:rPr>
+        <w:rFonts w:ascii="Courier New" w:hAnsi="Courier New" w:hint="default"/>
+        <w:sz w:val="20"/>
+      </w:rPr>
+    </w:lvl>
+    <w:lvl w:ilvl="2" w:tentative="1">
+      <w:start w:val="1"/>
+      <w:numFmt w:val="decimal"/>
+      <w:lvlText w:val="%3."/>
+      <w:lvlJc w:val="left"/>
+      <w:pPr>
+        <w:tabs>
+          <w:tab w:val="num" w:pos="2160"/>
+        </w:tabs>
+        <w:ind w:left="2160" w:hanging="360"/>
+      </w:pPr>
+    </w:lvl>
+    <w:lvl w:ilvl="3" w:tentative="1">
+      <w:start w:val="1"/>
+      <w:numFmt w:val="decimal"/>
+      <w:lvlText w:val="%4."/>
+      <w:lvlJc w:val="left"/>
+      <w:pPr>
+        <w:tabs>
+          <w:tab w:val="num" w:pos="2880"/>
+        </w:tabs>
+        <w:ind w:left="2880" w:hanging="360"/>
+      </w:pPr>
+    </w:lvl>
+    <w:lvl w:ilvl="4" w:tentative="1">
+      <w:start w:val="1"/>
+      <w:numFmt w:val="decimal"/>
+      <w:lvlText w:val="%5."/>
+      <w:lvlJc w:val="left"/>
+      <w:pPr>
+        <w:tabs>
+          <w:tab w:val="num" w:pos="3600"/>
+        </w:tabs>
+        <w:ind w:left="3600" w:hanging="360"/>
+      </w:pPr>
+    </w:lvl>
+    <w:lvl w:ilvl="5" w:tentative="1">
+      <w:start w:val="1"/>
+      <w:numFmt w:val="decimal"/>
+      <w:lvlText w:val="%6."/>
+      <w:lvlJc w:val="left"/>
+      <w:pPr>
+        <w:tabs>
+          <w:tab w:val="num" w:pos="4320"/>
+        </w:tabs>
+        <w:ind w:left="4320" w:hanging="360"/>
+      </w:pPr>
+    </w:lvl>
+    <w:lvl w:ilvl="6" w:tentative="1">
+      <w:start w:val="1"/>
+      <w:numFmt w:val="decimal"/>
+      <w:lvlText w:val="%7."/>
+      <w:lvlJc w:val="left"/>
+      <w:pPr>
+        <w:tabs>
+          <w:tab w:val="num" w:pos="5040"/>
+        </w:tabs>
+        <w:ind w:left="5040" w:hanging="360"/>
+      </w:pPr>
+    </w:lvl>
+    <w:lvl w:ilvl="7" w:tentative="1">
+      <w:start w:val="1"/>
+      <w:numFmt w:val="decimal"/>
+      <w:lvlText w:val="%8."/>
+      <w:lvlJc w:val="left"/>
+      <w:pPr>
+        <w:tabs>
+          <w:tab w:val="num" w:pos="5760"/>
+        </w:tabs>
+        <w:ind w:left="5760" w:hanging="360"/>
+      </w:pPr>
+    </w:lvl>
+    <w:lvl w:ilvl="8" w:tentative="1">
+      <w:start w:val="1"/>
+      <w:numFmt w:val="decimal"/>
+      <w:lvlText w:val="%9."/>
+      <w:lvlJc w:val="left"/>
+      <w:pPr>
+        <w:tabs>
+          <w:tab w:val="num" w:pos="6480"/>
+        </w:tabs>
+        <w:ind w:left="6480" w:hanging="360"/>
+      </w:pPr>
+    </w:lvl>
+  </w:abstractNum>
   <w:num w:numId="1" w16cid:durableId="1377461399">
     <w:abstractNumId w:val="0"/>
   </w:num>
   <w:num w:numId="2" w16cid:durableId="1365903353">
-    <w:abstractNumId w:val="12"/>
+    <w:abstractNumId w:val="15"/>
   </w:num>
   <w:num w:numId="3" w16cid:durableId="306017328">
-    <w:abstractNumId w:val="10"/>
+    <w:abstractNumId w:val="13"/>
   </w:num>
   <w:num w:numId="4" w16cid:durableId="359821346">
-    <w:abstractNumId w:val="4"/>
+    <w:abstractNumId w:val="5"/>
   </w:num>
   <w:num w:numId="5" w16cid:durableId="463885720">
-    <w:abstractNumId w:val="2"/>
+    <w:abstractNumId w:val="3"/>
   </w:num>
   <w:num w:numId="6" w16cid:durableId="1852916360">
-    <w:abstractNumId w:val="8"/>
+    <w:abstractNumId w:val="11"/>
   </w:num>
   <w:num w:numId="7" w16cid:durableId="675765677">
     <w:abstractNumId w:val="1"/>
   </w:num>
   <w:num w:numId="8" w16cid:durableId="8607152">
+    <w:abstractNumId w:val="9"/>
+  </w:num>
+  <w:num w:numId="9" w16cid:durableId="90273526">
+    <w:abstractNumId w:val="6"/>
+  </w:num>
+  <w:num w:numId="10" w16cid:durableId="226497082">
+    <w:abstractNumId w:val="4"/>
+  </w:num>
+  <w:num w:numId="11" w16cid:durableId="1620261623">
+    <w:abstractNumId w:val="12"/>
+  </w:num>
+  <w:num w:numId="12" w16cid:durableId="1257206469">
     <w:abstractNumId w:val="7"/>
   </w:num>
-  <w:num w:numId="9" w16cid:durableId="90273526">
-    <w:abstractNumId w:val="5"/>
-  </w:num>
-  <w:num w:numId="10" w16cid:durableId="226497082">
-    <w:abstractNumId w:val="3"/>
-  </w:num>
-  <w:num w:numId="11" w16cid:durableId="1620261623">
-    <w:abstractNumId w:val="9"/>
-  </w:num>
-  <w:num w:numId="12" w16cid:durableId="1257206469">
-    <w:abstractNumId w:val="6"/>
-  </w:num>
   <w:num w:numId="13" w16cid:durableId="1168639584">
-    <w:abstractNumId w:val="11"/>
+    <w:abstractNumId w:val="14"/>
   </w:num>
   <w:num w:numId="14" w16cid:durableId="1223952653">
-    <w:abstractNumId w:val="13"/>
+    <w:abstractNumId w:val="16"/>
+  </w:num>
+  <w:num w:numId="15" w16cid:durableId="502748386">
+    <w:abstractNumId w:val="17"/>
+  </w:num>
+  <w:num w:numId="16" w16cid:durableId="1241865040">
+    <w:abstractNumId w:val="8"/>
+  </w:num>
+  <w:num w:numId="17" w16cid:durableId="1561676574">
+    <w:abstractNumId w:val="2"/>
+  </w:num>
+  <w:num w:numId="18" w16cid:durableId="1153789335">
+    <w:abstractNumId w:val="10"/>
   </w:num>
 </w:numbering>
 </file>
@@ -18170,7 +18884,7 @@
     <w:rPrDefault>
       <w:rPr>
         <w:rFonts w:ascii="Times New Roman" w:eastAsia="Times New Roman" w:hAnsi="Times New Roman" w:cs="Times New Roman"/>
-        <w:lang w:eastAsia="en-GB" w:bidi="ar-SA"/>
+        <w:lang w:val="pt-PT" w:eastAsia="en-GB" w:bidi="ar-SA"/>
       </w:rPr>
     </w:rPrDefault>
     <w:pPrDefault/>
@@ -18189,8 +18903,9 @@
     <w:lsdException w:name="caption" w:qFormat="1"/>
     <w:lsdException w:name="Title" w:qFormat="1"/>
     <w:lsdException w:name="Subtitle" w:qFormat="1"/>
-    <w:lsdException w:name="Strong" w:qFormat="1"/>
+    <w:lsdException w:name="Strong" w:uiPriority="22" w:qFormat="1"/>
     <w:lsdException w:name="Emphasis" w:qFormat="1"/>
+    <w:lsdException w:name="Normal (Web)" w:uiPriority="99"/>
     <w:lsdException w:name="Normal Table" w:semiHidden="1" w:unhideWhenUsed="1"/>
     <w:lsdException w:name="Table Simple 1" w:semiHidden="1" w:unhideWhenUsed="1"/>
     <w:lsdException w:name="Table Simple 2" w:semiHidden="1" w:unhideWhenUsed="1"/>
@@ -19752,6 +20467,32 @@
       </w:tblBorders>
     </w:tblPr>
   </w:style>
+  <w:style w:type="paragraph" w:styleId="NormalWeb">
+    <w:name w:val="Normal (Web)"/>
+    <w:basedOn w:val="Normal"/>
+    <w:uiPriority w:val="99"/>
+    <w:unhideWhenUsed/>
+    <w:rsid w:val="00D11098"/>
+    <w:pPr>
+      <w:spacing w:before="100" w:beforeAutospacing="1" w:after="100" w:afterAutospacing="1" w:line="240" w:lineRule="auto"/>
+    </w:pPr>
+    <w:rPr>
+      <w:rFonts w:ascii="Times New Roman" w:hAnsi="Times New Roman"/>
+      <w:szCs w:val="24"/>
+      <w:lang w:val="pt-PT" w:eastAsia="pt-PT"/>
+    </w:rPr>
+  </w:style>
+  <w:style w:type="character" w:styleId="Forte">
+    <w:name w:val="Strong"/>
+    <w:basedOn w:val="Tipodeletrapredefinidodopargrafo"/>
+    <w:uiPriority w:val="22"/>
+    <w:qFormat/>
+    <w:rsid w:val="00D11098"/>
+    <w:rPr>
+      <w:b/>
+      <w:bCs/>
+    </w:rPr>
+  </w:style>
 </w:styles>
 </file>
 

</xml_diff>

<commit_message>
Adicionadas algumas viewpoint definitions
</commit_message>
<xml_diff>
--- a/SAD_Template.docx
+++ b/SAD_Template.docx
@@ -13,6 +13,18 @@
         <w:rPr>
           <w:lang w:val="pt-PT"/>
         </w:rPr>
+        <w:softHyphen/>
+      </w:r>
+      <w:r>
+        <w:rPr>
+          <w:lang w:val="pt-PT"/>
+        </w:rPr>
+        <w:softHyphen/>
+      </w:r>
+      <w:r>
+        <w:rPr>
+          <w:lang w:val="pt-PT"/>
+        </w:rPr>
         <w:t>Faculdade de Ciências da Universidade</w:t>
       </w:r>
       <w:r>
@@ -33,6 +45,9 @@
         <w:t xml:space="preserve">     </w:t>
       </w:r>
       <w:r>
+        <w:rPr>
+          <w:lang w:val="pt-PT"/>
+        </w:rPr>
         <w:br/>
       </w:r>
       <w:r>
@@ -813,7 +828,15 @@
               <w:t xml:space="preserve">Create one volume </w:t>
             </w:r>
             <w:r>
-              <w:t>for each viewtype [Clements 2002</w:t>
+              <w:t xml:space="preserve">for each </w:t>
+            </w:r>
+            <w:proofErr w:type="spellStart"/>
+            <w:r>
+              <w:t>viewtype</w:t>
+            </w:r>
+            <w:proofErr w:type="spellEnd"/>
+            <w:r>
+              <w:t xml:space="preserve"> [Clements 2002</w:t>
             </w:r>
             <w:r>
               <w:t xml:space="preserve">] (module, component-and-connector, allocation) that contains the documentation for the relevant </w:t>
@@ -895,12 +918,14 @@
         <w:lastRenderedPageBreak/>
         <w:t xml:space="preserve">Table of </w:t>
       </w:r>
+      <w:proofErr w:type="spellStart"/>
       <w:r>
         <w:rPr>
           <w:lang w:val="el-GR"/>
         </w:rPr>
         <w:t>Contents</w:t>
       </w:r>
+      <w:proofErr w:type="spellEnd"/>
     </w:p>
     <w:p>
       <w:pPr>
@@ -1337,7 +1362,19 @@
           <w:rPr>
             <w:rStyle w:val="Hiperligao"/>
           </w:rPr>
-          <w:t>Viewpoint Definitions</w:t>
+          <w:t>Viewpoi</w:t>
+        </w:r>
+        <w:r>
+          <w:rPr>
+            <w:rStyle w:val="Hiperligao"/>
+          </w:rPr>
+          <w:t>n</w:t>
+        </w:r>
+        <w:r>
+          <w:rPr>
+            <w:rStyle w:val="Hiperligao"/>
+          </w:rPr>
+          <w:t>t Definitions</w:t>
         </w:r>
         <w:r>
           <w:rPr>
@@ -1412,7 +1449,19 @@
           <w:rPr>
             <w:rStyle w:val="Hiperligao"/>
           </w:rPr>
-          <w:t>&lt;Insert name of viewpoint&gt; Viewpoint Definition</w:t>
+          <w:t>&lt;Insert name of vi</w:t>
+        </w:r>
+        <w:r>
+          <w:rPr>
+            <w:rStyle w:val="Hiperligao"/>
+          </w:rPr>
+          <w:t>e</w:t>
+        </w:r>
+        <w:r>
+          <w:rPr>
+            <w:rStyle w:val="Hiperligao"/>
+          </w:rPr>
+          <w:t>wpoint&gt; Viewpoint Definition</w:t>
         </w:r>
         <w:r>
           <w:rPr>
@@ -1568,7 +1617,19 @@
           <w:rPr>
             <w:rStyle w:val="Hiperligao"/>
           </w:rPr>
-          <w:t>Stakeholders and Their Concerns Addressed</w:t>
+          <w:t>Stakeh</w:t>
+        </w:r>
+        <w:r>
+          <w:rPr>
+            <w:rStyle w:val="Hiperligao"/>
+          </w:rPr>
+          <w:t>o</w:t>
+        </w:r>
+        <w:r>
+          <w:rPr>
+            <w:rStyle w:val="Hiperligao"/>
+          </w:rPr>
+          <w:t>lders and Their Concerns Addressed</w:t>
         </w:r>
         <w:r>
           <w:rPr>
@@ -4770,13 +4831,29 @@
       <w:pPr>
         <w:pStyle w:val="Heading1frontmatteronly"/>
       </w:pPr>
+      <w:proofErr w:type="spellStart"/>
       <w:r>
         <w:rPr>
           <w:lang w:val="el-GR"/>
         </w:rPr>
         <w:lastRenderedPageBreak/>
-        <w:t>List of Figures</w:t>
-      </w:r>
+        <w:t>List</w:t>
+      </w:r>
+      <w:proofErr w:type="spellEnd"/>
+      <w:r>
+        <w:rPr>
+          <w:lang w:val="el-GR"/>
+        </w:rPr>
+        <w:t xml:space="preserve"> of </w:t>
+      </w:r>
+      <w:proofErr w:type="spellStart"/>
+      <w:r>
+        <w:rPr>
+          <w:lang w:val="el-GR"/>
+        </w:rPr>
+        <w:t>Figures</w:t>
+      </w:r>
+      <w:proofErr w:type="spellEnd"/>
     </w:p>
     <w:p>
       <w:pPr>
@@ -4935,8 +5012,30 @@
         <w:rPr>
           <w:lang w:val="el-GR"/>
         </w:rPr>
-        <w:t xml:space="preserve"> List of Tables</w:t>
-      </w:r>
+        <w:t xml:space="preserve"> </w:t>
+      </w:r>
+      <w:proofErr w:type="spellStart"/>
+      <w:r>
+        <w:rPr>
+          <w:lang w:val="el-GR"/>
+        </w:rPr>
+        <w:t>List</w:t>
+      </w:r>
+      <w:proofErr w:type="spellEnd"/>
+      <w:r>
+        <w:rPr>
+          <w:lang w:val="el-GR"/>
+        </w:rPr>
+        <w:t xml:space="preserve"> of </w:t>
+      </w:r>
+      <w:proofErr w:type="spellStart"/>
+      <w:r>
+        <w:rPr>
+          <w:lang w:val="el-GR"/>
+        </w:rPr>
+        <w:t>Tables</w:t>
+      </w:r>
+      <w:proofErr w:type="spellEnd"/>
     </w:p>
     <w:p>
       <w:pPr>
@@ -6180,7 +6279,15 @@
         <w:footnoteReference w:id="1"/>
       </w:r>
       <w:r>
-        <w:t xml:space="preserve"> is the structure or structures of that system, which comprise software elements, the externally-visible properties of those elements, and the relationships among them [Bass 2003].  "Externally visible” properties refers to those assumptions other elements can make of an element, such as its provided services, performance characteris</w:t>
+        <w:t xml:space="preserve"> is the structure or structures of that system, which comprise software elements, the externally-visible properties of those elements, and the relationships among them [Bass 2003].  "Externally visible” properties </w:t>
+      </w:r>
+      <w:proofErr w:type="gramStart"/>
+      <w:r>
+        <w:t>refers</w:t>
+      </w:r>
+      <w:proofErr w:type="gramEnd"/>
+      <w:r>
+        <w:t xml:space="preserve"> to those assumptions other elements can make of an element, such as its provided services, performance characteris</w:t>
       </w:r>
       <w:r>
         <w:softHyphen/>
@@ -6253,7 +6360,15 @@
       </w:r>
       <w:r>
         <w:softHyphen/>
-        <w:t xml:space="preserve">chiatrist are concerned with different aspects of the entire arrangement’s behavior. Although these perspectives are pictured differently and have very different properties, all are inherently related; together they describe the architecture of the human body.  So it is with software. Modern systems are more than complex </w:t>
+        <w:t xml:space="preserve">chiatrist are concerned with different aspects of the entire arrangement’s behavior. Although these perspectives are pictured differently and have very different properties, all are inherently related; together they describe the architecture of the human body.  </w:t>
+      </w:r>
+      <w:proofErr w:type="gramStart"/>
+      <w:r>
+        <w:t>So</w:t>
+      </w:r>
+      <w:proofErr w:type="gramEnd"/>
+      <w:r>
+        <w:t xml:space="preserve"> it is with software. Modern systems are more than complex </w:t>
       </w:r>
       <w:r>
         <w:lastRenderedPageBreak/>
@@ -6282,7 +6397,15 @@
       </w:r>
       <w:r>
         <w:softHyphen/>
-        <w:t xml:space="preserve">mentation units; these units are given specific responsibilities, and are the basis of work assignments for programming teams. This kind of element will comprise programs and data that software in other implementation units can call or access, and programs and data that are private. In large projects, the elements will almost certainly be subdivided for assignment to sub-teams. This is one kind of structure often used to describe a system. It is a very static structure, in that it focuses on the way the system’s functionality is divided up and assigned to implementation teams. </w:t>
+        <w:t xml:space="preserve">mentation units; these units are given specific responsibilities, and are the basis of work assignments for programming teams. This kind of element will comprise programs and data that software in other implementation units can call or access, and programs and data that are private. In large projects, the elements will almost certainly be subdivided for assignment to sub-teams. This is one kind of structure often used to describe a system. It is a very static </w:t>
+      </w:r>
+      <w:proofErr w:type="gramStart"/>
+      <w:r>
+        <w:t>structure,</w:t>
+      </w:r>
+      <w:proofErr w:type="gramEnd"/>
+      <w:r>
+        <w:t xml:space="preserve"> in that it focuses on the way the system’s functionality is divided up and assigned to implementation teams. </w:t>
       </w:r>
     </w:p>
     <w:p>
@@ -7294,6 +7417,7 @@
         </w:rPr>
         <w:t xml:space="preserve">Ana – Acho que precisamos de </w:t>
       </w:r>
+      <w:proofErr w:type="spellStart"/>
       <w:r>
         <w:rPr>
           <w:b/>
@@ -7301,15 +7425,9 @@
           <w:highlight w:val="yellow"/>
           <w:lang w:val="pt-PT"/>
         </w:rPr>
-        <w:t>Security engineers and certifiers</w:t>
-      </w:r>
-      <w:r>
-        <w:rPr>
-          <w:highlight w:val="yellow"/>
-          <w:lang w:val="pt-PT"/>
-        </w:rPr>
-        <w:t xml:space="preserve"> porque os utilizadores colocam os seus dados como o NIF e address; </w:t>
-      </w:r>
+        <w:t>Security</w:t>
+      </w:r>
+      <w:proofErr w:type="spellEnd"/>
       <w:r>
         <w:rPr>
           <w:b/>
@@ -7317,22 +7435,9 @@
           <w:highlight w:val="yellow"/>
           <w:lang w:val="pt-PT"/>
         </w:rPr>
-        <w:t xml:space="preserve">Application system engineers </w:t>
-      </w:r>
-      <w:r>
-        <w:rPr>
-          <w:highlight w:val="yellow"/>
-          <w:lang w:val="pt-PT"/>
-        </w:rPr>
-        <w:t>para garantirem que a aplicação funciona eficientemente</w:t>
-      </w:r>
-      <w:r>
-        <w:rPr>
-          <w:highlight w:val="yellow"/>
-          <w:lang w:val="pt-PT"/>
-        </w:rPr>
-        <w:t xml:space="preserve">, </w:t>
-      </w:r>
+        <w:t xml:space="preserve"> </w:t>
+      </w:r>
+      <w:proofErr w:type="spellStart"/>
       <w:r>
         <w:rPr>
           <w:b/>
@@ -7340,15 +7445,9 @@
           <w:highlight w:val="yellow"/>
           <w:lang w:val="pt-PT"/>
         </w:rPr>
-        <w:t>Project manager</w:t>
-      </w:r>
-      <w:r>
-        <w:rPr>
-          <w:highlight w:val="yellow"/>
-          <w:lang w:val="pt-PT"/>
-        </w:rPr>
-        <w:t xml:space="preserve"> pra comunicar com o frontend e backend e definir prazos, </w:t>
-      </w:r>
+        <w:t>engineers</w:t>
+      </w:r>
+      <w:proofErr w:type="spellEnd"/>
       <w:r>
         <w:rPr>
           <w:b/>
@@ -7356,15 +7455,9 @@
           <w:highlight w:val="yellow"/>
           <w:lang w:val="pt-PT"/>
         </w:rPr>
-        <w:t xml:space="preserve">users </w:t>
-      </w:r>
-      <w:r>
-        <w:rPr>
-          <w:highlight w:val="yellow"/>
-          <w:lang w:val="pt-PT"/>
-        </w:rPr>
-        <w:t xml:space="preserve">usam ativamente o site, </w:t>
-      </w:r>
+        <w:t xml:space="preserve"> </w:t>
+      </w:r>
+      <w:proofErr w:type="spellStart"/>
       <w:r>
         <w:rPr>
           <w:b/>
@@ -7372,15 +7465,9 @@
           <w:highlight w:val="yellow"/>
           <w:lang w:val="pt-PT"/>
         </w:rPr>
-        <w:t>costumer</w:t>
-      </w:r>
-      <w:r>
-        <w:rPr>
-          <w:highlight w:val="yellow"/>
-          <w:lang w:val="pt-PT"/>
-        </w:rPr>
-        <w:t xml:space="preserve"> aqueles que efetuam compras (acho que é esta a diferença entre users e costumers), </w:t>
-      </w:r>
+        <w:t>and</w:t>
+      </w:r>
+      <w:proofErr w:type="spellEnd"/>
       <w:r>
         <w:rPr>
           <w:b/>
@@ -7388,22 +7475,9 @@
           <w:highlight w:val="yellow"/>
           <w:lang w:val="pt-PT"/>
         </w:rPr>
-        <w:t xml:space="preserve">maintainers </w:t>
-      </w:r>
-      <w:r>
-        <w:rPr>
-          <w:highlight w:val="yellow"/>
-          <w:lang w:val="pt-PT"/>
-        </w:rPr>
-        <w:t>acho que são quem se responsabiliza por manter frontend e backend atualizado mas acho que tb envolvem segurança</w:t>
-      </w:r>
-      <w:r>
-        <w:rPr>
-          <w:highlight w:val="yellow"/>
-          <w:lang w:val="pt-PT"/>
-        </w:rPr>
-        <w:t xml:space="preserve">, </w:t>
-      </w:r>
+        <w:t xml:space="preserve"> </w:t>
+      </w:r>
+      <w:proofErr w:type="spellStart"/>
       <w:r>
         <w:rPr>
           <w:b/>
@@ -7411,28 +7485,456 @@
           <w:highlight w:val="yellow"/>
           <w:lang w:val="pt-PT"/>
         </w:rPr>
-        <w:t>acquirers</w:t>
-      </w:r>
+        <w:t>certifiers</w:t>
+      </w:r>
+      <w:proofErr w:type="spellEnd"/>
       <w:r>
         <w:rPr>
           <w:highlight w:val="yellow"/>
           <w:lang w:val="pt-PT"/>
         </w:rPr>
-        <w:t xml:space="preserve"> acho que são as empresas que integram os </w:t>
-      </w:r>
+        <w:t xml:space="preserve"> porque os utilizadores colocam os seus dados como o NIF e </w:t>
+      </w:r>
+      <w:proofErr w:type="spellStart"/>
       <w:r>
         <w:rPr>
           <w:highlight w:val="yellow"/>
           <w:lang w:val="pt-PT"/>
         </w:rPr>
-        <w:t>jogos. end users usam o produto diretamente. Dividimos developers em frontend e backend?</w:t>
-      </w:r>
+        <w:t>address</w:t>
+      </w:r>
+      <w:proofErr w:type="spellEnd"/>
       <w:r>
         <w:rPr>
           <w:highlight w:val="yellow"/>
           <w:lang w:val="pt-PT"/>
         </w:rPr>
-        <w:t xml:space="preserve"> Usamos também complexity nas colunas? Esta é a minha proposta please digam o que acham e adicionem o que falta.</w:t>
+        <w:t xml:space="preserve">; </w:t>
+      </w:r>
+      <w:proofErr w:type="spellStart"/>
+      <w:r>
+        <w:rPr>
+          <w:b/>
+          <w:bCs/>
+          <w:highlight w:val="yellow"/>
+          <w:lang w:val="pt-PT"/>
+        </w:rPr>
+        <w:t>Application</w:t>
+      </w:r>
+      <w:proofErr w:type="spellEnd"/>
+      <w:r>
+        <w:rPr>
+          <w:b/>
+          <w:bCs/>
+          <w:highlight w:val="yellow"/>
+          <w:lang w:val="pt-PT"/>
+        </w:rPr>
+        <w:t xml:space="preserve"> </w:t>
+      </w:r>
+      <w:proofErr w:type="spellStart"/>
+      <w:r>
+        <w:rPr>
+          <w:b/>
+          <w:bCs/>
+          <w:highlight w:val="yellow"/>
+          <w:lang w:val="pt-PT"/>
+        </w:rPr>
+        <w:t>system</w:t>
+      </w:r>
+      <w:proofErr w:type="spellEnd"/>
+      <w:r>
+        <w:rPr>
+          <w:b/>
+          <w:bCs/>
+          <w:highlight w:val="yellow"/>
+          <w:lang w:val="pt-PT"/>
+        </w:rPr>
+        <w:t xml:space="preserve"> </w:t>
+      </w:r>
+      <w:proofErr w:type="spellStart"/>
+      <w:r>
+        <w:rPr>
+          <w:b/>
+          <w:bCs/>
+          <w:highlight w:val="yellow"/>
+          <w:lang w:val="pt-PT"/>
+        </w:rPr>
+        <w:t>engineers</w:t>
+      </w:r>
+      <w:proofErr w:type="spellEnd"/>
+      <w:r>
+        <w:rPr>
+          <w:b/>
+          <w:bCs/>
+          <w:highlight w:val="yellow"/>
+          <w:lang w:val="pt-PT"/>
+        </w:rPr>
+        <w:t xml:space="preserve"> </w:t>
+      </w:r>
+      <w:r>
+        <w:rPr>
+          <w:highlight w:val="yellow"/>
+          <w:lang w:val="pt-PT"/>
+        </w:rPr>
+        <w:t>para garantirem que a aplicação funciona eficientemente</w:t>
+      </w:r>
+      <w:r>
+        <w:rPr>
+          <w:highlight w:val="yellow"/>
+          <w:lang w:val="pt-PT"/>
+        </w:rPr>
+        <w:t xml:space="preserve">, </w:t>
+      </w:r>
+      <w:r>
+        <w:rPr>
+          <w:b/>
+          <w:bCs/>
+          <w:highlight w:val="yellow"/>
+          <w:lang w:val="pt-PT"/>
+        </w:rPr>
+        <w:t>Project manager</w:t>
+      </w:r>
+      <w:r>
+        <w:rPr>
+          <w:highlight w:val="yellow"/>
+          <w:lang w:val="pt-PT"/>
+        </w:rPr>
+        <w:t xml:space="preserve"> pra comunicar com o </w:t>
+      </w:r>
+      <w:proofErr w:type="spellStart"/>
+      <w:r>
+        <w:rPr>
+          <w:highlight w:val="yellow"/>
+          <w:lang w:val="pt-PT"/>
+        </w:rPr>
+        <w:t>frontend</w:t>
+      </w:r>
+      <w:proofErr w:type="spellEnd"/>
+      <w:r>
+        <w:rPr>
+          <w:highlight w:val="yellow"/>
+          <w:lang w:val="pt-PT"/>
+        </w:rPr>
+        <w:t xml:space="preserve"> e </w:t>
+      </w:r>
+      <w:proofErr w:type="spellStart"/>
+      <w:r>
+        <w:rPr>
+          <w:highlight w:val="yellow"/>
+          <w:lang w:val="pt-PT"/>
+        </w:rPr>
+        <w:t>backend</w:t>
+      </w:r>
+      <w:proofErr w:type="spellEnd"/>
+      <w:r>
+        <w:rPr>
+          <w:highlight w:val="yellow"/>
+          <w:lang w:val="pt-PT"/>
+        </w:rPr>
+        <w:t xml:space="preserve"> e definir prazos, </w:t>
+      </w:r>
+      <w:proofErr w:type="spellStart"/>
+      <w:r>
+        <w:rPr>
+          <w:b/>
+          <w:bCs/>
+          <w:highlight w:val="yellow"/>
+          <w:lang w:val="pt-PT"/>
+        </w:rPr>
+        <w:t>users</w:t>
+      </w:r>
+      <w:proofErr w:type="spellEnd"/>
+      <w:r>
+        <w:rPr>
+          <w:b/>
+          <w:bCs/>
+          <w:highlight w:val="yellow"/>
+          <w:lang w:val="pt-PT"/>
+        </w:rPr>
+        <w:t xml:space="preserve"> </w:t>
+      </w:r>
+      <w:r>
+        <w:rPr>
+          <w:highlight w:val="yellow"/>
+          <w:lang w:val="pt-PT"/>
+        </w:rPr>
+        <w:t xml:space="preserve">usam ativamente o site, </w:t>
+      </w:r>
+      <w:proofErr w:type="spellStart"/>
+      <w:r>
+        <w:rPr>
+          <w:b/>
+          <w:bCs/>
+          <w:highlight w:val="yellow"/>
+          <w:lang w:val="pt-PT"/>
+        </w:rPr>
+        <w:t>costumer</w:t>
+      </w:r>
+      <w:proofErr w:type="spellEnd"/>
+      <w:r>
+        <w:rPr>
+          <w:highlight w:val="yellow"/>
+          <w:lang w:val="pt-PT"/>
+        </w:rPr>
+        <w:t xml:space="preserve"> aqueles que efetuam compras (acho que é esta a diferença entre </w:t>
+      </w:r>
+      <w:proofErr w:type="spellStart"/>
+      <w:r>
+        <w:rPr>
+          <w:highlight w:val="yellow"/>
+          <w:lang w:val="pt-PT"/>
+        </w:rPr>
+        <w:t>users</w:t>
+      </w:r>
+      <w:proofErr w:type="spellEnd"/>
+      <w:r>
+        <w:rPr>
+          <w:highlight w:val="yellow"/>
+          <w:lang w:val="pt-PT"/>
+        </w:rPr>
+        <w:t xml:space="preserve"> e </w:t>
+      </w:r>
+      <w:proofErr w:type="spellStart"/>
+      <w:r>
+        <w:rPr>
+          <w:highlight w:val="yellow"/>
+          <w:lang w:val="pt-PT"/>
+        </w:rPr>
+        <w:t>costumers</w:t>
+      </w:r>
+      <w:proofErr w:type="spellEnd"/>
+      <w:r>
+        <w:rPr>
+          <w:highlight w:val="yellow"/>
+          <w:lang w:val="pt-PT"/>
+        </w:rPr>
+        <w:t xml:space="preserve">), </w:t>
+      </w:r>
+      <w:proofErr w:type="spellStart"/>
+      <w:r>
+        <w:rPr>
+          <w:b/>
+          <w:bCs/>
+          <w:highlight w:val="yellow"/>
+          <w:lang w:val="pt-PT"/>
+        </w:rPr>
+        <w:t>maintainers</w:t>
+      </w:r>
+      <w:proofErr w:type="spellEnd"/>
+      <w:r>
+        <w:rPr>
+          <w:b/>
+          <w:bCs/>
+          <w:highlight w:val="yellow"/>
+          <w:lang w:val="pt-PT"/>
+        </w:rPr>
+        <w:t xml:space="preserve"> </w:t>
+      </w:r>
+      <w:r>
+        <w:rPr>
+          <w:highlight w:val="yellow"/>
+          <w:lang w:val="pt-PT"/>
+        </w:rPr>
+        <w:t xml:space="preserve">acho que são quem se responsabiliza por manter </w:t>
+      </w:r>
+      <w:proofErr w:type="spellStart"/>
+      <w:r>
+        <w:rPr>
+          <w:highlight w:val="yellow"/>
+          <w:lang w:val="pt-PT"/>
+        </w:rPr>
+        <w:t>frontend</w:t>
+      </w:r>
+      <w:proofErr w:type="spellEnd"/>
+      <w:r>
+        <w:rPr>
+          <w:highlight w:val="yellow"/>
+          <w:lang w:val="pt-PT"/>
+        </w:rPr>
+        <w:t xml:space="preserve"> e </w:t>
+      </w:r>
+      <w:proofErr w:type="spellStart"/>
+      <w:r>
+        <w:rPr>
+          <w:highlight w:val="yellow"/>
+          <w:lang w:val="pt-PT"/>
+        </w:rPr>
+        <w:t>backend</w:t>
+      </w:r>
+      <w:proofErr w:type="spellEnd"/>
+      <w:r>
+        <w:rPr>
+          <w:highlight w:val="yellow"/>
+          <w:lang w:val="pt-PT"/>
+        </w:rPr>
+        <w:t xml:space="preserve"> atualizado mas acho que </w:t>
+      </w:r>
+      <w:proofErr w:type="spellStart"/>
+      <w:r>
+        <w:rPr>
+          <w:highlight w:val="yellow"/>
+          <w:lang w:val="pt-PT"/>
+        </w:rPr>
+        <w:t>tb</w:t>
+      </w:r>
+      <w:proofErr w:type="spellEnd"/>
+      <w:r>
+        <w:rPr>
+          <w:highlight w:val="yellow"/>
+          <w:lang w:val="pt-PT"/>
+        </w:rPr>
+        <w:t xml:space="preserve"> envolvem segurança</w:t>
+      </w:r>
+      <w:r>
+        <w:rPr>
+          <w:highlight w:val="yellow"/>
+          <w:lang w:val="pt-PT"/>
+        </w:rPr>
+        <w:t xml:space="preserve">, </w:t>
+      </w:r>
+      <w:proofErr w:type="spellStart"/>
+      <w:r>
+        <w:rPr>
+          <w:b/>
+          <w:bCs/>
+          <w:highlight w:val="yellow"/>
+          <w:lang w:val="pt-PT"/>
+        </w:rPr>
+        <w:t>acquirers</w:t>
+      </w:r>
+      <w:proofErr w:type="spellEnd"/>
+      <w:r>
+        <w:rPr>
+          <w:highlight w:val="yellow"/>
+          <w:lang w:val="pt-PT"/>
+        </w:rPr>
+        <w:t xml:space="preserve"> acho que são as empresas que integram os </w:t>
+      </w:r>
+      <w:r>
+        <w:rPr>
+          <w:highlight w:val="yellow"/>
+          <w:lang w:val="pt-PT"/>
+        </w:rPr>
+        <w:t xml:space="preserve">jogos. </w:t>
+      </w:r>
+      <w:proofErr w:type="spellStart"/>
+      <w:r>
+        <w:rPr>
+          <w:highlight w:val="yellow"/>
+          <w:lang w:val="pt-PT"/>
+        </w:rPr>
+        <w:t>end</w:t>
+      </w:r>
+      <w:proofErr w:type="spellEnd"/>
+      <w:r>
+        <w:rPr>
+          <w:highlight w:val="yellow"/>
+          <w:lang w:val="pt-PT"/>
+        </w:rPr>
+        <w:t xml:space="preserve"> </w:t>
+      </w:r>
+      <w:proofErr w:type="spellStart"/>
+      <w:r>
+        <w:rPr>
+          <w:highlight w:val="yellow"/>
+          <w:lang w:val="pt-PT"/>
+        </w:rPr>
+        <w:t>users</w:t>
+      </w:r>
+      <w:proofErr w:type="spellEnd"/>
+      <w:r>
+        <w:rPr>
+          <w:highlight w:val="yellow"/>
+          <w:lang w:val="pt-PT"/>
+        </w:rPr>
+        <w:t xml:space="preserve"> usam o produto diretamente. Dividimos </w:t>
+      </w:r>
+      <w:proofErr w:type="spellStart"/>
+      <w:r>
+        <w:rPr>
+          <w:highlight w:val="yellow"/>
+          <w:lang w:val="pt-PT"/>
+        </w:rPr>
+        <w:t>developers</w:t>
+      </w:r>
+      <w:proofErr w:type="spellEnd"/>
+      <w:r>
+        <w:rPr>
+          <w:highlight w:val="yellow"/>
+          <w:lang w:val="pt-PT"/>
+        </w:rPr>
+        <w:t xml:space="preserve"> em </w:t>
+      </w:r>
+      <w:proofErr w:type="spellStart"/>
+      <w:r>
+        <w:rPr>
+          <w:highlight w:val="yellow"/>
+          <w:lang w:val="pt-PT"/>
+        </w:rPr>
+        <w:t>frontend</w:t>
+      </w:r>
+      <w:proofErr w:type="spellEnd"/>
+      <w:r>
+        <w:rPr>
+          <w:highlight w:val="yellow"/>
+          <w:lang w:val="pt-PT"/>
+        </w:rPr>
+        <w:t xml:space="preserve"> e </w:t>
+      </w:r>
+      <w:proofErr w:type="spellStart"/>
+      <w:r>
+        <w:rPr>
+          <w:highlight w:val="yellow"/>
+          <w:lang w:val="pt-PT"/>
+        </w:rPr>
+        <w:t>backend</w:t>
+      </w:r>
+      <w:proofErr w:type="spellEnd"/>
+      <w:r>
+        <w:rPr>
+          <w:highlight w:val="yellow"/>
+          <w:lang w:val="pt-PT"/>
+        </w:rPr>
+        <w:t>?</w:t>
+      </w:r>
+      <w:r>
+        <w:rPr>
+          <w:highlight w:val="yellow"/>
+          <w:lang w:val="pt-PT"/>
+        </w:rPr>
+        <w:t xml:space="preserve"> Usamos também </w:t>
+      </w:r>
+      <w:proofErr w:type="spellStart"/>
+      <w:r>
+        <w:rPr>
+          <w:highlight w:val="yellow"/>
+          <w:lang w:val="pt-PT"/>
+        </w:rPr>
+        <w:t>complexity</w:t>
+      </w:r>
+      <w:proofErr w:type="spellEnd"/>
+      <w:r>
+        <w:rPr>
+          <w:highlight w:val="yellow"/>
+          <w:lang w:val="pt-PT"/>
+        </w:rPr>
+        <w:t xml:space="preserve"> nas colunas? Esta é a minha proposta </w:t>
+      </w:r>
+      <w:proofErr w:type="spellStart"/>
+      <w:r>
+        <w:rPr>
+          <w:highlight w:val="yellow"/>
+          <w:lang w:val="pt-PT"/>
+        </w:rPr>
+        <w:t>please</w:t>
+      </w:r>
+      <w:proofErr w:type="spellEnd"/>
+      <w:r>
+        <w:rPr>
+          <w:highlight w:val="yellow"/>
+          <w:lang w:val="pt-PT"/>
+        </w:rPr>
+        <w:t xml:space="preserve"> digam o que acham e adicionem o que falta.</w:t>
       </w:r>
     </w:p>
     <w:tbl>
@@ -7479,6 +7981,7 @@
                 <w:lang w:val="pt-PT"/>
               </w:rPr>
             </w:pPr>
+            <w:proofErr w:type="spellStart"/>
             <w:r>
               <w:rPr>
                 <w:highlight w:val="yellow"/>
@@ -7486,6 +7989,7 @@
               </w:rPr>
               <w:t>Reliability</w:t>
             </w:r>
+            <w:proofErr w:type="spellEnd"/>
           </w:p>
         </w:tc>
         <w:tc>
@@ -7500,6 +8004,7 @@
                 <w:lang w:val="pt-PT"/>
               </w:rPr>
             </w:pPr>
+            <w:proofErr w:type="spellStart"/>
             <w:r>
               <w:rPr>
                 <w:highlight w:val="yellow"/>
@@ -7507,6 +8012,7 @@
               </w:rPr>
               <w:t>Security</w:t>
             </w:r>
+            <w:proofErr w:type="spellEnd"/>
           </w:p>
         </w:tc>
         <w:tc>
@@ -7542,6 +8048,7 @@
                 <w:lang w:val="pt-PT"/>
               </w:rPr>
             </w:pPr>
+            <w:proofErr w:type="spellStart"/>
             <w:r>
               <w:rPr>
                 <w:highlight w:val="yellow"/>
@@ -7549,6 +8056,7 @@
               </w:rPr>
               <w:t>Useability</w:t>
             </w:r>
+            <w:proofErr w:type="spellEnd"/>
           </w:p>
         </w:tc>
         <w:tc>
@@ -7563,6 +8071,7 @@
                 <w:lang w:val="pt-PT"/>
               </w:rPr>
             </w:pPr>
+            <w:proofErr w:type="spellStart"/>
             <w:r>
               <w:rPr>
                 <w:highlight w:val="yellow"/>
@@ -7570,6 +8079,7 @@
               </w:rPr>
               <w:t>Availability</w:t>
             </w:r>
+            <w:proofErr w:type="spellEnd"/>
           </w:p>
         </w:tc>
         <w:tc>
@@ -7584,6 +8094,7 @@
                 <w:lang w:val="pt-PT"/>
               </w:rPr>
             </w:pPr>
+            <w:proofErr w:type="spellStart"/>
             <w:r>
               <w:rPr>
                 <w:highlight w:val="yellow"/>
@@ -7591,6 +8102,7 @@
               </w:rPr>
               <w:t>Understandability</w:t>
             </w:r>
+            <w:proofErr w:type="spellEnd"/>
           </w:p>
         </w:tc>
         <w:tc>
@@ -7605,6 +8117,7 @@
                 <w:lang w:val="pt-PT"/>
               </w:rPr>
             </w:pPr>
+            <w:proofErr w:type="spellStart"/>
             <w:r>
               <w:rPr>
                 <w:highlight w:val="yellow"/>
@@ -7612,6 +8125,7 @@
               </w:rPr>
               <w:t>Maintainability</w:t>
             </w:r>
+            <w:proofErr w:type="spellEnd"/>
           </w:p>
         </w:tc>
       </w:tr>
@@ -7628,6 +8142,7 @@
                 <w:lang w:val="pt-PT"/>
               </w:rPr>
             </w:pPr>
+            <w:proofErr w:type="spellStart"/>
             <w:r>
               <w:rPr>
                 <w:highlight w:val="yellow"/>
@@ -7635,6 +8150,7 @@
               </w:rPr>
               <w:t>Users</w:t>
             </w:r>
+            <w:proofErr w:type="spellEnd"/>
           </w:p>
         </w:tc>
         <w:tc>
@@ -7805,6 +8321,7 @@
                 <w:lang w:val="pt-PT"/>
               </w:rPr>
             </w:pPr>
+            <w:proofErr w:type="spellStart"/>
             <w:r>
               <w:rPr>
                 <w:highlight w:val="yellow"/>
@@ -7812,6 +8329,7 @@
               </w:rPr>
               <w:t>Acquirers</w:t>
             </w:r>
+            <w:proofErr w:type="spellEnd"/>
           </w:p>
         </w:tc>
         <w:tc>
@@ -7982,13 +8500,31 @@
                 <w:lang w:val="pt-PT"/>
               </w:rPr>
             </w:pPr>
+            <w:proofErr w:type="spellStart"/>
             <w:r>
               <w:rPr>
                 <w:highlight w:val="yellow"/>
                 <w:lang w:val="pt-PT"/>
               </w:rPr>
-              <w:t>Security engineers</w:t>
-            </w:r>
+              <w:t>Security</w:t>
+            </w:r>
+            <w:proofErr w:type="spellEnd"/>
+            <w:r>
+              <w:rPr>
+                <w:highlight w:val="yellow"/>
+                <w:lang w:val="pt-PT"/>
+              </w:rPr>
+              <w:t xml:space="preserve"> </w:t>
+            </w:r>
+            <w:proofErr w:type="spellStart"/>
+            <w:r>
+              <w:rPr>
+                <w:highlight w:val="yellow"/>
+                <w:lang w:val="pt-PT"/>
+              </w:rPr>
+              <w:t>engineers</w:t>
+            </w:r>
+            <w:proofErr w:type="spellEnd"/>
           </w:p>
         </w:tc>
         <w:tc>
@@ -8159,6 +8695,7 @@
                 <w:lang w:val="pt-PT"/>
               </w:rPr>
             </w:pPr>
+            <w:proofErr w:type="spellStart"/>
             <w:r>
               <w:rPr>
                 <w:highlight w:val="yellow"/>
@@ -8166,6 +8703,7 @@
               </w:rPr>
               <w:t>Developers</w:t>
             </w:r>
+            <w:proofErr w:type="spellEnd"/>
           </w:p>
         </w:tc>
         <w:tc>
@@ -8336,13 +8874,47 @@
                 <w:lang w:val="pt-PT"/>
               </w:rPr>
             </w:pPr>
+            <w:proofErr w:type="spellStart"/>
             <w:r>
               <w:rPr>
                 <w:highlight w:val="yellow"/>
                 <w:lang w:val="pt-PT"/>
               </w:rPr>
-              <w:t>Application system engineers</w:t>
-            </w:r>
+              <w:t>Application</w:t>
+            </w:r>
+            <w:proofErr w:type="spellEnd"/>
+            <w:r>
+              <w:rPr>
+                <w:highlight w:val="yellow"/>
+                <w:lang w:val="pt-PT"/>
+              </w:rPr>
+              <w:t xml:space="preserve"> </w:t>
+            </w:r>
+            <w:proofErr w:type="spellStart"/>
+            <w:r>
+              <w:rPr>
+                <w:highlight w:val="yellow"/>
+                <w:lang w:val="pt-PT"/>
+              </w:rPr>
+              <w:t>system</w:t>
+            </w:r>
+            <w:proofErr w:type="spellEnd"/>
+            <w:r>
+              <w:rPr>
+                <w:highlight w:val="yellow"/>
+                <w:lang w:val="pt-PT"/>
+              </w:rPr>
+              <w:t xml:space="preserve"> </w:t>
+            </w:r>
+            <w:proofErr w:type="spellStart"/>
+            <w:r>
+              <w:rPr>
+                <w:highlight w:val="yellow"/>
+                <w:lang w:val="pt-PT"/>
+              </w:rPr>
+              <w:t>engineers</w:t>
+            </w:r>
+            <w:proofErr w:type="spellEnd"/>
           </w:p>
         </w:tc>
         <w:tc>
@@ -8693,6 +9265,7 @@
                 <w:lang w:val="pt-PT"/>
               </w:rPr>
             </w:pPr>
+            <w:proofErr w:type="spellStart"/>
             <w:r>
               <w:rPr>
                 <w:highlight w:val="yellow"/>
@@ -8700,6 +9273,7 @@
               </w:rPr>
               <w:t>Customer</w:t>
             </w:r>
+            <w:proofErr w:type="spellEnd"/>
           </w:p>
         </w:tc>
         <w:tc>
@@ -8873,6 +9447,7 @@
                 <w:lang w:val="pt-PT"/>
               </w:rPr>
             </w:pPr>
+            <w:proofErr w:type="spellStart"/>
             <w:r>
               <w:rPr>
                 <w:highlight w:val="yellow"/>
@@ -8880,6 +9455,7 @@
               </w:rPr>
               <w:t>Maintainer</w:t>
             </w:r>
+            <w:proofErr w:type="spellEnd"/>
           </w:p>
         </w:tc>
         <w:tc>
@@ -9316,9 +9892,11 @@
             <w:pPr>
               <w:pStyle w:val="z-list-bulleted-1"/>
             </w:pPr>
+            <w:proofErr w:type="gramStart"/>
             <w:r>
               <w:t>External  organizations</w:t>
             </w:r>
+            <w:proofErr w:type="gramEnd"/>
           </w:p>
           <w:p>
             <w:pPr>
@@ -9718,7 +10296,13 @@
               <w:rPr>
                 <w:highlight w:val="yellow"/>
               </w:rPr>
-              <w:t>Developers</w:t>
+              <w:t>Application software d</w:t>
+            </w:r>
+            <w:r>
+              <w:rPr>
+                <w:highlight w:val="yellow"/>
+              </w:rPr>
+              <w:t>evelopers</w:t>
             </w:r>
           </w:p>
         </w:tc>
@@ -9738,6 +10322,12 @@
                 <w:highlight w:val="yellow"/>
               </w:rPr>
               <w:t>Client-Server</w:t>
+            </w:r>
+            <w:r>
+              <w:rPr>
+                <w:highlight w:val="yellow"/>
+              </w:rPr>
+              <w:t>, Data Model</w:t>
             </w:r>
           </w:p>
         </w:tc>
@@ -9761,7 +10351,19 @@
               <w:rPr>
                 <w:highlight w:val="yellow"/>
               </w:rPr>
-              <w:t>Application System engineers</w:t>
+              <w:t xml:space="preserve">Application </w:t>
+            </w:r>
+            <w:r>
+              <w:rPr>
+                <w:highlight w:val="yellow"/>
+              </w:rPr>
+              <w:t>s</w:t>
+            </w:r>
+            <w:r>
+              <w:rPr>
+                <w:highlight w:val="yellow"/>
+              </w:rPr>
+              <w:t>ystem engineers</w:t>
             </w:r>
           </w:p>
         </w:tc>
@@ -9819,6 +10421,12 @@
               </w:rPr>
               <w:t>Client-Server</w:t>
             </w:r>
+            <w:r>
+              <w:rPr>
+                <w:highlight w:val="yellow"/>
+              </w:rPr>
+              <w:t>, Data Model</w:t>
+            </w:r>
           </w:p>
         </w:tc>
       </w:tr>
@@ -9905,32 +10513,230 @@
     </w:tbl>
     <w:p>
       <w:pPr>
+        <w:pStyle w:val="Ttulo3"/>
+      </w:pPr>
+      <w:r>
+        <w:t>Module View</w:t>
+      </w:r>
+    </w:p>
+    <w:p>
+      <w:pPr>
+        <w:pStyle w:val="NormalWeb"/>
+        <w:shd w:val="clear" w:color="auto" w:fill="FFFFFF"/>
+        <w:rPr>
+          <w:lang w:val="en-US"/>
+        </w:rPr>
+      </w:pPr>
+      <w:proofErr w:type="spellStart"/>
+      <w:r>
+        <w:rPr>
+          <w:lang w:val="en-US"/>
+        </w:rPr>
+        <w:t>Dúvidas</w:t>
+      </w:r>
+      <w:proofErr w:type="spellEnd"/>
+      <w:r>
+        <w:rPr>
+          <w:lang w:val="en-US"/>
+        </w:rPr>
+        <w:t xml:space="preserve">: </w:t>
+      </w:r>
+    </w:p>
+    <w:p>
+      <w:pPr>
+        <w:pStyle w:val="NormalWeb"/>
+        <w:shd w:val="clear" w:color="auto" w:fill="FFFFFF"/>
+        <w:rPr>
+          <w:rFonts w:ascii="Calibri" w:hAnsi="Calibri" w:cs="Calibri"/>
+          <w:lang w:val="en-US"/>
+        </w:rPr>
+      </w:pPr>
+      <w:proofErr w:type="spellStart"/>
+      <w:r>
+        <w:rPr>
+          <w:lang w:val="en-US"/>
+        </w:rPr>
+        <w:t>Temos</w:t>
+      </w:r>
+      <w:proofErr w:type="spellEnd"/>
+      <w:r>
+        <w:rPr>
+          <w:lang w:val="en-US"/>
+        </w:rPr>
+        <w:t xml:space="preserve"> Layered Style, </w:t>
+      </w:r>
+      <w:proofErr w:type="spellStart"/>
+      <w:r>
+        <w:rPr>
+          <w:lang w:val="en-US"/>
+        </w:rPr>
+        <w:t>ou</w:t>
+      </w:r>
+      <w:proofErr w:type="spellEnd"/>
+      <w:r>
+        <w:rPr>
+          <w:lang w:val="en-US"/>
+        </w:rPr>
+        <w:t xml:space="preserve"> </w:t>
+      </w:r>
+      <w:proofErr w:type="spellStart"/>
+      <w:r>
+        <w:rPr>
+          <w:lang w:val="en-US"/>
+        </w:rPr>
+        <w:t>seja</w:t>
+      </w:r>
+      <w:proofErr w:type="spellEnd"/>
+      <w:r>
+        <w:rPr>
+          <w:lang w:val="en-US"/>
+        </w:rPr>
+        <w:t xml:space="preserve">, </w:t>
+      </w:r>
+      <w:r>
+        <w:rPr>
+          <w:rFonts w:ascii="Calibri" w:hAnsi="Calibri" w:cs="Calibri"/>
+          <w:lang w:val="en-US"/>
+        </w:rPr>
+        <w:t>Documents “allowed-to-use” relations among elements of the system</w:t>
+      </w:r>
+      <w:r>
+        <w:rPr>
+          <w:rFonts w:ascii="Calibri" w:hAnsi="Calibri" w:cs="Calibri"/>
+          <w:lang w:val="en-US"/>
+        </w:rPr>
+        <w:t xml:space="preserve">, </w:t>
+      </w:r>
+      <w:proofErr w:type="gramStart"/>
+      <w:r>
+        <w:rPr>
+          <w:rFonts w:ascii="Calibri" w:hAnsi="Calibri" w:cs="Calibri"/>
+          <w:lang w:val="en-US"/>
+        </w:rPr>
+        <w:t>Every</w:t>
+      </w:r>
+      <w:proofErr w:type="gramEnd"/>
+      <w:r>
+        <w:rPr>
+          <w:rFonts w:ascii="Calibri" w:hAnsi="Calibri" w:cs="Calibri"/>
+          <w:lang w:val="en-US"/>
+        </w:rPr>
+        <w:t xml:space="preserve"> piece of software is assigned to exactly one layer</w:t>
+      </w:r>
+      <w:r>
+        <w:rPr>
+          <w:rFonts w:ascii="Calibri" w:hAnsi="Calibri" w:cs="Calibri"/>
+          <w:lang w:val="en-US"/>
+        </w:rPr>
+        <w:t>?</w:t>
+      </w:r>
+    </w:p>
+    <w:p>
+      <w:pPr>
+        <w:pStyle w:val="NormalWeb"/>
+        <w:shd w:val="clear" w:color="auto" w:fill="FFFFFF"/>
+      </w:pPr>
+      <w:r>
+        <w:rPr>
+          <w:rFonts w:ascii="Calibri" w:hAnsi="Calibri" w:cs="Calibri"/>
+        </w:rPr>
+        <w:t xml:space="preserve">Data </w:t>
+      </w:r>
+      <w:proofErr w:type="spellStart"/>
+      <w:r>
+        <w:rPr>
+          <w:rFonts w:ascii="Calibri" w:hAnsi="Calibri" w:cs="Calibri"/>
+        </w:rPr>
+        <w:t>model</w:t>
+      </w:r>
+      <w:proofErr w:type="spellEnd"/>
+      <w:r>
+        <w:rPr>
+          <w:rFonts w:ascii="Calibri" w:hAnsi="Calibri" w:cs="Calibri"/>
+        </w:rPr>
+        <w:t xml:space="preserve"> é para relações </w:t>
+      </w:r>
+      <w:proofErr w:type="spellStart"/>
+      <w:r>
+        <w:rPr>
+          <w:rFonts w:ascii="Calibri" w:hAnsi="Calibri" w:cs="Calibri"/>
+        </w:rPr>
+        <w:t>one-to</w:t>
+      </w:r>
+      <w:proofErr w:type="spellEnd"/>
+      <w:r>
+        <w:rPr>
+          <w:rFonts w:ascii="Calibri" w:hAnsi="Calibri" w:cs="Calibri"/>
+        </w:rPr>
+        <w:t xml:space="preserve"> </w:t>
+      </w:r>
+      <w:proofErr w:type="spellStart"/>
+      <w:r>
+        <w:rPr>
+          <w:rFonts w:ascii="Calibri" w:hAnsi="Calibri" w:cs="Calibri"/>
+        </w:rPr>
+        <w:t>many</w:t>
+      </w:r>
+      <w:proofErr w:type="spellEnd"/>
+      <w:r>
+        <w:rPr>
+          <w:rFonts w:ascii="Calibri" w:hAnsi="Calibri" w:cs="Calibri"/>
+        </w:rPr>
+        <w:t xml:space="preserve"> e afins, temos isso a</w:t>
+      </w:r>
+      <w:r>
+        <w:rPr>
+          <w:rFonts w:ascii="Calibri" w:hAnsi="Calibri" w:cs="Calibri"/>
+        </w:rPr>
+        <w:t xml:space="preserve">qui? Eu acho que sim porque por exemplo um jogo pode ter vários ratings e um </w:t>
+      </w:r>
+      <w:proofErr w:type="spellStart"/>
+      <w:r>
+        <w:rPr>
+          <w:rFonts w:ascii="Calibri" w:hAnsi="Calibri" w:cs="Calibri"/>
+        </w:rPr>
+        <w:t>user</w:t>
+      </w:r>
+      <w:proofErr w:type="spellEnd"/>
+      <w:r>
+        <w:rPr>
+          <w:rFonts w:ascii="Calibri" w:hAnsi="Calibri" w:cs="Calibri"/>
+        </w:rPr>
+        <w:t xml:space="preserve"> pode ter vários </w:t>
+      </w:r>
+      <w:proofErr w:type="spellStart"/>
+      <w:r>
+        <w:rPr>
+          <w:rFonts w:ascii="Calibri" w:hAnsi="Calibri" w:cs="Calibri"/>
+        </w:rPr>
+        <w:t>followers</w:t>
+      </w:r>
+      <w:proofErr w:type="spellEnd"/>
+      <w:r>
+        <w:rPr>
+          <w:rFonts w:ascii="Calibri" w:hAnsi="Calibri" w:cs="Calibri"/>
+        </w:rPr>
+        <w:t xml:space="preserve"> e assim.</w:t>
+      </w:r>
+    </w:p>
+    <w:p>
+      <w:pPr>
+        <w:pStyle w:val="Ttulo4"/>
+      </w:pPr>
+      <w:r>
+        <w:t>Data Model</w:t>
+      </w:r>
+      <w:r>
+        <w:t xml:space="preserve"> </w:t>
+      </w:r>
+      <w:r>
+        <w:t>Viewpoint Definition</w:t>
+      </w:r>
+    </w:p>
+    <w:p>
+      <w:pPr>
         <w:pStyle w:val="Body"/>
       </w:pPr>
-    </w:p>
-    <w:p>
-      <w:pPr>
-        <w:pStyle w:val="Ttulo3"/>
-      </w:pPr>
-      <w:bookmarkStart w:id="43" w:name="_Toc64867651"/>
-      <w:bookmarkStart w:id="44" w:name="_Toc87146862"/>
-      <w:bookmarkStart w:id="45" w:name="_Toc126922695"/>
-      <w:r>
-        <w:rPr>
-          <w:highlight w:val="yellow"/>
-        </w:rPr>
-        <w:lastRenderedPageBreak/>
-        <w:t>Client-Server</w:t>
-      </w:r>
-      <w:r>
-        <w:t xml:space="preserve"> Viewpoint</w:t>
-      </w:r>
-      <w:bookmarkEnd w:id="43"/>
-      <w:bookmarkEnd w:id="44"/>
-      <w:r>
-        <w:t xml:space="preserve"> Definition</w:t>
-      </w:r>
-      <w:bookmarkEnd w:id="45"/>
     </w:p>
     <w:tbl>
       <w:tblPr>
@@ -9961,10 +10767,7 @@
             </w:pPr>
             <w:r>
               <w:lastRenderedPageBreak/>
-              <w:t xml:space="preserve">There will be one of these subsections for each viewpoint defined.  </w:t>
-            </w:r>
-            <w:r>
-              <w:t xml:space="preserve"> The subsections are as follows:</w:t>
+              <w:t>There will be one of these subsections for each viewpoint defined.   The subsections are as follows:</w:t>
             </w:r>
           </w:p>
           <w:p>
@@ -10075,10 +10878,7 @@
               <w:pStyle w:val="z-table-instructions"/>
             </w:pPr>
             <w:r>
-              <w:t>Following</w:t>
-            </w:r>
-            <w:r>
-              <w:t xml:space="preserve"> is an example of a viewpoint definition. </w:t>
+              <w:t xml:space="preserve">Following is an example of a viewpoint definition. </w:t>
             </w:r>
           </w:p>
           <w:p>
@@ -10105,33 +10905,36 @@
                 <w:szCs w:val="16"/>
                 <w:u w:val="single"/>
               </w:rPr>
-              <w:t>Vie</w:t>
-            </w:r>
-            <w:r>
+              <w:t xml:space="preserve">Vie1.5.1 </w:t>
+            </w:r>
+            <w:r>
+              <w:rPr>
+                <w:rFonts w:ascii="Arial" w:hAnsi="Arial" w:cs="Arial"/>
+                <w:b/>
+                <w:sz w:val="16"/>
+                <w:szCs w:val="16"/>
+              </w:rPr>
+              <w:t>Module decomposition viewpoint definition</w:t>
+            </w:r>
+          </w:p>
+          <w:p>
+            <w:pPr>
+              <w:pStyle w:val="Lista2"/>
+              <w:spacing w:line="240" w:lineRule="auto"/>
+              <w:ind w:left="0"/>
+              <w:jc w:val="center"/>
               <w:rPr>
                 <w:rFonts w:ascii="Arial" w:hAnsi="Arial" w:cs="Arial"/>
                 <w:sz w:val="16"/>
                 <w:szCs w:val="16"/>
                 <w:u w:val="single"/>
               </w:rPr>
-              <w:t xml:space="preserve">1.5.1 </w:t>
-            </w:r>
-            <w:r>
-              <w:rPr>
-                <w:rFonts w:ascii="Arial" w:hAnsi="Arial" w:cs="Arial"/>
-                <w:b/>
-                <w:sz w:val="16"/>
-                <w:szCs w:val="16"/>
-              </w:rPr>
-              <w:t>Module decomposition viewpoint definition</w:t>
-            </w:r>
+            </w:pPr>
           </w:p>
           <w:p>
             <w:pPr>
               <w:pStyle w:val="Lista2"/>
               <w:spacing w:line="240" w:lineRule="auto"/>
-              <w:ind w:left="0"/>
-              <w:jc w:val="center"/>
               <w:rPr>
                 <w:rFonts w:ascii="Arial" w:hAnsi="Arial" w:cs="Arial"/>
                 <w:sz w:val="16"/>
@@ -10139,18 +10942,17 @@
                 <w:u w:val="single"/>
               </w:rPr>
             </w:pPr>
-          </w:p>
-          <w:p>
-            <w:pPr>
-              <w:pStyle w:val="Lista2"/>
-              <w:spacing w:line="240" w:lineRule="auto"/>
+            <w:proofErr w:type="gramStart"/>
+            <w:r>
               <w:rPr>
                 <w:rFonts w:ascii="Arial" w:hAnsi="Arial" w:cs="Arial"/>
                 <w:sz w:val="16"/>
                 <w:szCs w:val="16"/>
                 <w:u w:val="single"/>
               </w:rPr>
-            </w:pPr>
+              <w:t>1.5.1.1  Abstract</w:t>
+            </w:r>
+            <w:proofErr w:type="gramEnd"/>
             <w:r>
               <w:rPr>
                 <w:rFonts w:ascii="Arial" w:hAnsi="Arial" w:cs="Arial"/>
@@ -10158,7 +10960,7 @@
                 <w:szCs w:val="16"/>
                 <w:u w:val="single"/>
               </w:rPr>
-              <w:t>1.5.1.1  Abstract.</w:t>
+              <w:t>.</w:t>
             </w:r>
             <w:r>
               <w:rPr>
@@ -10196,6 +10998,7 @@
                 <w:szCs w:val="16"/>
               </w:rPr>
             </w:pPr>
+            <w:proofErr w:type="gramStart"/>
             <w:r>
               <w:rPr>
                 <w:rFonts w:ascii="Arial" w:hAnsi="Arial" w:cs="Arial"/>
@@ -10203,7 +11006,17 @@
                 <w:szCs w:val="16"/>
                 <w:u w:val="single"/>
               </w:rPr>
-              <w:t>1.5.1.2  Stakeholders and Their Concerns Addressed.</w:t>
+              <w:t>1.5.1.2  Stakeholders</w:t>
+            </w:r>
+            <w:proofErr w:type="gramEnd"/>
+            <w:r>
+              <w:rPr>
+                <w:rFonts w:ascii="Arial" w:hAnsi="Arial" w:cs="Arial"/>
+                <w:sz w:val="16"/>
+                <w:szCs w:val="16"/>
+                <w:u w:val="single"/>
+              </w:rPr>
+              <w:t xml:space="preserve"> and Their Concerns Addressed.</w:t>
             </w:r>
             <w:r>
               <w:rPr>
@@ -10521,6 +11334,7 @@
                 <w:szCs w:val="16"/>
               </w:rPr>
             </w:pPr>
+            <w:proofErr w:type="gramStart"/>
             <w:r>
               <w:rPr>
                 <w:rFonts w:ascii="Arial" w:hAnsi="Arial" w:cs="Arial"/>
@@ -10528,27 +11342,9 @@
                 <w:szCs w:val="16"/>
                 <w:u w:val="single"/>
               </w:rPr>
-              <w:t>1.5.1.3  Elements, Relations, Properties, and Constraints.</w:t>
-            </w:r>
-            <w:r>
-              <w:rPr>
-                <w:rFonts w:ascii="Arial" w:hAnsi="Arial" w:cs="Arial"/>
-                <w:sz w:val="16"/>
-                <w:szCs w:val="16"/>
-              </w:rPr>
-              <w:t xml:space="preserve">  Elements of the module decomposition viewpoint are modules, which are units of implementation that provide defined functionality.  Modules are hierarchically decomposable; hence, the relation is “is-part-of.”  Properties of elements include their names, the functionality assigned to them (including a statement of the quality attributes associated with that functionality), and their software-to-software interfaces.  The module properties may include requirements allocation, supporting requirements traceability.</w:t>
-            </w:r>
-          </w:p>
-          <w:p>
-            <w:pPr>
-              <w:pStyle w:val="Lista2"/>
-              <w:spacing w:line="240" w:lineRule="auto"/>
-              <w:rPr>
-                <w:rFonts w:ascii="Arial" w:hAnsi="Arial" w:cs="Arial"/>
-                <w:sz w:val="16"/>
-                <w:szCs w:val="16"/>
-              </w:rPr>
-            </w:pPr>
+              <w:t>1.5.1.3  Elements</w:t>
+            </w:r>
+            <w:proofErr w:type="gramEnd"/>
             <w:r>
               <w:rPr>
                 <w:rFonts w:ascii="Arial" w:hAnsi="Arial" w:cs="Arial"/>
@@ -10556,7 +11352,7 @@
                 <w:szCs w:val="16"/>
                 <w:u w:val="single"/>
               </w:rPr>
-              <w:t>1.5.1.4  Language(s) to Model/Represent Conforming Views.</w:t>
+              <w:t>, Relations, Properties, and Constraints.</w:t>
             </w:r>
             <w:r>
               <w:rPr>
@@ -10564,35 +11360,20 @@
                 <w:sz w:val="16"/>
                 <w:szCs w:val="16"/>
               </w:rPr>
-              <w:t xml:space="preserve">  Views conforming to the module decomposition viewpoint may be represented by (a) plain text using indentation or outline form [</w:t>
-            </w:r>
-            <w:r>
+              <w:t xml:space="preserve">  Elements of the module decomposition viewpoint are modules, which are units of implementation that provide defined functionality.  Modules are hierarchically decomposable; hence, the relation is “is-part-of.”  Properties of elements include their names, the functionality assigned to them (including a statement of the quality attributes associated with that functionality), and their software-to-software interfaces.  The module properties may include requirements allocation, supporting requirements traceability.</w:t>
+            </w:r>
+          </w:p>
+          <w:p>
+            <w:pPr>
+              <w:pStyle w:val="Lista2"/>
+              <w:spacing w:line="240" w:lineRule="auto"/>
               <w:rPr>
                 <w:rFonts w:ascii="Arial" w:hAnsi="Arial" w:cs="Arial"/>
                 <w:sz w:val="16"/>
                 <w:szCs w:val="16"/>
               </w:rPr>
-              <w:t>Clements 2002</w:t>
-            </w:r>
-            <w:r>
-              <w:rPr>
-                <w:rFonts w:ascii="Arial" w:hAnsi="Arial" w:cs="Arial"/>
-                <w:sz w:val="16"/>
-                <w:szCs w:val="16"/>
-              </w:rPr>
-              <w:t>]; (b) UML, using subsystems or classes to represent elements and “is part of” or nesting to represent the decomposition relation.</w:t>
-            </w:r>
-          </w:p>
-          <w:p>
-            <w:pPr>
-              <w:pStyle w:val="Lista2"/>
-              <w:spacing w:line="240" w:lineRule="auto"/>
-              <w:rPr>
-                <w:rFonts w:ascii="Arial" w:hAnsi="Arial" w:cs="Arial"/>
-                <w:sz w:val="16"/>
-                <w:szCs w:val="16"/>
-              </w:rPr>
-            </w:pPr>
+            </w:pPr>
+            <w:proofErr w:type="gramStart"/>
             <w:r>
               <w:rPr>
                 <w:rFonts w:ascii="Arial" w:hAnsi="Arial" w:cs="Arial"/>
@@ -10600,25 +11381,9 @@
                 <w:szCs w:val="16"/>
                 <w:u w:val="single"/>
               </w:rPr>
-              <w:t xml:space="preserve">1.5.1.5  Applicable Evaluation/Analysis Techniques and Consistency/Completeness Criteria.  </w:t>
-            </w:r>
-            <w:r>
-              <w:rPr>
-                <w:rFonts w:ascii="Arial" w:hAnsi="Arial" w:cs="Arial"/>
-                <w:sz w:val="16"/>
-                <w:szCs w:val="16"/>
-              </w:rPr>
-              <w:t>Completeness/consistency criteria include (a) no element has more than one parent; (b) major functionality is provided for by exactly one element; (c) the union of all elements’ functionality covers the requirements for the system; (d) every piece of source code can be mapped to an element in the module decomposition view (if not, the view is not complete); (e) the selection of module aligns with current and proposed procurement decisions. Additional consistency/completeness criteria apply to the specifications of the elements’ interfaces.  Applicable evaluation/analysis techniques include (a) scenario-based evaluation techniques such as ATAM [Clements 2001] to assure that projected changes are supported economically by the decomposition; (b) disciplined and detailed mapping to requirements to assure coverage and non-overlapping functionality; (c) cost-based techniques that determine the number and composition of modules for efficient procurement.</w:t>
-            </w:r>
-          </w:p>
-          <w:p>
-            <w:pPr>
-              <w:pStyle w:val="Lista2"/>
-              <w:spacing w:line="240" w:lineRule="auto"/>
-              <w:rPr>
-                <w:sz w:val="20"/>
-              </w:rPr>
-            </w:pPr>
+              <w:t>1.5.1.4  Language</w:t>
+            </w:r>
+            <w:proofErr w:type="gramEnd"/>
             <w:r>
               <w:rPr>
                 <w:rFonts w:ascii="Arial" w:hAnsi="Arial" w:cs="Arial"/>
@@ -10626,8 +11391,7 @@
                 <w:szCs w:val="16"/>
                 <w:u w:val="single"/>
               </w:rPr>
-              <w:lastRenderedPageBreak/>
-              <w:t>1.5.1.6  Viewpoint Source.</w:t>
+              <w:t>(s) to Model/Represent Conforming Views.</w:t>
             </w:r>
             <w:r>
               <w:rPr>
@@ -10635,23 +11399,84 @@
                 <w:sz w:val="16"/>
                 <w:szCs w:val="16"/>
               </w:rPr>
-              <w:t xml:space="preserve">   [</w:t>
-            </w:r>
-            <w:r>
+              <w:t xml:space="preserve">  Views conforming to the module decomposition viewpoint may be represented by (a) plain text using indentation or outline form [Clements 2002]; (b) UML, using subsystems or classes to represent elements and “is part of” or nesting to represent the decomposition relation.</w:t>
+            </w:r>
+          </w:p>
+          <w:p>
+            <w:pPr>
+              <w:pStyle w:val="Lista2"/>
+              <w:spacing w:line="240" w:lineRule="auto"/>
               <w:rPr>
                 <w:rFonts w:ascii="Arial" w:hAnsi="Arial" w:cs="Arial"/>
                 <w:sz w:val="16"/>
                 <w:szCs w:val="16"/>
               </w:rPr>
-              <w:t>Clements 2002</w:t>
-            </w:r>
+            </w:pPr>
+            <w:proofErr w:type="gramStart"/>
             <w:r>
               <w:rPr>
                 <w:rFonts w:ascii="Arial" w:hAnsi="Arial" w:cs="Arial"/>
                 <w:sz w:val="16"/>
                 <w:szCs w:val="16"/>
-              </w:rPr>
-              <w:t>, Section 2.1] describes the module decomposition style, which corresponds in large measure to this viewpoint.</w:t>
+                <w:u w:val="single"/>
+              </w:rPr>
+              <w:t>1.5.1.5  Applicable</w:t>
+            </w:r>
+            <w:proofErr w:type="gramEnd"/>
+            <w:r>
+              <w:rPr>
+                <w:rFonts w:ascii="Arial" w:hAnsi="Arial" w:cs="Arial"/>
+                <w:sz w:val="16"/>
+                <w:szCs w:val="16"/>
+                <w:u w:val="single"/>
+              </w:rPr>
+              <w:t xml:space="preserve"> Evaluation/Analysis Techniques and Consistency/Completeness Criteria.  </w:t>
+            </w:r>
+            <w:r>
+              <w:rPr>
+                <w:rFonts w:ascii="Arial" w:hAnsi="Arial" w:cs="Arial"/>
+                <w:sz w:val="16"/>
+                <w:szCs w:val="16"/>
+              </w:rPr>
+              <w:t>Completeness/consistency criteria include (a) no element has more than one parent; (b) major functionality is provided for by exactly one element; (c) the union of all elements’ functionality covers the requirements for the system; (d) every piece of source code can be mapped to an element in the module decomposition view (if not, the view is not complete); (e) the selection of module aligns with current and proposed procurement decisions. Additional consistency/completeness criteria apply to the specifications of the elements’ interfaces.  Applicable evaluation/analysis techniques include (a) scenario-based evaluation techniques such as ATAM [Clements 2001] to assure that projected changes are supported economically by the decomposition; (b) disciplined and detailed mapping to requirements to assure coverage and non-overlapping functionality; (c) cost-based techniques that determine the number and composition of modules for efficient procurement.</w:t>
+            </w:r>
+          </w:p>
+          <w:p>
+            <w:pPr>
+              <w:pStyle w:val="Lista2"/>
+              <w:spacing w:line="240" w:lineRule="auto"/>
+              <w:rPr>
+                <w:sz w:val="20"/>
+              </w:rPr>
+            </w:pPr>
+            <w:proofErr w:type="gramStart"/>
+            <w:r>
+              <w:rPr>
+                <w:rFonts w:ascii="Arial" w:hAnsi="Arial" w:cs="Arial"/>
+                <w:sz w:val="16"/>
+                <w:szCs w:val="16"/>
+                <w:u w:val="single"/>
+              </w:rPr>
+              <w:lastRenderedPageBreak/>
+              <w:t>1.5.1.6  Viewpoint</w:t>
+            </w:r>
+            <w:proofErr w:type="gramEnd"/>
+            <w:r>
+              <w:rPr>
+                <w:rFonts w:ascii="Arial" w:hAnsi="Arial" w:cs="Arial"/>
+                <w:sz w:val="16"/>
+                <w:szCs w:val="16"/>
+                <w:u w:val="single"/>
+              </w:rPr>
+              <w:t xml:space="preserve"> Source.</w:t>
+            </w:r>
+            <w:r>
+              <w:rPr>
+                <w:rFonts w:ascii="Arial" w:hAnsi="Arial" w:cs="Arial"/>
+                <w:sz w:val="16"/>
+                <w:szCs w:val="16"/>
+              </w:rPr>
+              <w:t xml:space="preserve">   [Clements 2002, Section 2.1] describes the module decomposition style, which corresponds in large measure to this viewpoint.</w:t>
             </w:r>
             <w:r>
               <w:rPr>
@@ -10665,13 +11490,883 @@
     </w:tbl>
     <w:p>
       <w:pPr>
+        <w:pStyle w:val="Ttulo5"/>
+        <w:rPr>
+          <w:b/>
+          <w:bCs/>
+        </w:rPr>
+      </w:pPr>
+      <w:r>
+        <w:rPr>
+          <w:b/>
+          <w:bCs/>
+        </w:rPr>
+        <w:lastRenderedPageBreak/>
+        <w:t>Abstract</w:t>
+      </w:r>
+    </w:p>
+    <w:p>
+      <w:pPr>
+        <w:pStyle w:val="Body"/>
+      </w:pPr>
+      <w:r>
+        <w:t>The data</w:t>
+      </w:r>
+      <w:r>
+        <w:t xml:space="preserve"> </w:t>
+      </w:r>
+      <w:r>
+        <w:t xml:space="preserve">model viewpoint </w:t>
+      </w:r>
+      <w:r>
+        <w:t>represents crucial information that requires storage within the system, playing an essential role in establishing a solid organizational structure for the data system.</w:t>
+      </w:r>
+    </w:p>
+    <w:p>
+      <w:pPr>
+        <w:pStyle w:val="Ttulo5"/>
+        <w:rPr>
+          <w:b/>
+          <w:bCs/>
+        </w:rPr>
+      </w:pPr>
+      <w:r>
+        <w:rPr>
+          <w:b/>
+          <w:bCs/>
+        </w:rPr>
+        <w:t>Stakeholders and Their Concerns Addressed</w:t>
+      </w:r>
+    </w:p>
+    <w:p>
+      <w:pPr>
+        <w:pStyle w:val="Body"/>
+      </w:pPr>
+      <w:r>
+        <w:t>The stakeholders involved in this viewpoint are:</w:t>
+      </w:r>
+    </w:p>
+    <w:p>
+      <w:pPr>
+        <w:pStyle w:val="Body"/>
+        <w:numPr>
+          <w:ilvl w:val="0"/>
+          <w:numId w:val="19"/>
+        </w:numPr>
+      </w:pPr>
+      <w:r>
+        <w:rPr>
+          <w:b/>
+          <w:bCs/>
+        </w:rPr>
+        <w:t>A</w:t>
+      </w:r>
+      <w:r>
+        <w:rPr>
+          <w:b/>
+          <w:bCs/>
+        </w:rPr>
+        <w:t>pplication software developers</w:t>
+      </w:r>
+      <w:r>
+        <w:rPr>
+          <w:b/>
+          <w:bCs/>
+        </w:rPr>
+        <w:t xml:space="preserve"> </w:t>
+      </w:r>
+      <w:r>
+        <w:t xml:space="preserve">play a crucial role </w:t>
+      </w:r>
+      <w:r>
+        <w:t xml:space="preserve">in designing and implementing software </w:t>
+      </w:r>
+      <w:r>
+        <w:t>modules that interact with the database</w:t>
+      </w:r>
+      <w:r>
+        <w:t xml:space="preserve">. Their focus is on </w:t>
+      </w:r>
+      <w:r>
+        <w:t xml:space="preserve">creating a modular view </w:t>
+      </w:r>
+      <w:r>
+        <w:t xml:space="preserve">to ensure </w:t>
+      </w:r>
+      <w:r>
+        <w:t>the well</w:t>
+      </w:r>
+      <w:r>
+        <w:t>-</w:t>
+      </w:r>
+      <w:r>
+        <w:t>organized</w:t>
+      </w:r>
+      <w:r>
+        <w:t xml:space="preserve"> data storage and management</w:t>
+      </w:r>
+      <w:r>
+        <w:t>.</w:t>
+      </w:r>
+    </w:p>
+    <w:p>
+      <w:pPr>
+        <w:pStyle w:val="Body"/>
+        <w:numPr>
+          <w:ilvl w:val="0"/>
+          <w:numId w:val="19"/>
+        </w:numPr>
+      </w:pPr>
+      <w:r>
+        <w:rPr>
+          <w:b/>
+          <w:bCs/>
+        </w:rPr>
+        <w:t>Project manager</w:t>
+      </w:r>
+      <w:r>
+        <w:rPr>
+          <w:b/>
+          <w:bCs/>
+        </w:rPr>
+        <w:t>s</w:t>
+      </w:r>
+      <w:r>
+        <w:rPr>
+          <w:b/>
+          <w:bCs/>
+        </w:rPr>
+        <w:t xml:space="preserve"> </w:t>
+      </w:r>
+      <w:r>
+        <w:t>ma</w:t>
+      </w:r>
+      <w:r>
+        <w:t>ke</w:t>
+      </w:r>
+      <w:r>
+        <w:t xml:space="preserve"> use</w:t>
+      </w:r>
+      <w:r>
+        <w:t xml:space="preserve"> of the data model view to guarantee that the data structure aligns with the project’s goals and the data architecture remains adaptable to the project’s requirements.</w:t>
+      </w:r>
+    </w:p>
+    <w:p>
+      <w:pPr>
+        <w:pStyle w:val="Ttulo5"/>
+        <w:rPr>
+          <w:b/>
+          <w:bCs/>
+        </w:rPr>
+      </w:pPr>
+      <w:r>
+        <w:rPr>
+          <w:b/>
+          <w:bCs/>
+        </w:rPr>
+        <w:t>Elements, Relations, Properties, and Constraints</w:t>
+      </w:r>
+    </w:p>
+    <w:p>
+      <w:pPr>
+        <w:pStyle w:val="Body"/>
+        <w:rPr>
+          <w:highlight w:val="darkGray"/>
+          <w:lang w:val="pt-PT"/>
+        </w:rPr>
+      </w:pPr>
+      <w:r>
+        <w:rPr>
+          <w:highlight w:val="darkGray"/>
+          <w:lang w:val="pt-PT"/>
+        </w:rPr>
+        <w:t>O que tá nos slides é:</w:t>
+      </w:r>
+    </w:p>
+    <w:p>
+      <w:pPr>
+        <w:pStyle w:val="NormalWeb"/>
+        <w:shd w:val="clear" w:color="auto" w:fill="FFFFFF"/>
+        <w:rPr>
+          <w:sz w:val="4"/>
+          <w:szCs w:val="4"/>
+          <w:highlight w:val="darkGray"/>
+        </w:rPr>
+      </w:pPr>
+      <w:proofErr w:type="spellStart"/>
+      <w:r>
+        <w:rPr>
+          <w:rFonts w:ascii="AndaleMono" w:hAnsi="AndaleMono"/>
+          <w:color w:val="A8CE8C"/>
+          <w:sz w:val="20"/>
+          <w:szCs w:val="13"/>
+          <w:highlight w:val="darkGray"/>
+        </w:rPr>
+        <w:t>Relations</w:t>
+      </w:r>
+      <w:proofErr w:type="spellEnd"/>
+      <w:r>
+        <w:rPr>
+          <w:rFonts w:ascii="AndaleMono" w:hAnsi="AndaleMono"/>
+          <w:color w:val="A8CE8C"/>
+          <w:sz w:val="20"/>
+          <w:szCs w:val="13"/>
+          <w:highlight w:val="darkGray"/>
+        </w:rPr>
+        <w:t xml:space="preserve"> </w:t>
+      </w:r>
+    </w:p>
+    <w:p>
+      <w:pPr>
+        <w:pStyle w:val="NormalWeb"/>
+        <w:numPr>
+          <w:ilvl w:val="0"/>
+          <w:numId w:val="20"/>
+        </w:numPr>
+        <w:shd w:val="clear" w:color="auto" w:fill="FFFFFF"/>
+        <w:rPr>
+          <w:rFonts w:ascii="ArialMT" w:hAnsi="ArialMT"/>
+          <w:sz w:val="26"/>
+          <w:szCs w:val="18"/>
+          <w:highlight w:val="darkGray"/>
+          <w:lang w:val="en-US"/>
+        </w:rPr>
+      </w:pPr>
+      <w:r>
+        <w:rPr>
+          <w:rFonts w:ascii="Calibri" w:hAnsi="Calibri" w:cs="Calibri"/>
+          <w:sz w:val="13"/>
+          <w:szCs w:val="13"/>
+          <w:highlight w:val="darkGray"/>
+          <w:lang w:val="en-US"/>
+        </w:rPr>
+        <w:t>“</w:t>
+      </w:r>
+      <w:r>
+        <w:rPr>
+          <w:rFonts w:ascii="Calibri" w:hAnsi="Calibri" w:cs="Calibri"/>
+          <w:sz w:val="18"/>
+          <w:szCs w:val="18"/>
+          <w:highlight w:val="darkGray"/>
+          <w:lang w:val="en-US"/>
+        </w:rPr>
+        <w:t xml:space="preserve">one-to-one”, “one-to-many”, “many-to-one”, and “many-to-many” relationships, which are associations between data entities. </w:t>
+      </w:r>
+    </w:p>
+    <w:p>
+      <w:pPr>
+        <w:pStyle w:val="NormalWeb"/>
+        <w:numPr>
+          <w:ilvl w:val="0"/>
+          <w:numId w:val="20"/>
+        </w:numPr>
+        <w:shd w:val="clear" w:color="auto" w:fill="FFFFFF"/>
+        <w:rPr>
+          <w:rFonts w:ascii="ArialMT" w:hAnsi="ArialMT"/>
+          <w:sz w:val="26"/>
+          <w:szCs w:val="18"/>
+          <w:highlight w:val="darkGray"/>
+          <w:lang w:val="en-US"/>
+        </w:rPr>
+      </w:pPr>
+      <w:r>
+        <w:rPr>
+          <w:rFonts w:ascii="Calibri" w:hAnsi="Calibri" w:cs="Calibri"/>
+          <w:sz w:val="18"/>
+          <w:szCs w:val="18"/>
+          <w:highlight w:val="darkGray"/>
+          <w:lang w:val="en-US"/>
+        </w:rPr>
+        <w:t>“generalization”</w:t>
+      </w:r>
+      <w:proofErr w:type="gramStart"/>
+      <w:r>
+        <w:rPr>
+          <w:rFonts w:ascii="Calibri" w:hAnsi="Calibri" w:cs="Calibri"/>
+          <w:sz w:val="18"/>
+          <w:szCs w:val="18"/>
+          <w:highlight w:val="darkGray"/>
+          <w:lang w:val="en-US"/>
+        </w:rPr>
+        <w:t>/”specialization</w:t>
+      </w:r>
+      <w:proofErr w:type="gramEnd"/>
+      <w:r>
+        <w:rPr>
+          <w:rFonts w:ascii="Calibri" w:hAnsi="Calibri" w:cs="Calibri"/>
+          <w:sz w:val="18"/>
+          <w:szCs w:val="18"/>
+          <w:highlight w:val="darkGray"/>
+          <w:lang w:val="en-US"/>
+        </w:rPr>
+        <w:t xml:space="preserve">”, which indicate an “is-a” relation between entities. </w:t>
+      </w:r>
+    </w:p>
+    <w:p>
+      <w:pPr>
+        <w:pStyle w:val="NormalWeb"/>
+        <w:numPr>
+          <w:ilvl w:val="0"/>
+          <w:numId w:val="20"/>
+        </w:numPr>
+        <w:shd w:val="clear" w:color="auto" w:fill="FFFFFF"/>
+        <w:rPr>
+          <w:rFonts w:ascii="ArialMT" w:hAnsi="ArialMT"/>
+          <w:sz w:val="26"/>
+          <w:szCs w:val="18"/>
+          <w:highlight w:val="darkGray"/>
+          <w:lang w:val="en-US"/>
+        </w:rPr>
+      </w:pPr>
+      <w:r>
+        <w:rPr>
+          <w:rFonts w:ascii="Calibri" w:hAnsi="Calibri" w:cs="Calibri"/>
+          <w:sz w:val="18"/>
+          <w:szCs w:val="18"/>
+          <w:highlight w:val="darkGray"/>
+          <w:lang w:val="en-US"/>
+        </w:rPr>
+        <w:t xml:space="preserve">“aggregation”, which turns a relationship into an aggregate </w:t>
+      </w:r>
+      <w:proofErr w:type="gramStart"/>
+      <w:r>
+        <w:rPr>
+          <w:rFonts w:ascii="Calibri" w:hAnsi="Calibri" w:cs="Calibri"/>
+          <w:sz w:val="18"/>
+          <w:szCs w:val="18"/>
+          <w:highlight w:val="darkGray"/>
+          <w:lang w:val="en-US"/>
+        </w:rPr>
+        <w:t>entity.</w:t>
+      </w:r>
+      <w:r>
+        <w:rPr>
+          <w:sz w:val="10"/>
+          <w:szCs w:val="10"/>
+          <w:highlight w:val="darkGray"/>
+          <w:lang w:val="en-US"/>
+        </w:rPr>
+        <w:t>“</w:t>
+      </w:r>
+      <w:proofErr w:type="gramEnd"/>
+    </w:p>
+    <w:p>
+      <w:pPr>
+        <w:pStyle w:val="NormalWeb"/>
+        <w:shd w:val="clear" w:color="auto" w:fill="FFFFFF"/>
+        <w:rPr>
+          <w:sz w:val="6"/>
+          <w:szCs w:val="6"/>
+          <w:highlight w:val="darkGray"/>
+        </w:rPr>
+      </w:pPr>
+      <w:proofErr w:type="spellStart"/>
+      <w:r>
+        <w:rPr>
+          <w:rFonts w:ascii="AndaleMono" w:hAnsi="AndaleMono"/>
+          <w:color w:val="A8CE8C"/>
+          <w:sz w:val="22"/>
+          <w:szCs w:val="15"/>
+          <w:highlight w:val="darkGray"/>
+        </w:rPr>
+        <w:t>Constraints</w:t>
+      </w:r>
+      <w:proofErr w:type="spellEnd"/>
+      <w:r>
+        <w:rPr>
+          <w:rFonts w:ascii="AndaleMono" w:hAnsi="AndaleMono"/>
+          <w:color w:val="A8CE8C"/>
+          <w:sz w:val="22"/>
+          <w:szCs w:val="15"/>
+          <w:highlight w:val="darkGray"/>
+        </w:rPr>
+        <w:t xml:space="preserve"> </w:t>
+      </w:r>
+    </w:p>
+    <w:p>
+      <w:pPr>
+        <w:pStyle w:val="NormalWeb"/>
+        <w:shd w:val="clear" w:color="auto" w:fill="FFFFFF"/>
+        <w:ind w:firstLine="720"/>
+        <w:rPr>
+          <w:sz w:val="6"/>
+          <w:szCs w:val="6"/>
+          <w:lang w:val="en-US"/>
+        </w:rPr>
+      </w:pPr>
+      <w:r>
+        <w:rPr>
+          <w:rFonts w:ascii="ArialMT" w:hAnsi="ArialMT"/>
+          <w:sz w:val="22"/>
+          <w:szCs w:val="15"/>
+          <w:highlight w:val="darkGray"/>
+          <w:lang w:val="en-US"/>
+        </w:rPr>
+        <w:t xml:space="preserve">• </w:t>
+      </w:r>
+      <w:r>
+        <w:rPr>
+          <w:rFonts w:ascii="Calibri" w:hAnsi="Calibri" w:cs="Calibri"/>
+          <w:sz w:val="15"/>
+          <w:szCs w:val="15"/>
+          <w:highlight w:val="darkGray"/>
+          <w:lang w:val="en-US"/>
+        </w:rPr>
+        <w:t>Normalization may impose restrictions on intra and inter-entity dependencies.</w:t>
+      </w:r>
+      <w:r>
+        <w:rPr>
+          <w:rFonts w:ascii="Calibri" w:hAnsi="Calibri" w:cs="Calibri"/>
+          <w:sz w:val="15"/>
+          <w:szCs w:val="15"/>
+          <w:lang w:val="en-US"/>
+        </w:rPr>
+        <w:t xml:space="preserve"> </w:t>
+      </w:r>
+    </w:p>
+    <w:p>
+      <w:pPr>
+        <w:pStyle w:val="Body"/>
+      </w:pPr>
+      <w:r>
+        <w:t xml:space="preserve">The elements of the data model view </w:t>
+      </w:r>
+      <w:r>
+        <w:t xml:space="preserve">are </w:t>
+      </w:r>
+      <w:r>
+        <w:t>data entities which in this project are users, games, ratings</w:t>
+      </w:r>
+      <w:r>
+        <w:t xml:space="preserve"> and</w:t>
+      </w:r>
+      <w:r>
+        <w:t xml:space="preserve"> opinions</w:t>
+      </w:r>
+      <w:r>
+        <w:t xml:space="preserve"> (type, category e buy tb </w:t>
+      </w:r>
+      <w:proofErr w:type="spellStart"/>
+      <w:r>
+        <w:t>são</w:t>
+      </w:r>
+      <w:proofErr w:type="spellEnd"/>
+      <w:r>
+        <w:t xml:space="preserve"> entities</w:t>
+      </w:r>
+      <w:r>
+        <w:t xml:space="preserve">? </w:t>
+      </w:r>
+      <w:r>
+        <w:rPr>
+          <w:lang w:val="pt-PT"/>
+        </w:rPr>
+        <w:t xml:space="preserve">Ou seja, todos os dentro do </w:t>
+      </w:r>
+      <w:proofErr w:type="spellStart"/>
+      <w:r>
+        <w:rPr>
+          <w:lang w:val="pt-PT"/>
+        </w:rPr>
+        <w:t>models</w:t>
+      </w:r>
+      <w:proofErr w:type="spellEnd"/>
+      <w:r>
+        <w:rPr>
+          <w:lang w:val="pt-PT"/>
+        </w:rPr>
+        <w:t xml:space="preserve">?). </w:t>
+      </w:r>
+      <w:r>
+        <w:t>These entities represent real word objects within a system</w:t>
+      </w:r>
+      <w:r>
+        <w:t xml:space="preserve"> and encapsulates specific information for the application. </w:t>
+      </w:r>
+      <w:r>
+        <w:t>They have the following relations between each other:</w:t>
+      </w:r>
+    </w:p>
+    <w:p>
+      <w:pPr>
+        <w:pStyle w:val="Body"/>
+        <w:numPr>
+          <w:ilvl w:val="0"/>
+          <w:numId w:val="21"/>
+        </w:numPr>
+      </w:pPr>
+      <w:r>
+        <w:rPr>
+          <w:b/>
+          <w:bCs/>
+        </w:rPr>
+        <w:t>Users:</w:t>
+      </w:r>
+      <w:r>
+        <w:rPr>
+          <w:b/>
+          <w:bCs/>
+        </w:rPr>
+        <w:t xml:space="preserve"> </w:t>
+      </w:r>
+      <w:r>
+        <w:t xml:space="preserve">have </w:t>
+      </w:r>
+      <w:r>
+        <w:t xml:space="preserve">a </w:t>
+      </w:r>
+      <w:r>
+        <w:t xml:space="preserve">relation one to many with </w:t>
+      </w:r>
+      <w:r>
+        <w:t>‘</w:t>
+      </w:r>
+      <w:r>
+        <w:t>cart</w:t>
+      </w:r>
+      <w:r>
+        <w:t>’</w:t>
+      </w:r>
+      <w:r>
+        <w:t xml:space="preserve"> </w:t>
+      </w:r>
+      <w:r>
+        <w:t>(a shopping cart with references to many games)</w:t>
+      </w:r>
+      <w:r>
+        <w:t xml:space="preserve">, many to many with </w:t>
+      </w:r>
+      <w:r>
+        <w:t>‘</w:t>
+      </w:r>
+      <w:r>
+        <w:t>followers</w:t>
+      </w:r>
+      <w:r>
+        <w:t>’</w:t>
+      </w:r>
+      <w:r>
+        <w:t xml:space="preserve"> and </w:t>
+      </w:r>
+      <w:r>
+        <w:t>‘</w:t>
+      </w:r>
+      <w:r>
+        <w:t>following</w:t>
+      </w:r>
+      <w:r>
+        <w:t>’ (both referring to other users)</w:t>
+      </w:r>
+      <w:r>
+        <w:t xml:space="preserve"> and </w:t>
+      </w:r>
+      <w:r>
+        <w:t xml:space="preserve">a </w:t>
+      </w:r>
+      <w:proofErr w:type="gramStart"/>
+      <w:r>
+        <w:t>one to one</w:t>
+      </w:r>
+      <w:proofErr w:type="gramEnd"/>
+      <w:r>
+        <w:t xml:space="preserve"> </w:t>
+      </w:r>
+      <w:r>
+        <w:t xml:space="preserve">relationship </w:t>
+      </w:r>
+      <w:r>
+        <w:t xml:space="preserve">with wish list </w:t>
+      </w:r>
+      <w:r>
+        <w:t>(</w:t>
+      </w:r>
+      <w:r>
+        <w:t>which references games</w:t>
+      </w:r>
+      <w:r>
+        <w:t>)</w:t>
+      </w:r>
+      <w:r>
+        <w:t>.</w:t>
+      </w:r>
+    </w:p>
+    <w:p>
+      <w:pPr>
+        <w:pStyle w:val="Body"/>
+        <w:numPr>
+          <w:ilvl w:val="0"/>
+          <w:numId w:val="21"/>
+        </w:numPr>
+      </w:pPr>
+      <w:r>
+        <w:rPr>
+          <w:b/>
+          <w:bCs/>
+        </w:rPr>
+        <w:lastRenderedPageBreak/>
+        <w:t>Ratings:</w:t>
+      </w:r>
+      <w:r>
+        <w:t xml:space="preserve"> </w:t>
+      </w:r>
+      <w:r>
+        <w:t>relation</w:t>
+      </w:r>
+      <w:r>
+        <w:t xml:space="preserve"> one to one with the user and x to x with opinion (</w:t>
+      </w:r>
+      <w:proofErr w:type="spellStart"/>
+      <w:r>
+        <w:t>nao</w:t>
+      </w:r>
+      <w:proofErr w:type="spellEnd"/>
+      <w:r>
+        <w:t xml:space="preserve"> me </w:t>
+      </w:r>
+      <w:proofErr w:type="spellStart"/>
+      <w:r>
+        <w:t>lembro</w:t>
+      </w:r>
+      <w:proofErr w:type="spellEnd"/>
+      <w:r>
+        <w:t xml:space="preserve"> o que é a opinion </w:t>
+      </w:r>
+      <w:proofErr w:type="spellStart"/>
+      <w:r>
+        <w:t>foste</w:t>
+      </w:r>
+      <w:proofErr w:type="spellEnd"/>
+      <w:r>
+        <w:t xml:space="preserve"> </w:t>
+      </w:r>
+      <w:proofErr w:type="spellStart"/>
+      <w:r>
+        <w:t>tu</w:t>
+      </w:r>
+      <w:proofErr w:type="spellEnd"/>
+      <w:r>
+        <w:t xml:space="preserve"> que </w:t>
+      </w:r>
+      <w:proofErr w:type="spellStart"/>
+      <w:r>
+        <w:t>fizeste</w:t>
+      </w:r>
+      <w:proofErr w:type="spellEnd"/>
+      <w:r>
+        <w:t xml:space="preserve"> Daniel </w:t>
+      </w:r>
+      <w:proofErr w:type="gramStart"/>
+      <w:r>
+        <w:t>:) )</w:t>
+      </w:r>
+      <w:proofErr w:type="gramEnd"/>
+      <w:r>
+        <w:t>.</w:t>
+      </w:r>
+    </w:p>
+    <w:p>
+      <w:pPr>
+        <w:pStyle w:val="Body"/>
+        <w:numPr>
+          <w:ilvl w:val="0"/>
+          <w:numId w:val="21"/>
+        </w:numPr>
+      </w:pPr>
+      <w:r>
+        <w:rPr>
+          <w:b/>
+          <w:bCs/>
+        </w:rPr>
+        <w:t>Opinions:</w:t>
+      </w:r>
+      <w:r>
+        <w:t xml:space="preserve"> </w:t>
+      </w:r>
+      <w:r>
+        <w:t>relation one to one with user.</w:t>
+      </w:r>
+    </w:p>
+    <w:p>
+      <w:pPr>
+        <w:pStyle w:val="Body"/>
+        <w:numPr>
+          <w:ilvl w:val="0"/>
+          <w:numId w:val="21"/>
+        </w:numPr>
+      </w:pPr>
+      <w:r>
+        <w:rPr>
+          <w:b/>
+          <w:bCs/>
+        </w:rPr>
+        <w:t>Games:</w:t>
+      </w:r>
+      <w:r>
+        <w:t xml:space="preserve"> </w:t>
+      </w:r>
+      <w:r>
+        <w:t>relation</w:t>
+      </w:r>
+      <w:r>
+        <w:t xml:space="preserve"> one to many with ratings.</w:t>
+      </w:r>
+    </w:p>
+    <w:p>
+      <w:pPr>
+        <w:pStyle w:val="Body"/>
+        <w:ind w:left="360"/>
+        <w:rPr>
+          <w:lang w:val="pt-PT"/>
+        </w:rPr>
+      </w:pPr>
+      <w:r>
+        <w:rPr>
+          <w:lang w:val="pt-PT"/>
+        </w:rPr>
+        <w:t>Falta ver se há agregações acho</w:t>
+      </w:r>
+    </w:p>
+    <w:p>
+      <w:pPr>
+        <w:pStyle w:val="Body"/>
+        <w:ind w:left="360"/>
+      </w:pPr>
+      <w:r>
+        <w:t>Certain</w:t>
+      </w:r>
+      <w:r>
+        <w:t xml:space="preserve"> entities</w:t>
+      </w:r>
+      <w:r>
+        <w:t>, such as ‘ratings’ and ‘opinions’</w:t>
+      </w:r>
+      <w:r>
+        <w:t xml:space="preserve"> </w:t>
+      </w:r>
+      <w:r>
+        <w:t>impose</w:t>
+      </w:r>
+      <w:r>
+        <w:t xml:space="preserve"> constraints </w:t>
+      </w:r>
+      <w:r>
+        <w:t>such as limiting</w:t>
+      </w:r>
+      <w:r>
+        <w:t xml:space="preserve"> </w:t>
+      </w:r>
+      <w:proofErr w:type="spellStart"/>
+      <w:r>
+        <w:t>the</w:t>
+      </w:r>
+      <w:proofErr w:type="spellEnd"/>
+      <w:r>
+        <w:t xml:space="preserve"> </w:t>
+      </w:r>
+      <w:r>
+        <w:t>length of the message to 5000 characters.</w:t>
+      </w:r>
+    </w:p>
+    <w:p>
+      <w:pPr>
+        <w:pStyle w:val="Ttulo5"/>
+        <w:rPr>
+          <w:b/>
+          <w:bCs/>
+        </w:rPr>
+      </w:pPr>
+      <w:r>
+        <w:rPr>
+          <w:b/>
+          <w:bCs/>
+        </w:rPr>
+        <w:t>Language(s) to Model/Represent Conforming Views</w:t>
+      </w:r>
+    </w:p>
+    <w:p>
+      <w:pPr>
+        <w:pStyle w:val="Ttulo5"/>
+        <w:rPr>
+          <w:b/>
+          <w:bCs/>
+        </w:rPr>
+      </w:pPr>
+      <w:r>
+        <w:rPr>
+          <w:b/>
+          <w:bCs/>
+        </w:rPr>
+        <w:t>Applicable Evaluation/Analysis Techniques and Consistency/Completeness Criteria</w:t>
+      </w:r>
+    </w:p>
+    <w:p>
+      <w:pPr>
+        <w:pStyle w:val="Ttulo5"/>
+        <w:rPr>
+          <w:b/>
+          <w:bCs/>
+        </w:rPr>
+      </w:pPr>
+      <w:r>
+        <w:rPr>
+          <w:b/>
+          <w:bCs/>
+        </w:rPr>
+        <w:t>Viewpoint Source</w:t>
+      </w:r>
+    </w:p>
+    <w:p>
+      <w:pPr>
+        <w:pStyle w:val="Body"/>
+      </w:pPr>
+    </w:p>
+    <w:p>
+      <w:pPr>
+        <w:pStyle w:val="Ttulo3"/>
+      </w:pPr>
+      <w:bookmarkStart w:id="43" w:name="_Toc64867651"/>
+      <w:bookmarkStart w:id="44" w:name="_Toc87146862"/>
+      <w:bookmarkStart w:id="45" w:name="_Toc126922695"/>
+      <w:r>
+        <w:t>C&amp;C View</w:t>
+      </w:r>
+    </w:p>
+    <w:p>
+      <w:pPr>
         <w:pStyle w:val="Ttulo4"/>
+      </w:pPr>
+      <w:r>
+        <w:rPr>
+          <w:highlight w:val="yellow"/>
+        </w:rPr>
+        <w:t>Client-Server</w:t>
+      </w:r>
+      <w:r>
+        <w:t xml:space="preserve"> Viewpoint</w:t>
+      </w:r>
+      <w:bookmarkEnd w:id="43"/>
+      <w:bookmarkEnd w:id="44"/>
+      <w:r>
+        <w:t xml:space="preserve"> Definition</w:t>
+      </w:r>
+      <w:bookmarkEnd w:id="45"/>
+    </w:p>
+    <w:p>
+      <w:pPr>
+        <w:pStyle w:val="Ttulo5"/>
+        <w:rPr>
+          <w:b/>
+          <w:bCs/>
+        </w:rPr>
       </w:pPr>
       <w:bookmarkStart w:id="46" w:name="_Toc64867652"/>
       <w:bookmarkStart w:id="47" w:name="_Toc87146863"/>
       <w:bookmarkStart w:id="48" w:name="_Toc126922696"/>
       <w:r>
-        <w:lastRenderedPageBreak/>
+        <w:rPr>
+          <w:b/>
+          <w:bCs/>
+        </w:rPr>
         <w:t>Abstract</w:t>
       </w:r>
       <w:bookmarkEnd w:id="46"/>
@@ -10681,124 +12376,130 @@
     <w:p>
       <w:pPr>
         <w:pStyle w:val="Body"/>
-      </w:pPr>
-      <w:r>
         <w:rPr>
           <w:highlight w:val="yellow"/>
-        </w:rPr>
+          <w:lang w:val="pt-PT"/>
+        </w:rPr>
+      </w:pPr>
+      <w:r>
+        <w:rPr>
+          <w:lang w:val="pt-PT"/>
+        </w:rPr>
+        <w:t>F</w:t>
+      </w:r>
+      <w:r>
+        <w:rPr>
+          <w:lang w:val="pt-PT"/>
+        </w:rPr>
+        <w:t xml:space="preserve">eito </w:t>
+      </w:r>
+      <w:proofErr w:type="spellStart"/>
+      <w:r>
+        <w:rPr>
+          <w:lang w:val="pt-PT"/>
+        </w:rPr>
+        <w:t>by</w:t>
+      </w:r>
+      <w:proofErr w:type="spellEnd"/>
+      <w:r>
+        <w:rPr>
+          <w:lang w:val="pt-PT"/>
+        </w:rPr>
+        <w:t xml:space="preserve"> Ana </w:t>
+      </w:r>
+      <w:proofErr w:type="spellStart"/>
+      <w:r>
+        <w:rPr>
+          <w:lang w:val="pt-PT"/>
+        </w:rPr>
+        <w:t>please</w:t>
+      </w:r>
+      <w:proofErr w:type="spellEnd"/>
+      <w:r>
+        <w:rPr>
+          <w:lang w:val="pt-PT"/>
+        </w:rPr>
+        <w:t xml:space="preserve"> vejam </w:t>
+      </w:r>
+      <w:r>
+        <w:sym w:font="Wingdings" w:char="F04A"/>
+      </w:r>
+    </w:p>
+    <w:p>
+      <w:pPr>
+        <w:pStyle w:val="Body"/>
+      </w:pPr>
+      <w:r>
         <w:t xml:space="preserve">The client-server viewpoint offers a structured approach to </w:t>
       </w:r>
       <w:r>
-        <w:rPr>
-          <w:highlight w:val="yellow"/>
-        </w:rPr>
         <w:t>manage</w:t>
       </w:r>
       <w:r>
-        <w:rPr>
-          <w:highlight w:val="yellow"/>
-        </w:rPr>
         <w:t xml:space="preserve"> shared resources and services </w:t>
       </w:r>
       <w:r>
-        <w:rPr>
-          <w:highlight w:val="yellow"/>
-        </w:rPr>
         <w:t xml:space="preserve">in a distributed environment. It serves to </w:t>
       </w:r>
       <w:r>
-        <w:rPr>
-          <w:highlight w:val="yellow"/>
-        </w:rPr>
         <w:t>separat</w:t>
       </w:r>
       <w:r>
-        <w:rPr>
-          <w:highlight w:val="yellow"/>
-        </w:rPr>
         <w:t>e</w:t>
       </w:r>
       <w:r>
-        <w:rPr>
-          <w:highlight w:val="yellow"/>
-        </w:rPr>
         <w:t xml:space="preserve"> client applications from service</w:t>
       </w:r>
       <w:r>
-        <w:rPr>
-          <w:highlight w:val="yellow"/>
-        </w:rPr>
         <w:t xml:space="preserve"> implementations,</w:t>
       </w:r>
       <w:r>
-        <w:rPr>
-          <w:highlight w:val="yellow"/>
-        </w:rPr>
         <w:t xml:space="preserve"> allowing for a clear and well-</w:t>
       </w:r>
       <w:r>
-        <w:rPr>
-          <w:highlight w:val="yellow"/>
-        </w:rPr>
         <w:t>organized</w:t>
       </w:r>
       <w:r>
-        <w:rPr>
-          <w:highlight w:val="yellow"/>
-        </w:rPr>
         <w:t xml:space="preserve"> system design </w:t>
       </w:r>
       <w:r>
-        <w:rPr>
-          <w:highlight w:val="yellow"/>
-        </w:rPr>
         <w:t>that promotes</w:t>
       </w:r>
       <w:r>
-        <w:rPr>
-          <w:highlight w:val="yellow"/>
-        </w:rPr>
         <w:t xml:space="preserve"> modifiability, scalability</w:t>
       </w:r>
       <w:r>
-        <w:rPr>
-          <w:highlight w:val="yellow"/>
-        </w:rPr>
         <w:t>, security</w:t>
       </w:r>
       <w:r>
-        <w:rPr>
-          <w:highlight w:val="yellow"/>
-        </w:rPr>
         <w:t xml:space="preserve"> and</w:t>
       </w:r>
       <w:r>
-        <w:rPr>
-          <w:highlight w:val="yellow"/>
-        </w:rPr>
         <w:t xml:space="preserve"> other crucial factors</w:t>
       </w:r>
       <w:r>
-        <w:rPr>
-          <w:highlight w:val="yellow"/>
-        </w:rPr>
         <w:t>.</w:t>
       </w:r>
       <w:r>
-        <w:t xml:space="preserve"> Feito by Ana </w:t>
-      </w:r>
-      <w:r>
-        <w:sym w:font="Wingdings" w:char="F04A"/>
-      </w:r>
-    </w:p>
-    <w:p>
-      <w:pPr>
-        <w:pStyle w:val="Ttulo4"/>
+        <w:t xml:space="preserve"> </w:t>
+      </w:r>
+    </w:p>
+    <w:p>
+      <w:pPr>
+        <w:pStyle w:val="Ttulo5"/>
+        <w:rPr>
+          <w:b/>
+          <w:bCs/>
+        </w:rPr>
       </w:pPr>
       <w:bookmarkStart w:id="49" w:name="_Toc64867653"/>
       <w:bookmarkStart w:id="50" w:name="_Toc87146864"/>
       <w:bookmarkStart w:id="51" w:name="_Toc126922697"/>
       <w:r>
+        <w:rPr>
+          <w:b/>
+          <w:bCs/>
+        </w:rPr>
         <w:t>Stakeholders and Their Concerns Addressed</w:t>
       </w:r>
       <w:bookmarkEnd w:id="49"/>
@@ -10810,40 +12511,24 @@
         <w:pStyle w:val="Body"/>
       </w:pPr>
       <w:r>
-        <w:rPr>
-          <w:highlight w:val="yellow"/>
-        </w:rPr>
         <w:t>This</w:t>
       </w:r>
       <w:r>
-        <w:rPr>
-          <w:highlight w:val="yellow"/>
-        </w:rPr>
         <w:t xml:space="preserve"> viewpoint </w:t>
       </w:r>
       <w:r>
-        <w:rPr>
-          <w:highlight w:val="yellow"/>
-        </w:rPr>
         <w:t>involves several stakeholders, each with distinct concerns crucial to the successful operation of the system.</w:t>
       </w:r>
       <w:r>
-        <w:rPr>
-          <w:highlight w:val="yellow"/>
-        </w:rPr>
         <w:t xml:space="preserve"> These stakeholders include security engineers, developers, project managers and maintainers</w:t>
       </w:r>
       <w:r>
-        <w:rPr>
-          <w:highlight w:val="yellow"/>
-        </w:rPr>
         <w:t xml:space="preserve">. </w:t>
       </w:r>
       <w:r>
         <w:rPr>
           <w:b/>
           <w:bCs/>
-          <w:highlight w:val="yellow"/>
         </w:rPr>
         <w:t>S</w:t>
       </w:r>
@@ -10851,250 +12536,161 @@
         <w:rPr>
           <w:b/>
           <w:bCs/>
-          <w:highlight w:val="yellow"/>
         </w:rPr>
         <w:t>ecurity engineers</w:t>
       </w:r>
       <w:r>
-        <w:rPr>
-          <w:highlight w:val="yellow"/>
-        </w:rPr>
         <w:t xml:space="preserve"> </w:t>
       </w:r>
       <w:r>
-        <w:rPr>
-          <w:highlight w:val="yellow"/>
-        </w:rPr>
         <w:t>play a crucial role in ensuring the</w:t>
       </w:r>
       <w:r>
-        <w:rPr>
-          <w:highlight w:val="yellow"/>
-        </w:rPr>
         <w:t xml:space="preserve"> integrity, confidentiality and availability of the system</w:t>
       </w:r>
       <w:r>
-        <w:rPr>
-          <w:highlight w:val="yellow"/>
-        </w:rPr>
         <w:t xml:space="preserve">, </w:t>
       </w:r>
       <w:r>
-        <w:rPr>
-          <w:highlight w:val="yellow"/>
-        </w:rPr>
         <w:t xml:space="preserve">focusing on protecting </w:t>
       </w:r>
       <w:r>
-        <w:rPr>
-          <w:highlight w:val="yellow"/>
-        </w:rPr>
         <w:t xml:space="preserve">it </w:t>
       </w:r>
       <w:r>
-        <w:rPr>
-          <w:highlight w:val="yellow"/>
-        </w:rPr>
         <w:t>against several vulnerabilities and potential attacks</w:t>
       </w:r>
       <w:r>
-        <w:rPr>
-          <w:highlight w:val="yellow"/>
-        </w:rPr>
         <w:t>, safeguarding the overall security</w:t>
       </w:r>
       <w:r>
-        <w:rPr>
-          <w:highlight w:val="yellow"/>
-        </w:rPr>
         <w:t xml:space="preserve"> of the system</w:t>
       </w:r>
       <w:r>
-        <w:rPr>
-          <w:highlight w:val="yellow"/>
-        </w:rPr>
         <w:t>.</w:t>
       </w:r>
       <w:r>
-        <w:rPr>
-          <w:highlight w:val="yellow"/>
-        </w:rPr>
         <w:t xml:space="preserve"> </w:t>
       </w:r>
       <w:r>
         <w:rPr>
           <w:b/>
           <w:bCs/>
-          <w:highlight w:val="yellow"/>
-        </w:rPr>
-        <w:t>D</w:t>
+        </w:rPr>
+        <w:t>Application software developers</w:t>
+      </w:r>
+      <w:r>
+        <w:t xml:space="preserve"> </w:t>
+      </w:r>
+      <w:r>
+        <w:t xml:space="preserve">not only </w:t>
+      </w:r>
+      <w:r>
+        <w:t xml:space="preserve">prioritize </w:t>
+      </w:r>
+      <w:r>
+        <w:t>creating a structured and modular architecture so the system is effectively organized and supports scalability</w:t>
+      </w:r>
+      <w:r>
+        <w:t xml:space="preserve"> but also facilitating easier maintenance, updates and scalability. </w:t>
+      </w:r>
+      <w:r>
+        <w:lastRenderedPageBreak/>
+        <w:t>P</w:t>
       </w:r>
       <w:r>
         <w:rPr>
           <w:b/>
           <w:bCs/>
-          <w:highlight w:val="yellow"/>
-        </w:rPr>
-        <w:t>evelopers</w:t>
-      </w:r>
-      <w:r>
-        <w:rPr>
-          <w:highlight w:val="yellow"/>
-        </w:rPr>
-        <w:t xml:space="preserve"> </w:t>
-      </w:r>
-      <w:r>
-        <w:rPr>
-          <w:highlight w:val="yellow"/>
-        </w:rPr>
-        <w:t xml:space="preserve">not only </w:t>
-      </w:r>
-      <w:r>
-        <w:rPr>
-          <w:highlight w:val="yellow"/>
-        </w:rPr>
-        <w:t xml:space="preserve">prioritize </w:t>
-      </w:r>
-      <w:r>
-        <w:rPr>
-          <w:highlight w:val="yellow"/>
-        </w:rPr>
-        <w:t>creating a structured and modular architecture so the system is effectively organized and supports scalability</w:t>
-      </w:r>
-      <w:r>
-        <w:rPr>
-          <w:highlight w:val="yellow"/>
-        </w:rPr>
-        <w:t xml:space="preserve"> but also facilitating easier maintenance, updates and scalability. P</w:t>
+        </w:rPr>
+        <w:t xml:space="preserve">roject managers </w:t>
+      </w:r>
+      <w:r>
+        <w:t xml:space="preserve">act like intermediaries between clients and servers, so they benefit from the clear separation of concerns. This separation enhances project planning, contributing to </w:t>
+      </w:r>
+      <w:r>
+        <w:t xml:space="preserve">defining timelines </w:t>
+      </w:r>
+      <w:r>
+        <w:t>for deliveries and budget constraints</w:t>
+      </w:r>
+      <w:r>
+        <w:t xml:space="preserve">. </w:t>
       </w:r>
       <w:r>
         <w:rPr>
           <w:b/>
           <w:bCs/>
-          <w:highlight w:val="yellow"/>
-        </w:rPr>
-        <w:t xml:space="preserve">roject managers </w:t>
-      </w:r>
-      <w:r>
-        <w:rPr>
-          <w:highlight w:val="yellow"/>
-        </w:rPr>
-        <w:t xml:space="preserve">act like intermediaries between clients and servers, so they benefit from the clear separation of concerns. This separation enhances project planning, contributing to </w:t>
-      </w:r>
-      <w:r>
-        <w:rPr>
-          <w:highlight w:val="yellow"/>
-        </w:rPr>
-        <w:t xml:space="preserve">defining timelines </w:t>
-      </w:r>
-      <w:r>
-        <w:rPr>
-          <w:highlight w:val="yellow"/>
-        </w:rPr>
-        <w:t>for deliveries and budget constraints</w:t>
-      </w:r>
-      <w:r>
-        <w:rPr>
-          <w:highlight w:val="yellow"/>
-        </w:rPr>
-        <w:t xml:space="preserve">. </w:t>
+        </w:rPr>
+        <w:t>M</w:t>
       </w:r>
       <w:r>
         <w:rPr>
           <w:b/>
           <w:bCs/>
-          <w:highlight w:val="yellow"/>
-        </w:rPr>
-        <w:t>M</w:t>
-      </w:r>
-      <w:r>
+        </w:rPr>
+        <w:t>aintainers</w:t>
+      </w:r>
+      <w:r>
+        <w:t>,</w:t>
+      </w:r>
+      <w:r>
+        <w:t xml:space="preserve"> </w:t>
+      </w:r>
+      <w:r>
+        <w:t>responsible for code updates and bug</w:t>
+      </w:r>
+      <w:r>
+        <w:t xml:space="preserve"> fixes</w:t>
+      </w:r>
+      <w:r>
+        <w:t>,</w:t>
+      </w:r>
+      <w:r>
+        <w:t xml:space="preserve"> </w:t>
+      </w:r>
+      <w:r>
+        <w:t>appreciate well-organized system designs, being useful for</w:t>
+      </w:r>
+      <w:r>
+        <w:t xml:space="preserve"> modifications without causing </w:t>
+      </w:r>
+      <w:r>
+        <w:t xml:space="preserve">unintended </w:t>
+      </w:r>
+      <w:r>
+        <w:t>effects on the client side</w:t>
+      </w:r>
+      <w:r>
+        <w:t>.</w:t>
+      </w:r>
+    </w:p>
+    <w:p>
+      <w:pPr>
+        <w:pStyle w:val="Body"/>
+      </w:pPr>
+    </w:p>
+    <w:p>
+      <w:pPr>
+        <w:pStyle w:val="Body"/>
+      </w:pPr>
+    </w:p>
+    <w:p>
+      <w:pPr>
+        <w:pStyle w:val="Ttulo5"/>
         <w:rPr>
           <w:b/>
           <w:bCs/>
-          <w:highlight w:val="yellow"/>
-        </w:rPr>
-        <w:t>aintainers</w:t>
-      </w:r>
-      <w:r>
-        <w:rPr>
-          <w:highlight w:val="yellow"/>
-        </w:rPr>
-        <w:t>,</w:t>
-      </w:r>
-      <w:r>
-        <w:rPr>
-          <w:highlight w:val="yellow"/>
-        </w:rPr>
-        <w:t xml:space="preserve"> </w:t>
-      </w:r>
-      <w:r>
-        <w:rPr>
-          <w:highlight w:val="yellow"/>
-        </w:rPr>
-        <w:t>responsible for code updates and bug</w:t>
-      </w:r>
-      <w:r>
-        <w:rPr>
-          <w:highlight w:val="yellow"/>
-        </w:rPr>
-        <w:t xml:space="preserve"> fixes</w:t>
-      </w:r>
-      <w:r>
-        <w:rPr>
-          <w:highlight w:val="yellow"/>
-        </w:rPr>
-        <w:t>,</w:t>
-      </w:r>
-      <w:r>
-        <w:rPr>
-          <w:highlight w:val="yellow"/>
-        </w:rPr>
-        <w:t xml:space="preserve"> </w:t>
-      </w:r>
-      <w:r>
-        <w:rPr>
-          <w:highlight w:val="yellow"/>
-        </w:rPr>
-        <w:t>appreciate well-organized system designs, being useful for</w:t>
-      </w:r>
-      <w:r>
-        <w:rPr>
-          <w:highlight w:val="yellow"/>
-        </w:rPr>
-        <w:t xml:space="preserve"> modifications without causing </w:t>
-      </w:r>
-      <w:r>
-        <w:rPr>
-          <w:highlight w:val="yellow"/>
-        </w:rPr>
-        <w:t xml:space="preserve">unintended </w:t>
-      </w:r>
-      <w:r>
-        <w:rPr>
-          <w:highlight w:val="yellow"/>
-        </w:rPr>
-        <w:t>effects on the client side</w:t>
-      </w:r>
-    </w:p>
-    <w:p>
-      <w:pPr>
-        <w:pStyle w:val="Body"/>
-      </w:pPr>
-    </w:p>
-    <w:p>
-      <w:pPr>
-        <w:pStyle w:val="Body"/>
-      </w:pPr>
-    </w:p>
-    <w:p>
-      <w:pPr>
-        <w:pStyle w:val="Ttulo4"/>
+        </w:rPr>
       </w:pPr>
       <w:bookmarkStart w:id="52" w:name="_Toc64867654"/>
       <w:bookmarkStart w:id="53" w:name="_Toc87146865"/>
       <w:bookmarkStart w:id="54" w:name="_Toc126922698"/>
       <w:r>
-        <w:lastRenderedPageBreak/>
+        <w:rPr>
+          <w:b/>
+          <w:bCs/>
+        </w:rPr>
         <w:t>Elements, Relations, Properties, and Constraints</w:t>
       </w:r>
       <w:bookmarkEnd w:id="52"/>
@@ -11103,12 +12699,39 @@
     </w:p>
     <w:p>
       <w:pPr>
-        <w:pStyle w:val="Ttulo4"/>
+        <w:pStyle w:val="Body"/>
+      </w:pPr>
+    </w:p>
+    <w:p>
+      <w:pPr>
+        <w:pStyle w:val="Body"/>
+      </w:pPr>
+      <w:r>
+        <w:rPr>
+          <w:rFonts w:ascii="Arial" w:hAnsi="Arial" w:cs="Arial"/>
+          <w:sz w:val="16"/>
+          <w:szCs w:val="16"/>
+        </w:rPr>
+        <w:t>Elements of the module decomposition viewpoint are modules, which are units of implementation that provide defined functionality.  Modules are hierarchically decomposable; hence, the relation is “is-part-of.”  Properties of elements include their names, the functionality assigned to them (including a statement of the quality attributes associated with that functionality), and their software-to-software interfaces.  The module properties may include requirements allocation, supporting requirements traceability.</w:t>
+      </w:r>
+    </w:p>
+    <w:p>
+      <w:pPr>
+        <w:pStyle w:val="Ttulo5"/>
+        <w:rPr>
+          <w:b/>
+          <w:bCs/>
+        </w:rPr>
       </w:pPr>
       <w:bookmarkStart w:id="55" w:name="_Toc64867655"/>
       <w:bookmarkStart w:id="56" w:name="_Toc87146866"/>
       <w:bookmarkStart w:id="57" w:name="_Toc126922699"/>
       <w:r>
+        <w:rPr>
+          <w:b/>
+          <w:bCs/>
+        </w:rPr>
+        <w:lastRenderedPageBreak/>
         <w:t>Language(s) to Model/Represent Conforming Views</w:t>
       </w:r>
       <w:bookmarkEnd w:id="55"/>
@@ -11117,12 +12740,20 @@
     </w:p>
     <w:p>
       <w:pPr>
-        <w:pStyle w:val="Ttulo4"/>
+        <w:pStyle w:val="Ttulo5"/>
+        <w:rPr>
+          <w:b/>
+          <w:bCs/>
+        </w:rPr>
       </w:pPr>
       <w:bookmarkStart w:id="58" w:name="_Toc64867656"/>
       <w:bookmarkStart w:id="59" w:name="_Toc87146867"/>
       <w:bookmarkStart w:id="60" w:name="_Toc126922700"/>
       <w:r>
+        <w:rPr>
+          <w:b/>
+          <w:bCs/>
+        </w:rPr>
         <w:t>Applicable Evaluation/Analysis Techniques and Consistency/Completeness Criteria</w:t>
       </w:r>
       <w:bookmarkEnd w:id="58"/>
@@ -11131,12 +12762,20 @@
     </w:p>
     <w:p>
       <w:pPr>
-        <w:pStyle w:val="Ttulo4"/>
+        <w:pStyle w:val="Ttulo5"/>
+        <w:rPr>
+          <w:b/>
+          <w:bCs/>
+        </w:rPr>
       </w:pPr>
       <w:bookmarkStart w:id="61" w:name="_Toc64867657"/>
       <w:bookmarkStart w:id="62" w:name="_Toc87146868"/>
       <w:bookmarkStart w:id="63" w:name="_Toc126922701"/>
       <w:r>
+        <w:rPr>
+          <w:b/>
+          <w:bCs/>
+        </w:rPr>
         <w:t>Viewpoint Source</w:t>
       </w:r>
       <w:bookmarkEnd w:id="61"/>
@@ -11338,12 +12977,14 @@
       <w:r>
         <w:t xml:space="preserve">Each view is documented as follows, where the letter </w:t>
       </w:r>
+      <w:proofErr w:type="spellStart"/>
       <w:r>
         <w:rPr>
           <w:i/>
         </w:rPr>
         <w:t>i</w:t>
       </w:r>
+      <w:proofErr w:type="spellEnd"/>
       <w:r>
         <w:t xml:space="preserve"> stands for the number of the view:  1, 2, etc.:</w:t>
       </w:r>
@@ -11384,11 +13025,14 @@
         <w:rPr>
           <w:u w:val="single"/>
         </w:rPr>
+        <w:t>Section 3.i.2: View packet overview.</w:t>
+      </w:r>
+      <w:r>
+        <w:t xml:space="preserve">  This section shows the set of view packets in this view, and provides rationale that explains why the chosen set is complete and non-duplicative.  The </w:t>
+      </w:r>
+      <w:r>
         <w:lastRenderedPageBreak/>
-        <w:t>Section 3.i.2: View packet overview.</w:t>
-      </w:r>
-      <w:r>
-        <w:t xml:space="preserve">  This section shows the set of view packets in this view, and provides rationale that explains why the chosen set is complete and non-duplicative.  The set of view packets may be listed textually, or shown graphically in terms of how they partition the entire architecture being shown</w:t>
+        <w:t>set of view packets may be listed textually, or shown graphically in terms of how they partition the entire architecture being shown</w:t>
       </w:r>
       <w:r>
         <w:t xml:space="preserve"> in the view</w:t>
@@ -12139,7 +13783,15 @@
               <w:t>CONTENTS OF THIS SECTION</w:t>
             </w:r>
             <w:r>
-              <w:t>: This section describes behavioral and quality attribute requirements (original or derived) that shaped the software architecture. Included are any scenarios that express driving behavioral and quality attribute goals, such as those crafted during a Quality Attribute Workshop (QAW) [Barbacci 2003] or software architecture evaluation using the Architecture Tradeoff Analysis Method</w:t>
+              <w:t>: This section describes behavioral and quality attribute requirements (original or derived) that shaped the software architecture. Included are any scenarios that express driving behavioral and quality attribute goals, such as those crafted during a Quality Attribute Workshop (QAW) [</w:t>
+            </w:r>
+            <w:proofErr w:type="spellStart"/>
+            <w:r>
+              <w:t>Barbacci</w:t>
+            </w:r>
+            <w:proofErr w:type="spellEnd"/>
+            <w:r>
+              <w:t xml:space="preserve"> 2003] or software architecture evaluation using the Architecture Tradeoff Analysis Method</w:t>
             </w:r>
             <w:r>
               <w:rPr>
@@ -12520,7 +14172,15 @@
               <w:t>CONTENTS OF THIS SECTION</w:t>
             </w:r>
             <w:r>
-              <w:t>: For versions of the SAD after the original release, this section summarizes the actions, decisions, decision drivers, analysis and trade study results that became decision drivers, requirements changes that became decision drivers, and how these decisions have caused the architecture to evolve or change.</w:t>
+              <w:t xml:space="preserve">: For versions of the SAD after the original release, this section summarizes the actions, decisions, decision drivers, analysis and trade study results that became decision drivers, requirements </w:t>
+            </w:r>
+            <w:proofErr w:type="gramStart"/>
+            <w:r>
+              <w:t>changes</w:t>
+            </w:r>
+            <w:proofErr w:type="gramEnd"/>
+            <w:r>
+              <w:t xml:space="preserve"> that became decision drivers, and how these decisions have caused the architecture to evolve or change.</w:t>
             </w:r>
           </w:p>
         </w:tc>
@@ -12586,7 +14246,15 @@
               <w:t xml:space="preserve">software </w:t>
             </w:r>
             <w:r>
-              <w:t>product line is being developed, this section details how the software covered by this SAD is planned or expected to be reused in order to support the product line vision. In particular, this section includes a complete list of the variations that are planned to be produced and supported. "Variation" refers to a variant of the software produced through the use of pre-planned variation mechanisms made available in the software architecture. It may refer to a variant of one of the modules identified in this SAD, or a collection of modules, or the entire system or subsystem covered by this SAD. For each variation, the section identifies the increment(s) of the  software build in which (a) the variation will be available; and (b) the variation will be used. Finally, this section describes any additional potential that exists to reuse one or more of the modules or their identified variations, even if this reuse is not currently planned for any increment.</w:t>
+              <w:t xml:space="preserve">product line is being developed, this section details how the software covered by this SAD is planned or expected to be reused in order to support the product line vision. In particular, this section includes a complete list of the variations that are planned to be produced and supported. "Variation" refers to a variant of the software produced through the use of pre-planned variation mechanisms made available in the software architecture. It may refer to a variant of one of the modules identified in this SAD, or a collection of modules, or the entire system or subsystem covered by this SAD. For each variation, the section identifies the increment(s) of </w:t>
+            </w:r>
+            <w:proofErr w:type="gramStart"/>
+            <w:r>
+              <w:t>the  software</w:t>
+            </w:r>
+            <w:proofErr w:type="gramEnd"/>
+            <w:r>
+              <w:t xml:space="preserve"> build in which (a) the variation will be available; and (b) the variation will be used. Finally, this section describes any additional potential that exists to reuse one or more of the modules or their identified variations, even if this reuse is not currently planned for any increment.</w:t>
             </w:r>
           </w:p>
         </w:tc>
@@ -12783,8 +14451,13 @@
       </w:pPr>
       <w:r>
         <w:lastRenderedPageBreak/>
-        <w:t>How is the system to be structured as a set of elements that have run-time behavior (components) and interactions (connectors) ?</w:t>
-      </w:r>
+        <w:t>How is the system to be structured as a set of elements that have run-time behavior (components) and interactions (connectors</w:t>
+      </w:r>
+      <w:proofErr w:type="gramStart"/>
+      <w:r>
+        <w:t>) ?</w:t>
+      </w:r>
+      <w:proofErr w:type="gramEnd"/>
     </w:p>
     <w:p>
       <w:pPr>
@@ -12862,12 +14535,14 @@
                 <w:b/>
               </w:rPr>
             </w:pPr>
+            <w:proofErr w:type="spellStart"/>
             <w:r>
               <w:rPr>
                 <w:b/>
               </w:rPr>
               <w:t>Viewtype</w:t>
             </w:r>
+            <w:proofErr w:type="spellEnd"/>
             <w:r>
               <w:rPr>
                 <w:b/>
@@ -13893,8 +15568,13 @@
               </w:tabs>
               <w:ind w:left="0" w:firstLine="0"/>
             </w:pPr>
-            <w:r>
-              <w:t>Barbacci 2003</w:t>
+            <w:proofErr w:type="spellStart"/>
+            <w:r>
+              <w:t>Barbacci</w:t>
+            </w:r>
+            <w:proofErr w:type="spellEnd"/>
+            <w:r>
+              <w:t xml:space="preserve"> 2003</w:t>
             </w:r>
           </w:p>
         </w:tc>
@@ -13911,8 +15591,21 @@
               </w:tabs>
               <w:ind w:left="0" w:firstLine="0"/>
             </w:pPr>
-            <w:r>
-              <w:t xml:space="preserve">Barbacci, M.; Ellison, R.; Lattanze, A.; Stafford, J.; Weinstock, C.; &amp; Wood, W. </w:t>
+            <w:proofErr w:type="spellStart"/>
+            <w:r>
+              <w:t>Barbacci</w:t>
+            </w:r>
+            <w:proofErr w:type="spellEnd"/>
+            <w:r>
+              <w:t xml:space="preserve">, M.; Ellison, R.; </w:t>
+            </w:r>
+            <w:proofErr w:type="spellStart"/>
+            <w:r>
+              <w:t>Lattanze</w:t>
+            </w:r>
+            <w:proofErr w:type="spellEnd"/>
+            <w:r>
+              <w:t xml:space="preserve">, A.; Stafford, J.; Weinstock, C.; &amp; Wood, W. </w:t>
             </w:r>
             <w:r>
               <w:rPr>
@@ -13960,7 +15653,15 @@
               <w:ind w:left="0" w:firstLine="0"/>
             </w:pPr>
             <w:r>
-              <w:t xml:space="preserve">Bass, Clements, Kazman, </w:t>
+              <w:t xml:space="preserve">Bass, Clements, </w:t>
+            </w:r>
+            <w:proofErr w:type="spellStart"/>
+            <w:r>
+              <w:t>Kazman</w:t>
+            </w:r>
+            <w:proofErr w:type="spellEnd"/>
+            <w:r>
+              <w:t xml:space="preserve">, </w:t>
             </w:r>
             <w:r>
               <w:rPr>
@@ -14007,7 +15708,15 @@
               <w:ind w:left="0" w:firstLine="0"/>
             </w:pPr>
             <w:r>
-              <w:t xml:space="preserve">Clements, Kazman, Klein, </w:t>
+              <w:t xml:space="preserve">Clements, </w:t>
+            </w:r>
+            <w:proofErr w:type="spellStart"/>
+            <w:r>
+              <w:t>Kazman</w:t>
+            </w:r>
+            <w:proofErr w:type="spellEnd"/>
+            <w:r>
+              <w:t xml:space="preserve">, Klein, </w:t>
             </w:r>
             <w:r>
               <w:rPr>
@@ -14057,7 +15766,23 @@
               <w:ind w:left="0" w:firstLine="0"/>
             </w:pPr>
             <w:r>
-              <w:t xml:space="preserve">Clements, Bachmann, Bass, Garlan, Ivers, Little, Nord, Stafford, </w:t>
+              <w:t xml:space="preserve">Clements, Bachmann, Bass, </w:t>
+            </w:r>
+            <w:proofErr w:type="spellStart"/>
+            <w:r>
+              <w:t>Garlan</w:t>
+            </w:r>
+            <w:proofErr w:type="spellEnd"/>
+            <w:r>
+              <w:t xml:space="preserve">, </w:t>
+            </w:r>
+            <w:proofErr w:type="spellStart"/>
+            <w:r>
+              <w:t>Ivers</w:t>
+            </w:r>
+            <w:proofErr w:type="spellEnd"/>
+            <w:r>
+              <w:t xml:space="preserve">, Little, Nord, Stafford, </w:t>
             </w:r>
             <w:r>
               <w:rPr>
@@ -14485,6 +16210,7 @@
               <w:pStyle w:val="Body"/>
             </w:pPr>
             <w:r>
+              <w:lastRenderedPageBreak/>
               <w:t>viewpoint</w:t>
             </w:r>
           </w:p>
@@ -15315,19 +17041,19 @@
         <w:pStyle w:val="Body"/>
       </w:pPr>
     </w:p>
-    <w:bookmarkStart w:id="177" w:name="_MON_1124089578"/>
-    <w:bookmarkStart w:id="178" w:name="_MON_1124090261"/>
-    <w:bookmarkStart w:id="179" w:name="_MON_1124254081"/>
-    <w:bookmarkStart w:id="180" w:name="_MON_1124256227"/>
-    <w:bookmarkStart w:id="181" w:name="_MON_1124265664"/>
-    <w:bookmarkStart w:id="182" w:name="_MON_1124858493"/>
-    <w:bookmarkStart w:id="183" w:name="_MON_1124861934"/>
-    <w:bookmarkStart w:id="184" w:name="_MON_1124862820"/>
-    <w:bookmarkStart w:id="185" w:name="_MON_1124863485"/>
-    <w:bookmarkStart w:id="186" w:name="_MON_1124864324"/>
-    <w:bookmarkStart w:id="187" w:name="_MON_1124864448"/>
-    <w:bookmarkStart w:id="188" w:name="_MON_1124867434"/>
-    <w:bookmarkStart w:id="189" w:name="_MON_990362469"/>
+    <w:bookmarkStart w:id="177" w:name="_MON_1124090261"/>
+    <w:bookmarkStart w:id="178" w:name="_MON_1124254081"/>
+    <w:bookmarkStart w:id="179" w:name="_MON_1124256227"/>
+    <w:bookmarkStart w:id="180" w:name="_MON_1124265664"/>
+    <w:bookmarkStart w:id="181" w:name="_MON_1124858493"/>
+    <w:bookmarkStart w:id="182" w:name="_MON_1124861934"/>
+    <w:bookmarkStart w:id="183" w:name="_MON_1124862820"/>
+    <w:bookmarkStart w:id="184" w:name="_MON_1124863485"/>
+    <w:bookmarkStart w:id="185" w:name="_MON_1124864324"/>
+    <w:bookmarkStart w:id="186" w:name="_MON_1124864448"/>
+    <w:bookmarkStart w:id="187" w:name="_MON_1124867434"/>
+    <w:bookmarkStart w:id="188" w:name="_MON_990362469"/>
+    <w:bookmarkStart w:id="189" w:name="_MON_1124089397"/>
     <w:bookmarkEnd w:id="177"/>
     <w:bookmarkEnd w:id="178"/>
     <w:bookmarkEnd w:id="179"/>
@@ -15341,7 +17067,7 @@
     <w:bookmarkEnd w:id="187"/>
     <w:bookmarkEnd w:id="188"/>
     <w:bookmarkEnd w:id="189"/>
-    <w:bookmarkStart w:id="190" w:name="_MON_1124089397"/>
+    <w:bookmarkStart w:id="190" w:name="_MON_1124089578"/>
     <w:bookmarkEnd w:id="190"/>
     <w:p>
       <w:pPr>
@@ -15351,7 +17077,7 @@
         <w:rPr>
           <w:noProof/>
         </w:rPr>
-        <w:object w:dxaOrig="6331" w:dyaOrig="3481" w14:anchorId="76F976A2">
+        <w:object w:dxaOrig="6331" w:dyaOrig="3481" w14:anchorId="4729E930">
           <v:shapetype id="_x0000_t75" coordsize="21600,21600" o:spt="75" o:preferrelative="t" path="m@4@5l@4@11@9@11@9@5xe" filled="f" stroked="f">
             <v:stroke joinstyle="miter"/>
             <v:formulas>
@@ -15371,10 +17097,10 @@
             <v:path o:extrusionok="f" gradientshapeok="t" o:connecttype="rect"/>
             <o:lock v:ext="edit" aspectratio="t"/>
           </v:shapetype>
-          <v:shape id="_x0000_i1025" type="#_x0000_t75" alt="" style="width:316.7pt;height:174.2pt;mso-width-percent:0;mso-height-percent:0;mso-width-percent:0;mso-height-percent:0" o:ole="" fillcolor="window">
+          <v:shape id="_x0000_i1025" type="#_x0000_t75" alt="" style="width:316.8pt;height:174.05pt;mso-width-percent:0;mso-height-percent:0;mso-width-percent:0;mso-height-percent:0" o:ole="" fillcolor="window">
             <v:imagedata r:id="rId16" o:title=""/>
           </v:shape>
-          <o:OLEObject Type="Embed" ProgID="Word.Picture.8" ShapeID="_x0000_i1025" DrawAspect="Content" ObjectID="_1761252005" r:id="rId17"/>
+          <o:OLEObject Type="Embed" ProgID="Word.Picture.8" ShapeID="_x0000_i1025" DrawAspect="Content" ObjectID="_1761319534" r:id="rId17"/>
         </w:object>
       </w:r>
     </w:p>
@@ -16047,7 +17773,7 @@
       <w:rPr>
         <w:rStyle w:val="Nmerodepgina"/>
       </w:rPr>
-      <w:t>Saturday, November 11, 2023</w:t>
+      <w:t>Sunday, November 12, 2023</w:t>
     </w:r>
     <w:r>
       <w:rPr>
@@ -16180,7 +17906,7 @@
       <w:rPr>
         <w:rStyle w:val="Nmerodepgina"/>
       </w:rPr>
-      <w:t>Saturday, November 11, 2023</w:t>
+      <w:t>Sunday, November 12, 2023</w:t>
     </w:r>
     <w:r>
       <w:rPr>
@@ -16386,7 +18112,7 @@
       <w:rPr>
         <w:rStyle w:val="Nmerodepgina"/>
       </w:rPr>
-      <w:t>Saturday, November 11, 2023</w:t>
+      <w:t>Sunday, November 12, 2023</w:t>
     </w:r>
     <w:r>
       <w:rPr>
@@ -16519,7 +18245,7 @@
       <w:rPr>
         <w:rStyle w:val="Nmerodepgina"/>
       </w:rPr>
-      <w:t>Saturday, November 11, 2023</w:t>
+      <w:t>Sunday, November 12, 2023</w:t>
     </w:r>
     <w:r>
       <w:rPr>
@@ -17126,6 +18852,155 @@
     </w:lvl>
   </w:abstractNum>
   <w:abstractNum w:abstractNumId="4" w15:restartNumberingAfterBreak="0">
+    <w:nsid w:val="088D4741"/>
+    <w:multiLevelType w:val="multilevel"/>
+    <w:tmpl w:val="7CC2A120"/>
+    <w:lvl w:ilvl="0">
+      <w:start w:val="1"/>
+      <w:numFmt w:val="bullet"/>
+      <w:lvlText w:val=""/>
+      <w:lvlJc w:val="left"/>
+      <w:pPr>
+        <w:tabs>
+          <w:tab w:val="num" w:pos="720"/>
+        </w:tabs>
+        <w:ind w:left="720" w:hanging="360"/>
+      </w:pPr>
+      <w:rPr>
+        <w:rFonts w:ascii="Symbol" w:hAnsi="Symbol" w:hint="default"/>
+        <w:sz w:val="20"/>
+      </w:rPr>
+    </w:lvl>
+    <w:lvl w:ilvl="1" w:tentative="1">
+      <w:start w:val="1"/>
+      <w:numFmt w:val="bullet"/>
+      <w:lvlText w:val=""/>
+      <w:lvlJc w:val="left"/>
+      <w:pPr>
+        <w:tabs>
+          <w:tab w:val="num" w:pos="1440"/>
+        </w:tabs>
+        <w:ind w:left="1440" w:hanging="360"/>
+      </w:pPr>
+      <w:rPr>
+        <w:rFonts w:ascii="Symbol" w:hAnsi="Symbol" w:hint="default"/>
+        <w:sz w:val="20"/>
+      </w:rPr>
+    </w:lvl>
+    <w:lvl w:ilvl="2" w:tentative="1">
+      <w:start w:val="1"/>
+      <w:numFmt w:val="bullet"/>
+      <w:lvlText w:val=""/>
+      <w:lvlJc w:val="left"/>
+      <w:pPr>
+        <w:tabs>
+          <w:tab w:val="num" w:pos="2160"/>
+        </w:tabs>
+        <w:ind w:left="2160" w:hanging="360"/>
+      </w:pPr>
+      <w:rPr>
+        <w:rFonts w:ascii="Symbol" w:hAnsi="Symbol" w:hint="default"/>
+        <w:sz w:val="20"/>
+      </w:rPr>
+    </w:lvl>
+    <w:lvl w:ilvl="3" w:tentative="1">
+      <w:start w:val="1"/>
+      <w:numFmt w:val="bullet"/>
+      <w:lvlText w:val=""/>
+      <w:lvlJc w:val="left"/>
+      <w:pPr>
+        <w:tabs>
+          <w:tab w:val="num" w:pos="2880"/>
+        </w:tabs>
+        <w:ind w:left="2880" w:hanging="360"/>
+      </w:pPr>
+      <w:rPr>
+        <w:rFonts w:ascii="Symbol" w:hAnsi="Symbol" w:hint="default"/>
+        <w:sz w:val="20"/>
+      </w:rPr>
+    </w:lvl>
+    <w:lvl w:ilvl="4" w:tentative="1">
+      <w:start w:val="1"/>
+      <w:numFmt w:val="bullet"/>
+      <w:lvlText w:val=""/>
+      <w:lvlJc w:val="left"/>
+      <w:pPr>
+        <w:tabs>
+          <w:tab w:val="num" w:pos="3600"/>
+        </w:tabs>
+        <w:ind w:left="3600" w:hanging="360"/>
+      </w:pPr>
+      <w:rPr>
+        <w:rFonts w:ascii="Symbol" w:hAnsi="Symbol" w:hint="default"/>
+        <w:sz w:val="20"/>
+      </w:rPr>
+    </w:lvl>
+    <w:lvl w:ilvl="5" w:tentative="1">
+      <w:start w:val="1"/>
+      <w:numFmt w:val="bullet"/>
+      <w:lvlText w:val=""/>
+      <w:lvlJc w:val="left"/>
+      <w:pPr>
+        <w:tabs>
+          <w:tab w:val="num" w:pos="4320"/>
+        </w:tabs>
+        <w:ind w:left="4320" w:hanging="360"/>
+      </w:pPr>
+      <w:rPr>
+        <w:rFonts w:ascii="Symbol" w:hAnsi="Symbol" w:hint="default"/>
+        <w:sz w:val="20"/>
+      </w:rPr>
+    </w:lvl>
+    <w:lvl w:ilvl="6" w:tentative="1">
+      <w:start w:val="1"/>
+      <w:numFmt w:val="bullet"/>
+      <w:lvlText w:val=""/>
+      <w:lvlJc w:val="left"/>
+      <w:pPr>
+        <w:tabs>
+          <w:tab w:val="num" w:pos="5040"/>
+        </w:tabs>
+        <w:ind w:left="5040" w:hanging="360"/>
+      </w:pPr>
+      <w:rPr>
+        <w:rFonts w:ascii="Symbol" w:hAnsi="Symbol" w:hint="default"/>
+        <w:sz w:val="20"/>
+      </w:rPr>
+    </w:lvl>
+    <w:lvl w:ilvl="7" w:tentative="1">
+      <w:start w:val="1"/>
+      <w:numFmt w:val="bullet"/>
+      <w:lvlText w:val=""/>
+      <w:lvlJc w:val="left"/>
+      <w:pPr>
+        <w:tabs>
+          <w:tab w:val="num" w:pos="5760"/>
+        </w:tabs>
+        <w:ind w:left="5760" w:hanging="360"/>
+      </w:pPr>
+      <w:rPr>
+        <w:rFonts w:ascii="Symbol" w:hAnsi="Symbol" w:hint="default"/>
+        <w:sz w:val="20"/>
+      </w:rPr>
+    </w:lvl>
+    <w:lvl w:ilvl="8" w:tentative="1">
+      <w:start w:val="1"/>
+      <w:numFmt w:val="bullet"/>
+      <w:lvlText w:val=""/>
+      <w:lvlJc w:val="left"/>
+      <w:pPr>
+        <w:tabs>
+          <w:tab w:val="num" w:pos="6480"/>
+        </w:tabs>
+        <w:ind w:left="6480" w:hanging="360"/>
+      </w:pPr>
+      <w:rPr>
+        <w:rFonts w:ascii="Symbol" w:hAnsi="Symbol" w:hint="default"/>
+        <w:sz w:val="20"/>
+      </w:rPr>
+    </w:lvl>
+  </w:abstractNum>
+  <w:abstractNum w:abstractNumId="5" w15:restartNumberingAfterBreak="0">
     <w:nsid w:val="0DFC3845"/>
     <w:multiLevelType w:val="hybridMultilevel"/>
     <w:tmpl w:val="F288CF80"/>
@@ -17265,7 +19140,7 @@
       </w:rPr>
     </w:lvl>
   </w:abstractNum>
-  <w:abstractNum w:abstractNumId="5" w15:restartNumberingAfterBreak="0">
+  <w:abstractNum w:abstractNumId="6" w15:restartNumberingAfterBreak="0">
     <w:nsid w:val="15A461FE"/>
     <w:multiLevelType w:val="multilevel"/>
     <w:tmpl w:val="61406910"/>
@@ -17406,7 +19281,7 @@
       </w:rPr>
     </w:lvl>
   </w:abstractNum>
-  <w:abstractNum w:abstractNumId="6" w15:restartNumberingAfterBreak="0">
+  <w:abstractNum w:abstractNumId="7" w15:restartNumberingAfterBreak="0">
     <w:nsid w:val="1A027138"/>
     <w:multiLevelType w:val="hybridMultilevel"/>
     <w:tmpl w:val="A2E48C1C"/>
@@ -17546,7 +19421,7 @@
       </w:rPr>
     </w:lvl>
   </w:abstractNum>
-  <w:abstractNum w:abstractNumId="7" w15:restartNumberingAfterBreak="0">
+  <w:abstractNum w:abstractNumId="8" w15:restartNumberingAfterBreak="0">
     <w:nsid w:val="1D7008F2"/>
     <w:multiLevelType w:val="hybridMultilevel"/>
     <w:tmpl w:val="A0B0F1C4"/>
@@ -17686,7 +19561,7 @@
       </w:rPr>
     </w:lvl>
   </w:abstractNum>
-  <w:abstractNum w:abstractNumId="8" w15:restartNumberingAfterBreak="0">
+  <w:abstractNum w:abstractNumId="9" w15:restartNumberingAfterBreak="0">
     <w:nsid w:val="251544D3"/>
     <w:multiLevelType w:val="multilevel"/>
     <w:tmpl w:val="21008520"/>
@@ -17835,7 +19710,7 @@
       </w:rPr>
     </w:lvl>
   </w:abstractNum>
-  <w:abstractNum w:abstractNumId="9" w15:restartNumberingAfterBreak="0">
+  <w:abstractNum w:abstractNumId="10" w15:restartNumberingAfterBreak="0">
     <w:nsid w:val="2DF43085"/>
     <w:multiLevelType w:val="hybridMultilevel"/>
     <w:tmpl w:val="179AB788"/>
@@ -17975,7 +19850,7 @@
       </w:rPr>
     </w:lvl>
   </w:abstractNum>
-  <w:abstractNum w:abstractNumId="10" w15:restartNumberingAfterBreak="0">
+  <w:abstractNum w:abstractNumId="11" w15:restartNumberingAfterBreak="0">
     <w:nsid w:val="31387383"/>
     <w:multiLevelType w:val="multilevel"/>
     <w:tmpl w:val="53AC4272"/>
@@ -18124,7 +19999,7 @@
       </w:rPr>
     </w:lvl>
   </w:abstractNum>
-  <w:abstractNum w:abstractNumId="11" w15:restartNumberingAfterBreak="0">
+  <w:abstractNum w:abstractNumId="12" w15:restartNumberingAfterBreak="0">
     <w:nsid w:val="473B706D"/>
     <w:multiLevelType w:val="singleLevel"/>
     <w:tmpl w:val="DC1CE0BE"/>
@@ -18141,7 +20016,7 @@
       </w:pPr>
     </w:lvl>
   </w:abstractNum>
-  <w:abstractNum w:abstractNumId="12" w15:restartNumberingAfterBreak="0">
+  <w:abstractNum w:abstractNumId="13" w15:restartNumberingAfterBreak="0">
     <w:nsid w:val="55F56CA5"/>
     <w:multiLevelType w:val="hybridMultilevel"/>
     <w:tmpl w:val="AA20297A"/>
@@ -18281,10 +20156,123 @@
       </w:rPr>
     </w:lvl>
   </w:abstractNum>
-  <w:abstractNum w:abstractNumId="13" w15:restartNumberingAfterBreak="0">
+  <w:abstractNum w:abstractNumId="14" w15:restartNumberingAfterBreak="0">
+    <w:nsid w:val="57423D3F"/>
+    <w:multiLevelType w:val="hybridMultilevel"/>
+    <w:tmpl w:val="C166149C"/>
+    <w:lvl w:ilvl="0" w:tplc="08160001">
+      <w:start w:val="1"/>
+      <w:numFmt w:val="bullet"/>
+      <w:lvlText w:val=""/>
+      <w:lvlJc w:val="left"/>
+      <w:pPr>
+        <w:ind w:left="720" w:hanging="360"/>
+      </w:pPr>
+      <w:rPr>
+        <w:rFonts w:ascii="Symbol" w:hAnsi="Symbol" w:hint="default"/>
+      </w:rPr>
+    </w:lvl>
+    <w:lvl w:ilvl="1" w:tplc="08160003" w:tentative="1">
+      <w:start w:val="1"/>
+      <w:numFmt w:val="bullet"/>
+      <w:lvlText w:val="o"/>
+      <w:lvlJc w:val="left"/>
+      <w:pPr>
+        <w:ind w:left="1440" w:hanging="360"/>
+      </w:pPr>
+      <w:rPr>
+        <w:rFonts w:ascii="Courier New" w:hAnsi="Courier New" w:cs="Courier New" w:hint="default"/>
+      </w:rPr>
+    </w:lvl>
+    <w:lvl w:ilvl="2" w:tplc="08160005" w:tentative="1">
+      <w:start w:val="1"/>
+      <w:numFmt w:val="bullet"/>
+      <w:lvlText w:val=""/>
+      <w:lvlJc w:val="left"/>
+      <w:pPr>
+        <w:ind w:left="2160" w:hanging="360"/>
+      </w:pPr>
+      <w:rPr>
+        <w:rFonts w:ascii="Wingdings" w:hAnsi="Wingdings" w:hint="default"/>
+      </w:rPr>
+    </w:lvl>
+    <w:lvl w:ilvl="3" w:tplc="08160001" w:tentative="1">
+      <w:start w:val="1"/>
+      <w:numFmt w:val="bullet"/>
+      <w:lvlText w:val=""/>
+      <w:lvlJc w:val="left"/>
+      <w:pPr>
+        <w:ind w:left="2880" w:hanging="360"/>
+      </w:pPr>
+      <w:rPr>
+        <w:rFonts w:ascii="Symbol" w:hAnsi="Symbol" w:hint="default"/>
+      </w:rPr>
+    </w:lvl>
+    <w:lvl w:ilvl="4" w:tplc="08160003" w:tentative="1">
+      <w:start w:val="1"/>
+      <w:numFmt w:val="bullet"/>
+      <w:lvlText w:val="o"/>
+      <w:lvlJc w:val="left"/>
+      <w:pPr>
+        <w:ind w:left="3600" w:hanging="360"/>
+      </w:pPr>
+      <w:rPr>
+        <w:rFonts w:ascii="Courier New" w:hAnsi="Courier New" w:cs="Courier New" w:hint="default"/>
+      </w:rPr>
+    </w:lvl>
+    <w:lvl w:ilvl="5" w:tplc="08160005" w:tentative="1">
+      <w:start w:val="1"/>
+      <w:numFmt w:val="bullet"/>
+      <w:lvlText w:val=""/>
+      <w:lvlJc w:val="left"/>
+      <w:pPr>
+        <w:ind w:left="4320" w:hanging="360"/>
+      </w:pPr>
+      <w:rPr>
+        <w:rFonts w:ascii="Wingdings" w:hAnsi="Wingdings" w:hint="default"/>
+      </w:rPr>
+    </w:lvl>
+    <w:lvl w:ilvl="6" w:tplc="08160001" w:tentative="1">
+      <w:start w:val="1"/>
+      <w:numFmt w:val="bullet"/>
+      <w:lvlText w:val=""/>
+      <w:lvlJc w:val="left"/>
+      <w:pPr>
+        <w:ind w:left="5040" w:hanging="360"/>
+      </w:pPr>
+      <w:rPr>
+        <w:rFonts w:ascii="Symbol" w:hAnsi="Symbol" w:hint="default"/>
+      </w:rPr>
+    </w:lvl>
+    <w:lvl w:ilvl="7" w:tplc="08160003" w:tentative="1">
+      <w:start w:val="1"/>
+      <w:numFmt w:val="bullet"/>
+      <w:lvlText w:val="o"/>
+      <w:lvlJc w:val="left"/>
+      <w:pPr>
+        <w:ind w:left="5760" w:hanging="360"/>
+      </w:pPr>
+      <w:rPr>
+        <w:rFonts w:ascii="Courier New" w:hAnsi="Courier New" w:cs="Courier New" w:hint="default"/>
+      </w:rPr>
+    </w:lvl>
+    <w:lvl w:ilvl="8" w:tplc="08160005" w:tentative="1">
+      <w:start w:val="1"/>
+      <w:numFmt w:val="bullet"/>
+      <w:lvlText w:val=""/>
+      <w:lvlJc w:val="left"/>
+      <w:pPr>
+        <w:ind w:left="6480" w:hanging="360"/>
+      </w:pPr>
+      <w:rPr>
+        <w:rFonts w:ascii="Wingdings" w:hAnsi="Wingdings" w:hint="default"/>
+      </w:rPr>
+    </w:lvl>
+  </w:abstractNum>
+  <w:abstractNum w:abstractNumId="15" w15:restartNumberingAfterBreak="0">
     <w:nsid w:val="5ACA4C97"/>
     <w:multiLevelType w:val="multilevel"/>
-    <w:tmpl w:val="F3BAA60C"/>
+    <w:tmpl w:val="D3643F02"/>
     <w:lvl w:ilvl="0">
       <w:start w:val="1"/>
       <w:numFmt w:val="decimal"/>
@@ -18349,6 +20337,10 @@
         </w:tabs>
         <w:ind w:left="1008" w:hanging="1008"/>
       </w:pPr>
+      <w:rPr>
+        <w:b/>
+        <w:bCs/>
+      </w:rPr>
     </w:lvl>
     <w:lvl w:ilvl="5">
       <w:start w:val="1"/>
@@ -18403,7 +20395,7 @@
       </w:pPr>
     </w:lvl>
   </w:abstractNum>
-  <w:abstractNum w:abstractNumId="14" w15:restartNumberingAfterBreak="0">
+  <w:abstractNum w:abstractNumId="16" w15:restartNumberingAfterBreak="0">
     <w:nsid w:val="5DBF2D37"/>
     <w:multiLevelType w:val="hybridMultilevel"/>
     <w:tmpl w:val="85C8E61E"/>
@@ -18543,7 +20535,7 @@
       </w:rPr>
     </w:lvl>
   </w:abstractNum>
-  <w:abstractNum w:abstractNumId="15" w15:restartNumberingAfterBreak="0">
+  <w:abstractNum w:abstractNumId="17" w15:restartNumberingAfterBreak="0">
     <w:nsid w:val="62F10239"/>
     <w:multiLevelType w:val="singleLevel"/>
     <w:tmpl w:val="37A07DC0"/>
@@ -18564,7 +20556,120 @@
       </w:rPr>
     </w:lvl>
   </w:abstractNum>
-  <w:abstractNum w:abstractNumId="16" w15:restartNumberingAfterBreak="0">
+  <w:abstractNum w:abstractNumId="18" w15:restartNumberingAfterBreak="0">
+    <w:nsid w:val="71C4476A"/>
+    <w:multiLevelType w:val="hybridMultilevel"/>
+    <w:tmpl w:val="DE22606E"/>
+    <w:lvl w:ilvl="0" w:tplc="08160001">
+      <w:start w:val="1"/>
+      <w:numFmt w:val="bullet"/>
+      <w:lvlText w:val=""/>
+      <w:lvlJc w:val="left"/>
+      <w:pPr>
+        <w:ind w:left="720" w:hanging="360"/>
+      </w:pPr>
+      <w:rPr>
+        <w:rFonts w:ascii="Symbol" w:hAnsi="Symbol" w:hint="default"/>
+      </w:rPr>
+    </w:lvl>
+    <w:lvl w:ilvl="1" w:tplc="08160003" w:tentative="1">
+      <w:start w:val="1"/>
+      <w:numFmt w:val="bullet"/>
+      <w:lvlText w:val="o"/>
+      <w:lvlJc w:val="left"/>
+      <w:pPr>
+        <w:ind w:left="1440" w:hanging="360"/>
+      </w:pPr>
+      <w:rPr>
+        <w:rFonts w:ascii="Courier New" w:hAnsi="Courier New" w:cs="Courier New" w:hint="default"/>
+      </w:rPr>
+    </w:lvl>
+    <w:lvl w:ilvl="2" w:tplc="08160005" w:tentative="1">
+      <w:start w:val="1"/>
+      <w:numFmt w:val="bullet"/>
+      <w:lvlText w:val=""/>
+      <w:lvlJc w:val="left"/>
+      <w:pPr>
+        <w:ind w:left="2160" w:hanging="360"/>
+      </w:pPr>
+      <w:rPr>
+        <w:rFonts w:ascii="Wingdings" w:hAnsi="Wingdings" w:hint="default"/>
+      </w:rPr>
+    </w:lvl>
+    <w:lvl w:ilvl="3" w:tplc="08160001" w:tentative="1">
+      <w:start w:val="1"/>
+      <w:numFmt w:val="bullet"/>
+      <w:lvlText w:val=""/>
+      <w:lvlJc w:val="left"/>
+      <w:pPr>
+        <w:ind w:left="2880" w:hanging="360"/>
+      </w:pPr>
+      <w:rPr>
+        <w:rFonts w:ascii="Symbol" w:hAnsi="Symbol" w:hint="default"/>
+      </w:rPr>
+    </w:lvl>
+    <w:lvl w:ilvl="4" w:tplc="08160003" w:tentative="1">
+      <w:start w:val="1"/>
+      <w:numFmt w:val="bullet"/>
+      <w:lvlText w:val="o"/>
+      <w:lvlJc w:val="left"/>
+      <w:pPr>
+        <w:ind w:left="3600" w:hanging="360"/>
+      </w:pPr>
+      <w:rPr>
+        <w:rFonts w:ascii="Courier New" w:hAnsi="Courier New" w:cs="Courier New" w:hint="default"/>
+      </w:rPr>
+    </w:lvl>
+    <w:lvl w:ilvl="5" w:tplc="08160005" w:tentative="1">
+      <w:start w:val="1"/>
+      <w:numFmt w:val="bullet"/>
+      <w:lvlText w:val=""/>
+      <w:lvlJc w:val="left"/>
+      <w:pPr>
+        <w:ind w:left="4320" w:hanging="360"/>
+      </w:pPr>
+      <w:rPr>
+        <w:rFonts w:ascii="Wingdings" w:hAnsi="Wingdings" w:hint="default"/>
+      </w:rPr>
+    </w:lvl>
+    <w:lvl w:ilvl="6" w:tplc="08160001" w:tentative="1">
+      <w:start w:val="1"/>
+      <w:numFmt w:val="bullet"/>
+      <w:lvlText w:val=""/>
+      <w:lvlJc w:val="left"/>
+      <w:pPr>
+        <w:ind w:left="5040" w:hanging="360"/>
+      </w:pPr>
+      <w:rPr>
+        <w:rFonts w:ascii="Symbol" w:hAnsi="Symbol" w:hint="default"/>
+      </w:rPr>
+    </w:lvl>
+    <w:lvl w:ilvl="7" w:tplc="08160003" w:tentative="1">
+      <w:start w:val="1"/>
+      <w:numFmt w:val="bullet"/>
+      <w:lvlText w:val="o"/>
+      <w:lvlJc w:val="left"/>
+      <w:pPr>
+        <w:ind w:left="5760" w:hanging="360"/>
+      </w:pPr>
+      <w:rPr>
+        <w:rFonts w:ascii="Courier New" w:hAnsi="Courier New" w:cs="Courier New" w:hint="default"/>
+      </w:rPr>
+    </w:lvl>
+    <w:lvl w:ilvl="8" w:tplc="08160005" w:tentative="1">
+      <w:start w:val="1"/>
+      <w:numFmt w:val="bullet"/>
+      <w:lvlText w:val=""/>
+      <w:lvlJc w:val="left"/>
+      <w:pPr>
+        <w:ind w:left="6480" w:hanging="360"/>
+      </w:pPr>
+      <w:rPr>
+        <w:rFonts w:ascii="Wingdings" w:hAnsi="Wingdings" w:hint="default"/>
+      </w:rPr>
+    </w:lvl>
+  </w:abstractNum>
+  <w:abstractNum w:abstractNumId="19" w15:restartNumberingAfterBreak="0">
     <w:nsid w:val="74006AC3"/>
     <w:multiLevelType w:val="hybridMultilevel"/>
     <w:tmpl w:val="2D14C36C"/>
@@ -18704,7 +20809,7 @@
       </w:rPr>
     </w:lvl>
   </w:abstractNum>
-  <w:abstractNum w:abstractNumId="17" w15:restartNumberingAfterBreak="0">
+  <w:abstractNum w:abstractNumId="20" w15:restartNumberingAfterBreak="0">
     <w:nsid w:val="752979A2"/>
     <w:multiLevelType w:val="multilevel"/>
     <w:tmpl w:val="237CAE04"/>
@@ -18825,55 +20930,64 @@
     <w:abstractNumId w:val="0"/>
   </w:num>
   <w:num w:numId="2" w16cid:durableId="1365903353">
+    <w:abstractNumId w:val="17"/>
+  </w:num>
+  <w:num w:numId="3" w16cid:durableId="306017328">
     <w:abstractNumId w:val="15"/>
   </w:num>
-  <w:num w:numId="3" w16cid:durableId="306017328">
-    <w:abstractNumId w:val="13"/>
-  </w:num>
   <w:num w:numId="4" w16cid:durableId="359821346">
-    <w:abstractNumId w:val="5"/>
+    <w:abstractNumId w:val="6"/>
   </w:num>
   <w:num w:numId="5" w16cid:durableId="463885720">
     <w:abstractNumId w:val="3"/>
   </w:num>
   <w:num w:numId="6" w16cid:durableId="1852916360">
-    <w:abstractNumId w:val="11"/>
+    <w:abstractNumId w:val="12"/>
   </w:num>
   <w:num w:numId="7" w16cid:durableId="675765677">
     <w:abstractNumId w:val="1"/>
   </w:num>
   <w:num w:numId="8" w16cid:durableId="8607152">
-    <w:abstractNumId w:val="9"/>
+    <w:abstractNumId w:val="10"/>
   </w:num>
   <w:num w:numId="9" w16cid:durableId="90273526">
-    <w:abstractNumId w:val="6"/>
+    <w:abstractNumId w:val="7"/>
   </w:num>
   <w:num w:numId="10" w16cid:durableId="226497082">
-    <w:abstractNumId w:val="4"/>
+    <w:abstractNumId w:val="5"/>
   </w:num>
   <w:num w:numId="11" w16cid:durableId="1620261623">
-    <w:abstractNumId w:val="12"/>
+    <w:abstractNumId w:val="13"/>
   </w:num>
   <w:num w:numId="12" w16cid:durableId="1257206469">
-    <w:abstractNumId w:val="7"/>
+    <w:abstractNumId w:val="8"/>
   </w:num>
   <w:num w:numId="13" w16cid:durableId="1168639584">
-    <w:abstractNumId w:val="14"/>
+    <w:abstractNumId w:val="16"/>
   </w:num>
   <w:num w:numId="14" w16cid:durableId="1223952653">
-    <w:abstractNumId w:val="16"/>
+    <w:abstractNumId w:val="19"/>
   </w:num>
   <w:num w:numId="15" w16cid:durableId="502748386">
-    <w:abstractNumId w:val="17"/>
+    <w:abstractNumId w:val="20"/>
   </w:num>
   <w:num w:numId="16" w16cid:durableId="1241865040">
-    <w:abstractNumId w:val="8"/>
+    <w:abstractNumId w:val="9"/>
   </w:num>
   <w:num w:numId="17" w16cid:durableId="1561676574">
     <w:abstractNumId w:val="2"/>
   </w:num>
   <w:num w:numId="18" w16cid:durableId="1153789335">
-    <w:abstractNumId w:val="10"/>
+    <w:abstractNumId w:val="11"/>
+  </w:num>
+  <w:num w:numId="19" w16cid:durableId="1324971979">
+    <w:abstractNumId w:val="18"/>
+  </w:num>
+  <w:num w:numId="20" w16cid:durableId="1583567381">
+    <w:abstractNumId w:val="4"/>
+  </w:num>
+  <w:num w:numId="21" w16cid:durableId="888155017">
+    <w:abstractNumId w:val="14"/>
   </w:num>
 </w:numbering>
 </file>

</xml_diff>